<commit_message>
modification fonction pour checker l'extension de l'avatar car non compatible avec la version de php utilisé par easyphp 14
</commit_message>
<xml_diff>
--- a/documentation/manuel_utilisateur.docx
+++ b/documentation/manuel_utilisateur.docx
@@ -707,6 +707,7 @@
                                         <w:szCs w:val="36"/>
                                       </w:rPr>
                                     </w:pPr>
+                                    <w:proofErr w:type="spellStart"/>
                                     <w:r>
                                       <w:rPr>
                                         <w:smallCaps/>
@@ -714,8 +715,29 @@
                                         <w:sz w:val="36"/>
                                         <w:szCs w:val="36"/>
                                       </w:rPr>
-                                      <w:t>audiofile player</w:t>
+                                      <w:t>audiofile</w:t>
                                     </w:r>
+                                    <w:proofErr w:type="spellEnd"/>
+                                    <w:r>
+                                      <w:rPr>
+                                        <w:smallCaps/>
+                                        <w:color w:val="44546A" w:themeColor="text2"/>
+                                        <w:sz w:val="36"/>
+                                        <w:szCs w:val="36"/>
+                                      </w:rPr>
+                                      <w:t xml:space="preserve"> </w:t>
+                                    </w:r>
+                                    <w:proofErr w:type="spellStart"/>
+                                    <w:r>
+                                      <w:rPr>
+                                        <w:smallCaps/>
+                                        <w:color w:val="44546A" w:themeColor="text2"/>
+                                        <w:sz w:val="36"/>
+                                        <w:szCs w:val="36"/>
+                                      </w:rPr>
+                                      <w:t>player</w:t>
+                                    </w:r>
+                                    <w:proofErr w:type="spellEnd"/>
                                   </w:p>
                                 </w:sdtContent>
                               </w:sdt>
@@ -810,6 +832,7 @@
                                   <w:szCs w:val="36"/>
                                 </w:rPr>
                               </w:pPr>
+                              <w:proofErr w:type="spellStart"/>
                               <w:r>
                                 <w:rPr>
                                   <w:smallCaps/>
@@ -817,8 +840,29 @@
                                   <w:sz w:val="36"/>
                                   <w:szCs w:val="36"/>
                                 </w:rPr>
-                                <w:t>audiofile player</w:t>
+                                <w:t>audiofile</w:t>
                               </w:r>
+                              <w:proofErr w:type="spellEnd"/>
+                              <w:r>
+                                <w:rPr>
+                                  <w:smallCaps/>
+                                  <w:color w:val="44546A" w:themeColor="text2"/>
+                                  <w:sz w:val="36"/>
+                                  <w:szCs w:val="36"/>
+                                </w:rPr>
+                                <w:t xml:space="preserve"> </w:t>
+                              </w:r>
+                              <w:proofErr w:type="spellStart"/>
+                              <w:r>
+                                <w:rPr>
+                                  <w:smallCaps/>
+                                  <w:color w:val="44546A" w:themeColor="text2"/>
+                                  <w:sz w:val="36"/>
+                                  <w:szCs w:val="36"/>
+                                </w:rPr>
+                                <w:t>player</w:t>
+                              </w:r>
+                              <w:proofErr w:type="spellEnd"/>
                             </w:p>
                           </w:sdtContent>
                         </w:sdt>
@@ -968,7 +1012,7 @@
                   </wp:anchor>
                 </w:drawing>
               </mc:Choice>
-              <mc:Fallback xmlns:w16se="http://schemas.microsoft.com/office/word/2015/wordml/symex" xmlns:w15="http://schemas.microsoft.com/office/word/2012/wordml" xmlns:aink="http://schemas.microsoft.com/office/drawing/2016/ink" xmlns:cx8="http://schemas.microsoft.com/office/drawing/2016/5/14/chartex" xmlns:cx7="http://schemas.microsoft.com/office/drawing/2016/5/13/chartex" xmlns:cx6="http://schemas.microsoft.com/office/drawing/2016/5/12/chartex" xmlns:cx5="http://schemas.microsoft.com/office/drawing/2016/5/11/chartex" xmlns:cx4="http://schemas.microsoft.com/office/drawing/2016/5/10/chartex" xmlns:cx3="http://schemas.microsoft.com/office/drawing/2016/5/9/chartex" xmlns:cx2="http://schemas.microsoft.com/office/drawing/2015/10/21/chartex" xmlns:cx1="http://schemas.microsoft.com/office/drawing/2015/9/8/chartex" xmlns:cx="http://schemas.microsoft.com/office/drawing/2014/chartex">
+              <mc:Fallback xmlns:cx="http://schemas.microsoft.com/office/drawing/2014/chartex" xmlns:cx1="http://schemas.microsoft.com/office/drawing/2015/9/8/chartex" xmlns:cx2="http://schemas.microsoft.com/office/drawing/2015/10/21/chartex" xmlns:cx3="http://schemas.microsoft.com/office/drawing/2016/5/9/chartex" xmlns:cx4="http://schemas.microsoft.com/office/drawing/2016/5/10/chartex" xmlns:cx5="http://schemas.microsoft.com/office/drawing/2016/5/11/chartex" xmlns:cx6="http://schemas.microsoft.com/office/drawing/2016/5/12/chartex" xmlns:cx7="http://schemas.microsoft.com/office/drawing/2016/5/13/chartex" xmlns:cx8="http://schemas.microsoft.com/office/drawing/2016/5/14/chartex" xmlns:aink="http://schemas.microsoft.com/office/drawing/2016/ink" xmlns:w15="http://schemas.microsoft.com/office/word/2012/wordml" xmlns:w16se="http://schemas.microsoft.com/office/word/2015/wordml/symex">
                 <w:pict>
                   <v:group w14:anchorId="7C3C79C4" id="Groupe 114" o:spid="_x0000_s1026" style="position:absolute;margin-left:0;margin-top:0;width:18pt;height:10in;z-index:251659264;mso-width-percent:29;mso-height-percent:909;mso-left-percent:45;mso-position-horizontal-relative:page;mso-position-vertical:center;mso-position-vertical-relative:page;mso-width-percent:29;mso-height-percent:909;mso-left-percent:45" coordsize="2286,91440" o:gfxdata="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">
                     <v:rect id="Rectangle 115" o:spid="_x0000_s1027" style="position:absolute;width:2286;height:87820;visibility:visible;mso-wrap-style:square;v-text-anchor:middle" o:gfxdata="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" fillcolor="#ed7d31 [3205]" stroked="f" strokeweight="1pt"/>
@@ -1411,7 +1455,15 @@
     </w:p>
     <w:p>
       <w:r>
-        <w:t>Ce document est le manuel utilisateur de l’application AudioFile Player, réalisé lors du TPI d’informatique de juin 2017. Ce manuel aborde tout d’abord les différentes procédures d’installation afin de pouvoir utiliser l’application. Ensuite, ce document explique comment utiliser le site.</w:t>
+        <w:t xml:space="preserve">Ce document est le manuel utilisateur de l’application </w:t>
+      </w:r>
+      <w:proofErr w:type="spellStart"/>
+      <w:r>
+        <w:t>AudioFile</w:t>
+      </w:r>
+      <w:proofErr w:type="spellEnd"/>
+      <w:r>
+        <w:t xml:space="preserve"> Player, réalisé lors du TPI d’informatique de juin 2017. Ce manuel aborde tout d’abord les différentes procédures d’installation afin de pouvoir utiliser l’application. Ensuite, ce document explique comment utiliser le site.</w:t>
       </w:r>
     </w:p>
     <w:p>
@@ -1420,7 +1472,10 @@
       </w:pPr>
       <w:bookmarkStart w:id="1" w:name="_Toc485607950"/>
       <w:r>
-        <w:t>Installation du serveur</w:t>
+        <w:t>Mise en place</w:t>
+      </w:r>
+      <w:r>
+        <w:t xml:space="preserve"> du serveur</w:t>
       </w:r>
       <w:r>
         <w:t xml:space="preserve"> WAMP</w:t>
@@ -1428,74 +1483,155 @@
       <w:bookmarkEnd w:id="1"/>
     </w:p>
     <w:p>
-      <w:r>
-        <w:t>Le développement de cette application s’est faite en utilisant EasyPHP DevServer version 14 VC11. Il est donc recommandé d’utiliser cette version.</w:t>
-      </w:r>
-    </w:p>
-    <w:p>
       <w:pPr>
-        <w:jc w:val="left"/>
+        <w:rPr>
+          <w:noProof/>
+          <w:lang w:eastAsia="fr-CH"/>
+        </w:rPr>
       </w:pPr>
+      <w:r>
+        <w:t xml:space="preserve">Le développement de cette application s’est </w:t>
+      </w:r>
+      <w:r>
+        <w:t>fait</w:t>
+      </w:r>
+      <w:r>
+        <w:t xml:space="preserve"> en utilisant </w:t>
+      </w:r>
+      <w:proofErr w:type="spellStart"/>
+      <w:r>
+        <w:t>EasyPHP</w:t>
+      </w:r>
+      <w:proofErr w:type="spellEnd"/>
+      <w:r>
+        <w:t xml:space="preserve"> </w:t>
+      </w:r>
+      <w:proofErr w:type="spellStart"/>
+      <w:r>
+        <w:t>DevServer</w:t>
+      </w:r>
+      <w:proofErr w:type="spellEnd"/>
+      <w:r>
+        <w:t xml:space="preserve"> version 14 VC11. Il est donc recommandé d’utiliser cette version.</w:t>
+      </w:r>
+      <w:r>
+        <w:rPr>
+          <w:noProof/>
+          <w:lang w:eastAsia="fr-CH"/>
+        </w:rPr>
+        <w:t xml:space="preserve"> </w:t>
+      </w:r>
+    </w:p>
+    <w:p>
       <w:r>
         <w:rPr>
           <w:noProof/>
           <w:lang w:eastAsia="fr-CH"/>
         </w:rPr>
         <mc:AlternateContent>
-          <mc:Choice Requires="wps">
+          <mc:Choice Requires="wpg">
             <w:drawing>
-              <wp:anchor distT="45720" distB="45720" distL="114300" distR="114300" simplePos="0" relativeHeight="251666432" behindDoc="0" locked="0" layoutInCell="1" allowOverlap="1" wp14:anchorId="66FCBBB8" wp14:editId="08BA6C65">
+              <wp:anchor distT="0" distB="0" distL="114300" distR="114300" simplePos="0" relativeHeight="251682816" behindDoc="1" locked="0" layoutInCell="1" allowOverlap="1" wp14:anchorId="55D0613B" wp14:editId="362EF10C">
                 <wp:simplePos x="0" y="0"/>
-                <wp:positionH relativeFrom="margin">
-                  <wp:posOffset>-635</wp:posOffset>
+                <wp:positionH relativeFrom="column">
+                  <wp:posOffset>26035</wp:posOffset>
                 </wp:positionH>
                 <wp:positionV relativeFrom="paragraph">
-                  <wp:posOffset>2281860</wp:posOffset>
+                  <wp:posOffset>1504950</wp:posOffset>
                 </wp:positionV>
-                <wp:extent cx="2289175" cy="2472055"/>
-                <wp:effectExtent l="0" t="0" r="0" b="4445"/>
-                <wp:wrapSquare wrapText="bothSides"/>
-                <wp:docPr id="10" name="Zone de texte 2"/>
-                <wp:cNvGraphicFramePr>
-                  <a:graphicFrameLocks xmlns:a="http://schemas.openxmlformats.org/drawingml/2006/main"/>
-                </wp:cNvGraphicFramePr>
+                <wp:extent cx="5741670" cy="2194560"/>
+                <wp:effectExtent l="0" t="0" r="0" b="0"/>
+                <wp:wrapThrough wrapText="bothSides">
+                  <wp:wrapPolygon edited="0">
+                    <wp:start x="0" y="0"/>
+                    <wp:lineTo x="0" y="14250"/>
+                    <wp:lineTo x="11251" y="15000"/>
+                    <wp:lineTo x="11251" y="21375"/>
+                    <wp:lineTo x="21500" y="21375"/>
+                    <wp:lineTo x="21500" y="0"/>
+                    <wp:lineTo x="0" y="0"/>
+                  </wp:wrapPolygon>
+                </wp:wrapThrough>
+                <wp:docPr id="16" name="Groupe 16"/>
+                <wp:cNvGraphicFramePr/>
                 <a:graphic xmlns:a="http://schemas.openxmlformats.org/drawingml/2006/main">
-                  <a:graphicData uri="http://schemas.microsoft.com/office/word/2010/wordprocessingShape">
-                    <wps:wsp>
-                      <wps:cNvSpPr txBox="1">
-                        <a:spLocks noChangeArrowheads="1"/>
-                      </wps:cNvSpPr>
-                      <wps:spPr bwMode="auto">
+                  <a:graphicData uri="http://schemas.microsoft.com/office/word/2010/wordprocessingGroup">
+                    <wpg:wgp>
+                      <wpg:cNvGrpSpPr/>
+                      <wpg:grpSpPr>
                         <a:xfrm>
                           <a:off x="0" y="0"/>
-                          <a:ext cx="2289175" cy="2472055"/>
+                          <a:ext cx="5741670" cy="2194560"/>
+                          <a:chOff x="0" y="0"/>
+                          <a:chExt cx="5742179" cy="2194560"/>
                         </a:xfrm>
-                        <a:prstGeom prst="rect">
-                          <a:avLst/>
-                        </a:prstGeom>
-                        <a:solidFill>
-                          <a:srgbClr val="FFFFFF"/>
-                        </a:solidFill>
-                        <a:ln w="9525">
-                          <a:noFill/>
-                          <a:miter lim="800000"/>
-                          <a:headEnd/>
-                          <a:tailEnd/>
-                        </a:ln>
-                      </wps:spPr>
-                      <wps:txbx>
-                        <w:txbxContent>
-                          <w:p>
-                            <w:r>
-                              <w:t xml:space="preserve">Ensuite, l’installation se lance réellement. Appuyez sur suivant pour la démarrer. </w:t>
-                            </w:r>
-                          </w:p>
-                        </w:txbxContent>
-                      </wps:txbx>
-                      <wps:bodyPr rot="0" vert="horz" wrap="square" lIns="91440" tIns="45720" rIns="91440" bIns="45720" anchor="t" anchorCtr="0">
-                        <a:noAutofit/>
-                      </wps:bodyPr>
-                    </wps:wsp>
+                      </wpg:grpSpPr>
+                      <wps:wsp>
+                        <wps:cNvPr id="217" name="Zone de texte 2"/>
+                        <wps:cNvSpPr txBox="1">
+                          <a:spLocks noChangeArrowheads="1"/>
+                        </wps:cNvSpPr>
+                        <wps:spPr bwMode="auto">
+                          <a:xfrm>
+                            <a:off x="3035808" y="0"/>
+                            <a:ext cx="2706371" cy="2194560"/>
+                          </a:xfrm>
+                          <a:prstGeom prst="rect">
+                            <a:avLst/>
+                          </a:prstGeom>
+                          <a:solidFill>
+                            <a:srgbClr val="FFFFFF"/>
+                          </a:solidFill>
+                          <a:ln w="9525">
+                            <a:noFill/>
+                            <a:miter lim="800000"/>
+                            <a:headEnd/>
+                            <a:tailEnd/>
+                          </a:ln>
+                        </wps:spPr>
+                        <wps:txbx>
+                          <w:txbxContent>
+                            <w:p>
+                              <w:r>
+                                <w:t>Tout d’abord, lancez l’exécutable que vous avez téléchargé. Une fois lancé, une page vous demande la langue à utiliser. Dans le cas de ce manuel, l’installation se fera en français.</w:t>
+                              </w:r>
+                            </w:p>
+                          </w:txbxContent>
+                        </wps:txbx>
+                        <wps:bodyPr rot="0" vert="horz" wrap="square" lIns="91440" tIns="45720" rIns="91440" bIns="45720" anchor="t" anchorCtr="0">
+                          <a:noAutofit/>
+                        </wps:bodyPr>
+                      </wps:wsp>
+                      <pic:pic xmlns:pic="http://schemas.openxmlformats.org/drawingml/2006/picture">
+                        <pic:nvPicPr>
+                          <pic:cNvPr id="3" name="Image 3"/>
+                          <pic:cNvPicPr>
+                            <a:picLocks noChangeAspect="1"/>
+                          </pic:cNvPicPr>
+                        </pic:nvPicPr>
+                        <pic:blipFill>
+                          <a:blip r:embed="rId8">
+                            <a:extLst>
+                              <a:ext uri="{28A0092B-C50C-407E-A947-70E740481C1C}">
+                                <a14:useLocalDpi xmlns:a14="http://schemas.microsoft.com/office/drawing/2010/main" val="0"/>
+                              </a:ext>
+                            </a:extLst>
+                          </a:blip>
+                          <a:stretch>
+                            <a:fillRect/>
+                          </a:stretch>
+                        </pic:blipFill>
+                        <pic:spPr>
+                          <a:xfrm>
+                            <a:off x="0" y="7316"/>
+                            <a:ext cx="2852928" cy="1448409"/>
+                          </a:xfrm>
+                          <a:prstGeom prst="rect">
+                            <a:avLst/>
+                          </a:prstGeom>
+                        </pic:spPr>
+                      </pic:pic>
+                    </wpg:wgp>
                   </a:graphicData>
                 </a:graphic>
                 <wp14:sizeRelH relativeFrom="margin">
@@ -1509,18 +1645,179 @@
           </mc:Choice>
           <mc:Fallback>
             <w:pict>
-              <v:shape id="Zone de texte 2" o:spid="_x0000_s1029" type="#_x0000_t202" style="position:absolute;margin-left:-.05pt;margin-top:179.65pt;width:180.25pt;height:194.65pt;z-index:251666432;visibility:visible;mso-wrap-style:square;mso-width-percent:0;mso-height-percent:0;mso-wrap-distance-left:9pt;mso-wrap-distance-top:3.6pt;mso-wrap-distance-right:9pt;mso-wrap-distance-bottom:3.6pt;mso-position-horizontal:absolute;mso-position-horizontal-relative:margin;mso-position-vertical:absolute;mso-position-vertical-relative:text;mso-width-percent:0;mso-height-percent:0;mso-width-relative:margin;mso-height-relative:margin;v-text-anchor:top" o:gfxdata="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" stroked="f">
-                <v:textbox>
-                  <w:txbxContent>
-                    <w:p>
-                      <w:r>
-                        <w:t xml:space="preserve">Ensuite, l’installation se lance réellement. Appuyez sur suivant pour la démarrer. </w:t>
-                      </w:r>
-                    </w:p>
-                  </w:txbxContent>
-                </v:textbox>
-                <w10:wrap type="square" anchorx="margin"/>
-              </v:shape>
+              <v:group id="Groupe 16" o:spid="_x0000_s1029" style="position:absolute;left:0;text-align:left;margin-left:2.05pt;margin-top:118.5pt;width:452.1pt;height:172.8pt;z-index:-251633664;mso-width-relative:margin;mso-height-relative:margin" coordsize="57421,21945" o:gfxdata="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">
+                <v:shape id="_x0000_s1030" type="#_x0000_t202" style="position:absolute;left:30358;width:27063;height:21945;visibility:visible;mso-wrap-style:square;v-text-anchor:top" o:gfxdata="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" stroked="f">
+                  <v:textbox>
+                    <w:txbxContent>
+                      <w:p>
+                        <w:r>
+                          <w:t>Tout d’abord, lancez l’exécutable que vous avez téléchargé. Une fois lancé, une page vous demande la langue à utiliser. Dans le cas de ce manuel, l’installation se fera en français.</w:t>
+                        </w:r>
+                      </w:p>
+                    </w:txbxContent>
+                  </v:textbox>
+                </v:shape>
+                <v:shapetype id="_x0000_t75" coordsize="21600,21600" o:spt="75" o:preferrelative="t" path="m@4@5l@4@11@9@11@9@5xe" filled="f" stroked="f">
+                  <v:stroke joinstyle="miter"/>
+                  <v:formulas>
+                    <v:f eqn="if lineDrawn pixelLineWidth 0"/>
+                    <v:f eqn="sum @0 1 0"/>
+                    <v:f eqn="sum 0 0 @1"/>
+                    <v:f eqn="prod @2 1 2"/>
+                    <v:f eqn="prod @3 21600 pixelWidth"/>
+                    <v:f eqn="prod @3 21600 pixelHeight"/>
+                    <v:f eqn="sum @0 0 1"/>
+                    <v:f eqn="prod @6 1 2"/>
+                    <v:f eqn="prod @7 21600 pixelWidth"/>
+                    <v:f eqn="sum @8 21600 0"/>
+                    <v:f eqn="prod @7 21600 pixelHeight"/>
+                    <v:f eqn="sum @10 21600 0"/>
+                  </v:formulas>
+                  <v:path o:extrusionok="f" gradientshapeok="t" o:connecttype="rect"/>
+                  <o:lock v:ext="edit" aspectratio="t"/>
+                </v:shapetype>
+                <v:shape id="Image 3" o:spid="_x0000_s1031" type="#_x0000_t75" style="position:absolute;top:73;width:28529;height:14484;visibility:visible;mso-wrap-style:square" o:gfxdata="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">
+                  <v:imagedata r:id="rId9" o:title=""/>
+                  <v:path arrowok="t"/>
+                </v:shape>
+                <w10:wrap type="through"/>
+              </v:group>
+            </w:pict>
+          </mc:Fallback>
+        </mc:AlternateContent>
+      </w:r>
+    </w:p>
+    <w:p/>
+    <w:p>
+      <w:pPr>
+        <w:jc w:val="left"/>
+      </w:pPr>
+      <w:r>
+        <w:rPr>
+          <w:noProof/>
+          <w:lang w:eastAsia="fr-CH"/>
+        </w:rPr>
+        <mc:AlternateContent>
+          <mc:Choice Requires="wpg">
+            <w:drawing>
+              <wp:anchor distT="0" distB="0" distL="114300" distR="114300" simplePos="0" relativeHeight="251685888" behindDoc="0" locked="0" layoutInCell="1" allowOverlap="1" wp14:anchorId="601AD09B" wp14:editId="7FC1A6B1">
+                <wp:simplePos x="0" y="0"/>
+                <wp:positionH relativeFrom="column">
+                  <wp:posOffset>-176530</wp:posOffset>
+                </wp:positionH>
+                <wp:positionV relativeFrom="paragraph">
+                  <wp:posOffset>35964</wp:posOffset>
+                </wp:positionV>
+                <wp:extent cx="5946140" cy="2413635"/>
+                <wp:effectExtent l="0" t="0" r="0" b="5715"/>
+                <wp:wrapNone/>
+                <wp:docPr id="32" name="Groupe 32"/>
+                <wp:cNvGraphicFramePr/>
+                <a:graphic xmlns:a="http://schemas.openxmlformats.org/drawingml/2006/main">
+                  <a:graphicData uri="http://schemas.microsoft.com/office/word/2010/wordprocessingGroup">
+                    <wpg:wgp>
+                      <wpg:cNvGrpSpPr/>
+                      <wpg:grpSpPr>
+                        <a:xfrm>
+                          <a:off x="0" y="0"/>
+                          <a:ext cx="5946140" cy="2413635"/>
+                          <a:chOff x="0" y="0"/>
+                          <a:chExt cx="5946368" cy="2414016"/>
+                        </a:xfrm>
+                      </wpg:grpSpPr>
+                      <wps:wsp>
+                        <wps:cNvPr id="25" name="Zone de texte 2"/>
+                        <wps:cNvSpPr txBox="1">
+                          <a:spLocks noChangeArrowheads="1"/>
+                        </wps:cNvSpPr>
+                        <wps:spPr bwMode="auto">
+                          <a:xfrm>
+                            <a:off x="3240633" y="73152"/>
+                            <a:ext cx="2705735" cy="2194560"/>
+                          </a:xfrm>
+                          <a:prstGeom prst="rect">
+                            <a:avLst/>
+                          </a:prstGeom>
+                          <a:solidFill>
+                            <a:srgbClr val="FFFFFF"/>
+                          </a:solidFill>
+                          <a:ln w="9525">
+                            <a:noFill/>
+                            <a:miter lim="800000"/>
+                            <a:headEnd/>
+                            <a:tailEnd/>
+                          </a:ln>
+                        </wps:spPr>
+                        <wps:txbx>
+                          <w:txbxContent>
+                            <w:p>
+                              <w:r>
+                                <w:t>Ensuite, appuyez sur suivant pour lancer l’installation à proprement parler.</w:t>
+                              </w:r>
+                            </w:p>
+                          </w:txbxContent>
+                        </wps:txbx>
+                        <wps:bodyPr rot="0" vert="horz" wrap="square" lIns="91440" tIns="45720" rIns="91440" bIns="45720" anchor="t" anchorCtr="0">
+                          <a:noAutofit/>
+                        </wps:bodyPr>
+                      </wps:wsp>
+                      <pic:pic xmlns:pic="http://schemas.openxmlformats.org/drawingml/2006/picture">
+                        <pic:nvPicPr>
+                          <pic:cNvPr id="4" name="Image 4"/>
+                          <pic:cNvPicPr>
+                            <a:picLocks noChangeAspect="1"/>
+                          </pic:cNvPicPr>
+                        </pic:nvPicPr>
+                        <pic:blipFill>
+                          <a:blip r:embed="rId10">
+                            <a:extLst>
+                              <a:ext uri="{28A0092B-C50C-407E-A947-70E740481C1C}">
+                                <a14:useLocalDpi xmlns:a14="http://schemas.microsoft.com/office/drawing/2010/main" val="0"/>
+                              </a:ext>
+                            </a:extLst>
+                          </a:blip>
+                          <a:stretch>
+                            <a:fillRect/>
+                          </a:stretch>
+                        </pic:blipFill>
+                        <pic:spPr>
+                          <a:xfrm>
+                            <a:off x="0" y="0"/>
+                            <a:ext cx="3108960" cy="2414016"/>
+                          </a:xfrm>
+                          <a:prstGeom prst="rect">
+                            <a:avLst/>
+                          </a:prstGeom>
+                        </pic:spPr>
+                      </pic:pic>
+                    </wpg:wgp>
+                  </a:graphicData>
+                </a:graphic>
+                <wp14:sizeRelH relativeFrom="margin">
+                  <wp14:pctWidth>0</wp14:pctWidth>
+                </wp14:sizeRelH>
+              </wp:anchor>
+            </w:drawing>
+          </mc:Choice>
+          <mc:Fallback>
+            <w:pict>
+              <v:group id="Groupe 32" o:spid="_x0000_s1032" style="position:absolute;margin-left:-13.9pt;margin-top:2.85pt;width:468.2pt;height:190.05pt;z-index:251685888;mso-width-relative:margin" coordsize="59463,24140" o:gfxdata="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">
+                <v:shape id="_x0000_s1033" type="#_x0000_t202" style="position:absolute;left:32406;top:731;width:27057;height:21946;visibility:visible;mso-wrap-style:square;v-text-anchor:top" o:gfxdata="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" stroked="f">
+                  <v:textbox>
+                    <w:txbxContent>
+                      <w:p>
+                        <w:r>
+                          <w:t>Ensuite, appuyez sur suivant pour lancer l’installation à proprement parler.</w:t>
+                        </w:r>
+                      </w:p>
+                    </w:txbxContent>
+                  </v:textbox>
+                </v:shape>
+                <v:shape id="Image 4" o:spid="_x0000_s1034" type="#_x0000_t75" style="position:absolute;width:31089;height:24140;visibility:visible;mso-wrap-style:square" o:gfxdata="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">
+                  <v:imagedata r:id="rId11" o:title=""/>
+                  <v:path arrowok="t"/>
+                </v:shape>
+              </v:group>
             </w:pict>
           </mc:Fallback>
         </mc:AlternateContent>
@@ -1533,606 +1830,13 @@
         <mc:AlternateContent>
           <mc:Choice Requires="wps">
             <w:drawing>
-              <wp:anchor distT="45720" distB="45720" distL="114300" distR="114300" simplePos="0" relativeHeight="251664384" behindDoc="0" locked="0" layoutInCell="1" allowOverlap="1">
+              <wp:anchor distT="45720" distB="45720" distL="114300" distR="114300" simplePos="0" relativeHeight="251676672" behindDoc="0" locked="0" layoutInCell="1" allowOverlap="1" wp14:anchorId="0B50822A" wp14:editId="2A9E38E3">
                 <wp:simplePos x="0" y="0"/>
                 <wp:positionH relativeFrom="column">
-                  <wp:posOffset>3035300</wp:posOffset>
+                  <wp:posOffset>3166745</wp:posOffset>
                 </wp:positionH>
                 <wp:positionV relativeFrom="paragraph">
-                  <wp:posOffset>-4445</wp:posOffset>
-                </wp:positionV>
-                <wp:extent cx="2706370" cy="2194560"/>
-                <wp:effectExtent l="0" t="0" r="0" b="0"/>
-                <wp:wrapSquare wrapText="bothSides"/>
-                <wp:docPr id="217" name="Zone de texte 2"/>
-                <wp:cNvGraphicFramePr>
-                  <a:graphicFrameLocks xmlns:a="http://schemas.openxmlformats.org/drawingml/2006/main"/>
-                </wp:cNvGraphicFramePr>
-                <a:graphic xmlns:a="http://schemas.openxmlformats.org/drawingml/2006/main">
-                  <a:graphicData uri="http://schemas.microsoft.com/office/word/2010/wordprocessingShape">
-                    <wps:wsp>
-                      <wps:cNvSpPr txBox="1">
-                        <a:spLocks noChangeArrowheads="1"/>
-                      </wps:cNvSpPr>
-                      <wps:spPr bwMode="auto">
-                        <a:xfrm>
-                          <a:off x="0" y="0"/>
-                          <a:ext cx="2706370" cy="2194560"/>
-                        </a:xfrm>
-                        <a:prstGeom prst="rect">
-                          <a:avLst/>
-                        </a:prstGeom>
-                        <a:solidFill>
-                          <a:srgbClr val="FFFFFF"/>
-                        </a:solidFill>
-                        <a:ln w="9525">
-                          <a:noFill/>
-                          <a:miter lim="800000"/>
-                          <a:headEnd/>
-                          <a:tailEnd/>
-                        </a:ln>
-                      </wps:spPr>
-                      <wps:txbx>
-                        <w:txbxContent>
-                          <w:p>
-                            <w:r>
-                              <w:t>Tout d’abord, lancez l’exécutable que vous avez téléchargé. Une fois lancé, une page vous demande la langue à utiliser. Dans le cas de ce manuel, l’installation se fera en français.</w:t>
-                            </w:r>
-                          </w:p>
-                        </w:txbxContent>
-                      </wps:txbx>
-                      <wps:bodyPr rot="0" vert="horz" wrap="square" lIns="91440" tIns="45720" rIns="91440" bIns="45720" anchor="t" anchorCtr="0">
-                        <a:noAutofit/>
-                      </wps:bodyPr>
-                    </wps:wsp>
-                  </a:graphicData>
-                </a:graphic>
-                <wp14:sizeRelH relativeFrom="margin">
-                  <wp14:pctWidth>0</wp14:pctWidth>
-                </wp14:sizeRelH>
-                <wp14:sizeRelV relativeFrom="margin">
-                  <wp14:pctHeight>0</wp14:pctHeight>
-                </wp14:sizeRelV>
-              </wp:anchor>
-            </w:drawing>
-          </mc:Choice>
-          <mc:Fallback>
-            <w:pict>
-              <v:shape id="_x0000_s1030" type="#_x0000_t202" style="position:absolute;margin-left:239pt;margin-top:-.35pt;width:213.1pt;height:172.8pt;z-index:251664384;visibility:visible;mso-wrap-style:square;mso-width-percent:0;mso-height-percent:0;mso-wrap-distance-left:9pt;mso-wrap-distance-top:3.6pt;mso-wrap-distance-right:9pt;mso-wrap-distance-bottom:3.6pt;mso-position-horizontal:absolute;mso-position-horizontal-relative:text;mso-position-vertical:absolute;mso-position-vertical-relative:text;mso-width-percent:0;mso-height-percent:0;mso-width-relative:margin;mso-height-relative:margin;v-text-anchor:top" o:gfxdata="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" stroked="f">
-                <v:textbox>
-                  <w:txbxContent>
-                    <w:p>
-                      <w:r>
-                        <w:t>Tout d’abord, lancez l’exécutable que vous avez téléchargé. Une fois lancé, une page vous demande la langue à utiliser. Dans le cas de ce manuel, l’installation se fera en français.</w:t>
-                      </w:r>
-                    </w:p>
-                  </w:txbxContent>
-                </v:textbox>
-                <w10:wrap type="square"/>
-              </v:shape>
-            </w:pict>
-          </mc:Fallback>
-        </mc:AlternateContent>
-      </w:r>
-      <w:r>
-        <w:rPr>
-          <w:noProof/>
-          <w:lang w:eastAsia="fr-CH"/>
-        </w:rPr>
-        <w:drawing>
-          <wp:inline distT="0" distB="0" distL="0" distR="0">
-            <wp:extent cx="2848373" cy="1448002"/>
-            <wp:effectExtent l="0" t="0" r="9525" b="0"/>
-            <wp:docPr id="3" name="Image 3"/>
-            <wp:cNvGraphicFramePr>
-              <a:graphicFrameLocks xmlns:a="http://schemas.openxmlformats.org/drawingml/2006/main" noChangeAspect="1"/>
-            </wp:cNvGraphicFramePr>
-            <a:graphic xmlns:a="http://schemas.openxmlformats.org/drawingml/2006/main">
-              <a:graphicData uri="http://schemas.openxmlformats.org/drawingml/2006/picture">
-                <pic:pic xmlns:pic="http://schemas.openxmlformats.org/drawingml/2006/picture">
-                  <pic:nvPicPr>
-                    <pic:cNvPr id="3" name="Capture.PNG"/>
-                    <pic:cNvPicPr/>
-                  </pic:nvPicPr>
-                  <pic:blipFill>
-                    <a:blip r:embed="rId8">
-                      <a:extLst>
-                        <a:ext uri="{28A0092B-C50C-407E-A947-70E740481C1C}">
-                          <a14:useLocalDpi xmlns:a14="http://schemas.microsoft.com/office/drawing/2010/main" val="0"/>
-                        </a:ext>
-                      </a:extLst>
-                    </a:blip>
-                    <a:stretch>
-                      <a:fillRect/>
-                    </a:stretch>
-                  </pic:blipFill>
-                  <pic:spPr>
-                    <a:xfrm>
-                      <a:off x="0" y="0"/>
-                      <a:ext cx="2848373" cy="1448002"/>
-                    </a:xfrm>
-                    <a:prstGeom prst="rect">
-                      <a:avLst/>
-                    </a:prstGeom>
-                  </pic:spPr>
-                </pic:pic>
-              </a:graphicData>
-            </a:graphic>
-          </wp:inline>
-        </w:drawing>
-      </w:r>
-      <w:r>
-        <w:rPr>
-          <w:noProof/>
-          <w:lang w:eastAsia="fr-CH"/>
-        </w:rPr>
-        <w:drawing>
-          <wp:inline distT="0" distB="0" distL="0" distR="0">
-            <wp:extent cx="3159808" cy="2450592"/>
-            <wp:effectExtent l="0" t="0" r="2540" b="6985"/>
-            <wp:docPr id="4" name="Image 4"/>
-            <wp:cNvGraphicFramePr>
-              <a:graphicFrameLocks xmlns:a="http://schemas.openxmlformats.org/drawingml/2006/main" noChangeAspect="1"/>
-            </wp:cNvGraphicFramePr>
-            <a:graphic xmlns:a="http://schemas.openxmlformats.org/drawingml/2006/main">
-              <a:graphicData uri="http://schemas.openxmlformats.org/drawingml/2006/picture">
-                <pic:pic xmlns:pic="http://schemas.openxmlformats.org/drawingml/2006/picture">
-                  <pic:nvPicPr>
-                    <pic:cNvPr id="4" name="2.PNG"/>
-                    <pic:cNvPicPr/>
-                  </pic:nvPicPr>
-                  <pic:blipFill>
-                    <a:blip r:embed="rId9">
-                      <a:extLst>
-                        <a:ext uri="{28A0092B-C50C-407E-A947-70E740481C1C}">
-                          <a14:useLocalDpi xmlns:a14="http://schemas.microsoft.com/office/drawing/2010/main" val="0"/>
-                        </a:ext>
-                      </a:extLst>
-                    </a:blip>
-                    <a:stretch>
-                      <a:fillRect/>
-                    </a:stretch>
-                  </pic:blipFill>
-                  <pic:spPr>
-                    <a:xfrm>
-                      <a:off x="0" y="0"/>
-                      <a:ext cx="3181837" cy="2467677"/>
-                    </a:xfrm>
-                    <a:prstGeom prst="rect">
-                      <a:avLst/>
-                    </a:prstGeom>
-                  </pic:spPr>
-                </pic:pic>
-              </a:graphicData>
-            </a:graphic>
-          </wp:inline>
-        </w:drawing>
-      </w:r>
-      <w:r>
-        <w:rPr>
-          <w:noProof/>
-          <w:lang w:eastAsia="fr-CH"/>
-        </w:rPr>
-        <mc:AlternateContent>
-          <mc:Choice Requires="wps">
-            <w:drawing>
-              <wp:anchor distT="45720" distB="45720" distL="114300" distR="114300" simplePos="0" relativeHeight="251668480" behindDoc="0" locked="0" layoutInCell="1" allowOverlap="1" wp14:anchorId="66FCBBB8" wp14:editId="08BA6C65">
-                <wp:simplePos x="0" y="0"/>
-                <wp:positionH relativeFrom="margin">
-                  <wp:posOffset>3269615</wp:posOffset>
-                </wp:positionH>
-                <wp:positionV relativeFrom="paragraph">
-                  <wp:posOffset>36195</wp:posOffset>
-                </wp:positionV>
-                <wp:extent cx="2603500" cy="2727960"/>
-                <wp:effectExtent l="0" t="0" r="6350" b="0"/>
-                <wp:wrapSquare wrapText="bothSides"/>
-                <wp:docPr id="11" name="Zone de texte 2"/>
-                <wp:cNvGraphicFramePr>
-                  <a:graphicFrameLocks xmlns:a="http://schemas.openxmlformats.org/drawingml/2006/main"/>
-                </wp:cNvGraphicFramePr>
-                <a:graphic xmlns:a="http://schemas.openxmlformats.org/drawingml/2006/main">
-                  <a:graphicData uri="http://schemas.microsoft.com/office/word/2010/wordprocessingShape">
-                    <wps:wsp>
-                      <wps:cNvSpPr txBox="1">
-                        <a:spLocks noChangeArrowheads="1"/>
-                      </wps:cNvSpPr>
-                      <wps:spPr bwMode="auto">
-                        <a:xfrm>
-                          <a:off x="0" y="0"/>
-                          <a:ext cx="2603500" cy="2727960"/>
-                        </a:xfrm>
-                        <a:prstGeom prst="rect">
-                          <a:avLst/>
-                        </a:prstGeom>
-                        <a:solidFill>
-                          <a:srgbClr val="FFFFFF"/>
-                        </a:solidFill>
-                        <a:ln w="9525">
-                          <a:noFill/>
-                          <a:miter lim="800000"/>
-                          <a:headEnd/>
-                          <a:tailEnd/>
-                        </a:ln>
-                      </wps:spPr>
-                      <wps:txbx>
-                        <w:txbxContent>
-                          <w:p>
-                            <w:r>
-                              <w:t>La page qui suit est celle qui vous demande d’accepter les termes du contrat de licence. Appuyez sur « suivant ».</w:t>
-                            </w:r>
-                          </w:p>
-                        </w:txbxContent>
-                      </wps:txbx>
-                      <wps:bodyPr rot="0" vert="horz" wrap="square" lIns="91440" tIns="45720" rIns="91440" bIns="45720" anchor="t" anchorCtr="0">
-                        <a:noAutofit/>
-                      </wps:bodyPr>
-                    </wps:wsp>
-                  </a:graphicData>
-                </a:graphic>
-                <wp14:sizeRelH relativeFrom="margin">
-                  <wp14:pctWidth>0</wp14:pctWidth>
-                </wp14:sizeRelH>
-                <wp14:sizeRelV relativeFrom="margin">
-                  <wp14:pctHeight>0</wp14:pctHeight>
-                </wp14:sizeRelV>
-              </wp:anchor>
-            </w:drawing>
-          </mc:Choice>
-          <mc:Fallback>
-            <w:pict>
-              <v:shape id="_x0000_s1031" type="#_x0000_t202" style="position:absolute;margin-left:257.45pt;margin-top:2.85pt;width:205pt;height:214.8pt;z-index:251668480;visibility:visible;mso-wrap-style:square;mso-width-percent:0;mso-height-percent:0;mso-wrap-distance-left:9pt;mso-wrap-distance-top:3.6pt;mso-wrap-distance-right:9pt;mso-wrap-distance-bottom:3.6pt;mso-position-horizontal:absolute;mso-position-horizontal-relative:margin;mso-position-vertical:absolute;mso-position-vertical-relative:text;mso-width-percent:0;mso-height-percent:0;mso-width-relative:margin;mso-height-relative:margin;v-text-anchor:top" o:gfxdata="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" stroked="f">
-                <v:textbox>
-                  <w:txbxContent>
-                    <w:p>
-                      <w:r>
-                        <w:t>La page qui suit est celle qui vous demande d’accepter les termes du contrat de licence. Appuyez sur « suivant ».</w:t>
-                      </w:r>
-                    </w:p>
-                  </w:txbxContent>
-                </v:textbox>
-                <w10:wrap type="square" anchorx="margin"/>
-              </v:shape>
-            </w:pict>
-          </mc:Fallback>
-        </mc:AlternateContent>
-      </w:r>
-      <w:r>
-        <w:rPr>
-          <w:noProof/>
-          <w:lang w:eastAsia="fr-CH"/>
-        </w:rPr>
-        <w:drawing>
-          <wp:inline distT="0" distB="0" distL="0" distR="0">
-            <wp:extent cx="3065069" cy="2377118"/>
-            <wp:effectExtent l="0" t="0" r="2540" b="4445"/>
-            <wp:docPr id="5" name="Image 5"/>
-            <wp:cNvGraphicFramePr>
-              <a:graphicFrameLocks xmlns:a="http://schemas.openxmlformats.org/drawingml/2006/main" noChangeAspect="1"/>
-            </wp:cNvGraphicFramePr>
-            <a:graphic xmlns:a="http://schemas.openxmlformats.org/drawingml/2006/main">
-              <a:graphicData uri="http://schemas.openxmlformats.org/drawingml/2006/picture">
-                <pic:pic xmlns:pic="http://schemas.openxmlformats.org/drawingml/2006/picture">
-                  <pic:nvPicPr>
-                    <pic:cNvPr id="5" name="3.PNG"/>
-                    <pic:cNvPicPr/>
-                  </pic:nvPicPr>
-                  <pic:blipFill>
-                    <a:blip r:embed="rId10">
-                      <a:extLst>
-                        <a:ext uri="{28A0092B-C50C-407E-A947-70E740481C1C}">
-                          <a14:useLocalDpi xmlns:a14="http://schemas.microsoft.com/office/drawing/2010/main" val="0"/>
-                        </a:ext>
-                      </a:extLst>
-                    </a:blip>
-                    <a:stretch>
-                      <a:fillRect/>
-                    </a:stretch>
-                  </pic:blipFill>
-                  <pic:spPr>
-                    <a:xfrm>
-                      <a:off x="0" y="0"/>
-                      <a:ext cx="3075775" cy="2385421"/>
-                    </a:xfrm>
-                    <a:prstGeom prst="rect">
-                      <a:avLst/>
-                    </a:prstGeom>
-                  </pic:spPr>
-                </pic:pic>
-              </a:graphicData>
-            </a:graphic>
-          </wp:inline>
-        </w:drawing>
-      </w:r>
-      <w:r>
-        <w:rPr>
-          <w:noProof/>
-          <w:lang w:eastAsia="fr-CH"/>
-        </w:rPr>
-        <w:lastRenderedPageBreak/>
-        <mc:AlternateContent>
-          <mc:Choice Requires="wps">
-            <w:drawing>
-              <wp:anchor distT="45720" distB="45720" distL="114300" distR="114300" simplePos="0" relativeHeight="251670528" behindDoc="0" locked="0" layoutInCell="1" allowOverlap="1" wp14:anchorId="66FCBBB8" wp14:editId="08BA6C65">
-                <wp:simplePos x="0" y="0"/>
-                <wp:positionH relativeFrom="column">
-                  <wp:posOffset>3401060</wp:posOffset>
-                </wp:positionH>
-                <wp:positionV relativeFrom="paragraph">
-                  <wp:posOffset>2816225</wp:posOffset>
-                </wp:positionV>
-                <wp:extent cx="2011680" cy="2823210"/>
-                <wp:effectExtent l="0" t="0" r="7620" b="0"/>
-                <wp:wrapSquare wrapText="bothSides"/>
-                <wp:docPr id="12" name="Zone de texte 2"/>
-                <wp:cNvGraphicFramePr>
-                  <a:graphicFrameLocks xmlns:a="http://schemas.openxmlformats.org/drawingml/2006/main"/>
-                </wp:cNvGraphicFramePr>
-                <a:graphic xmlns:a="http://schemas.openxmlformats.org/drawingml/2006/main">
-                  <a:graphicData uri="http://schemas.microsoft.com/office/word/2010/wordprocessingShape">
-                    <wps:wsp>
-                      <wps:cNvSpPr txBox="1">
-                        <a:spLocks noChangeArrowheads="1"/>
-                      </wps:cNvSpPr>
-                      <wps:spPr bwMode="auto">
-                        <a:xfrm>
-                          <a:off x="0" y="0"/>
-                          <a:ext cx="2011680" cy="2823210"/>
-                        </a:xfrm>
-                        <a:prstGeom prst="rect">
-                          <a:avLst/>
-                        </a:prstGeom>
-                        <a:solidFill>
-                          <a:srgbClr val="FFFFFF"/>
-                        </a:solidFill>
-                        <a:ln w="9525">
-                          <a:noFill/>
-                          <a:miter lim="800000"/>
-                          <a:headEnd/>
-                          <a:tailEnd/>
-                        </a:ln>
-                      </wps:spPr>
-                      <wps:txbx>
-                        <w:txbxContent>
-                          <w:p>
-                            <w:r>
-                              <w:t>Ensuite, appuyez de nouveau sur « suivant ».</w:t>
-                            </w:r>
-                          </w:p>
-                        </w:txbxContent>
-                      </wps:txbx>
-                      <wps:bodyPr rot="0" vert="horz" wrap="square" lIns="91440" tIns="45720" rIns="91440" bIns="45720" anchor="t" anchorCtr="0">
-                        <a:noAutofit/>
-                      </wps:bodyPr>
-                    </wps:wsp>
-                  </a:graphicData>
-                </a:graphic>
-                <wp14:sizeRelH relativeFrom="margin">
-                  <wp14:pctWidth>0</wp14:pctWidth>
-                </wp14:sizeRelH>
-                <wp14:sizeRelV relativeFrom="margin">
-                  <wp14:pctHeight>0</wp14:pctHeight>
-                </wp14:sizeRelV>
-              </wp:anchor>
-            </w:drawing>
-          </mc:Choice>
-          <mc:Fallback>
-            <w:pict>
-              <v:shape id="_x0000_s1032" type="#_x0000_t202" style="position:absolute;margin-left:267.8pt;margin-top:221.75pt;width:158.4pt;height:222.3pt;z-index:251670528;visibility:visible;mso-wrap-style:square;mso-width-percent:0;mso-height-percent:0;mso-wrap-distance-left:9pt;mso-wrap-distance-top:3.6pt;mso-wrap-distance-right:9pt;mso-wrap-distance-bottom:3.6pt;mso-position-horizontal:absolute;mso-position-horizontal-relative:text;mso-position-vertical:absolute;mso-position-vertical-relative:text;mso-width-percent:0;mso-height-percent:0;mso-width-relative:margin;mso-height-relative:margin;v-text-anchor:top" o:gfxdata="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" stroked="f">
-                <v:textbox>
-                  <w:txbxContent>
-                    <w:p>
-                      <w:r>
-                        <w:t>Ensuite, appuyez de nouveau sur « suivant ».</w:t>
-                      </w:r>
-                    </w:p>
-                  </w:txbxContent>
-                </v:textbox>
-                <w10:wrap type="square"/>
-              </v:shape>
-            </w:pict>
-          </mc:Fallback>
-        </mc:AlternateContent>
-      </w:r>
-      <w:r>
-        <w:rPr>
-          <w:noProof/>
-          <w:lang w:eastAsia="fr-CH"/>
-        </w:rPr>
-        <w:drawing>
-          <wp:inline distT="0" distB="0" distL="0" distR="0">
-            <wp:extent cx="3230881" cy="2505713"/>
-            <wp:effectExtent l="0" t="0" r="7620" b="8890"/>
-            <wp:docPr id="6" name="Image 6"/>
-            <wp:cNvGraphicFramePr>
-              <a:graphicFrameLocks xmlns:a="http://schemas.openxmlformats.org/drawingml/2006/main" noChangeAspect="1"/>
-            </wp:cNvGraphicFramePr>
-            <a:graphic xmlns:a="http://schemas.openxmlformats.org/drawingml/2006/main">
-              <a:graphicData uri="http://schemas.openxmlformats.org/drawingml/2006/picture">
-                <pic:pic xmlns:pic="http://schemas.openxmlformats.org/drawingml/2006/picture">
-                  <pic:nvPicPr>
-                    <pic:cNvPr id="6" name="4.PNG"/>
-                    <pic:cNvPicPr/>
-                  </pic:nvPicPr>
-                  <pic:blipFill>
-                    <a:blip r:embed="rId11">
-                      <a:extLst>
-                        <a:ext uri="{28A0092B-C50C-407E-A947-70E740481C1C}">
-                          <a14:useLocalDpi xmlns:a14="http://schemas.microsoft.com/office/drawing/2010/main" val="0"/>
-                        </a:ext>
-                      </a:extLst>
-                    </a:blip>
-                    <a:stretch>
-                      <a:fillRect/>
-                    </a:stretch>
-                  </pic:blipFill>
-                  <pic:spPr>
-                    <a:xfrm>
-                      <a:off x="0" y="0"/>
-                      <a:ext cx="3262125" cy="2529944"/>
-                    </a:xfrm>
-                    <a:prstGeom prst="rect">
-                      <a:avLst/>
-                    </a:prstGeom>
-                  </pic:spPr>
-                </pic:pic>
-              </a:graphicData>
-            </a:graphic>
-          </wp:inline>
-        </w:drawing>
-      </w:r>
-      <w:r>
-        <w:rPr>
-          <w:noProof/>
-          <w:lang w:eastAsia="fr-CH"/>
-        </w:rPr>
-        <mc:AlternateContent>
-          <mc:Choice Requires="wps">
-            <w:drawing>
-              <wp:anchor distT="45720" distB="45720" distL="114300" distR="114300" simplePos="0" relativeHeight="251672576" behindDoc="0" locked="0" layoutInCell="1" allowOverlap="1" wp14:anchorId="5E5DA0C4" wp14:editId="48ED7776">
-                <wp:simplePos x="0" y="0"/>
-                <wp:positionH relativeFrom="margin">
-                  <wp:align>left</wp:align>
-                </wp:positionH>
-                <wp:positionV relativeFrom="paragraph">
-                  <wp:posOffset>5726455</wp:posOffset>
-                </wp:positionV>
-                <wp:extent cx="2011680" cy="2823210"/>
-                <wp:effectExtent l="0" t="0" r="7620" b="0"/>
-                <wp:wrapSquare wrapText="bothSides"/>
-                <wp:docPr id="13" name="Zone de texte 2"/>
-                <wp:cNvGraphicFramePr>
-                  <a:graphicFrameLocks xmlns:a="http://schemas.openxmlformats.org/drawingml/2006/main"/>
-                </wp:cNvGraphicFramePr>
-                <a:graphic xmlns:a="http://schemas.openxmlformats.org/drawingml/2006/main">
-                  <a:graphicData uri="http://schemas.microsoft.com/office/word/2010/wordprocessingShape">
-                    <wps:wsp>
-                      <wps:cNvSpPr txBox="1">
-                        <a:spLocks noChangeArrowheads="1"/>
-                      </wps:cNvSpPr>
-                      <wps:spPr bwMode="auto">
-                        <a:xfrm>
-                          <a:off x="0" y="0"/>
-                          <a:ext cx="2011680" cy="2823210"/>
-                        </a:xfrm>
-                        <a:prstGeom prst="rect">
-                          <a:avLst/>
-                        </a:prstGeom>
-                        <a:solidFill>
-                          <a:srgbClr val="FFFFFF"/>
-                        </a:solidFill>
-                        <a:ln w="9525">
-                          <a:noFill/>
-                          <a:miter lim="800000"/>
-                          <a:headEnd/>
-                          <a:tailEnd/>
-                        </a:ln>
-                      </wps:spPr>
-                      <wps:txbx>
-                        <w:txbxContent>
-                          <w:p>
-                            <w:r>
-                              <w:t>La page qui suit concerne le dossier de destination. Laissez la valeur par défaut.</w:t>
-                            </w:r>
-                          </w:p>
-                        </w:txbxContent>
-                      </wps:txbx>
-                      <wps:bodyPr rot="0" vert="horz" wrap="square" lIns="91440" tIns="45720" rIns="91440" bIns="45720" anchor="t" anchorCtr="0">
-                        <a:noAutofit/>
-                      </wps:bodyPr>
-                    </wps:wsp>
-                  </a:graphicData>
-                </a:graphic>
-                <wp14:sizeRelH relativeFrom="margin">
-                  <wp14:pctWidth>0</wp14:pctWidth>
-                </wp14:sizeRelH>
-                <wp14:sizeRelV relativeFrom="margin">
-                  <wp14:pctHeight>0</wp14:pctHeight>
-                </wp14:sizeRelV>
-              </wp:anchor>
-            </w:drawing>
-          </mc:Choice>
-          <mc:Fallback>
-            <w:pict>
-              <v:shape id="_x0000_s1033" type="#_x0000_t202" style="position:absolute;margin-left:0;margin-top:450.9pt;width:158.4pt;height:222.3pt;z-index:251672576;visibility:visible;mso-wrap-style:square;mso-width-percent:0;mso-height-percent:0;mso-wrap-distance-left:9pt;mso-wrap-distance-top:3.6pt;mso-wrap-distance-right:9pt;mso-wrap-distance-bottom:3.6pt;mso-position-horizontal:left;mso-position-horizontal-relative:margin;mso-position-vertical:absolute;mso-position-vertical-relative:text;mso-width-percent:0;mso-height-percent:0;mso-width-relative:margin;mso-height-relative:margin;v-text-anchor:top" o:gfxdata="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" stroked="f">
-                <v:textbox>
-                  <w:txbxContent>
-                    <w:p>
-                      <w:r>
-                        <w:t>La page qui suit concerne le dossier de destination. Laissez la valeur par défaut.</w:t>
-                      </w:r>
-                    </w:p>
-                  </w:txbxContent>
-                </v:textbox>
-                <w10:wrap type="square" anchorx="margin"/>
-              </v:shape>
-            </w:pict>
-          </mc:Fallback>
-        </mc:AlternateContent>
-      </w:r>
-      <w:r>
-        <w:rPr>
-          <w:noProof/>
-          <w:lang w:eastAsia="fr-CH"/>
-        </w:rPr>
-        <w:drawing>
-          <wp:inline distT="0" distB="0" distL="0" distR="0">
-            <wp:extent cx="3533241" cy="2740210"/>
-            <wp:effectExtent l="0" t="0" r="0" b="3175"/>
-            <wp:docPr id="7" name="Image 7"/>
-            <wp:cNvGraphicFramePr>
-              <a:graphicFrameLocks xmlns:a="http://schemas.openxmlformats.org/drawingml/2006/main" noChangeAspect="1"/>
-            </wp:cNvGraphicFramePr>
-            <a:graphic xmlns:a="http://schemas.openxmlformats.org/drawingml/2006/main">
-              <a:graphicData uri="http://schemas.openxmlformats.org/drawingml/2006/picture">
-                <pic:pic xmlns:pic="http://schemas.openxmlformats.org/drawingml/2006/picture">
-                  <pic:nvPicPr>
-                    <pic:cNvPr id="7" name="5.PNG"/>
-                    <pic:cNvPicPr/>
-                  </pic:nvPicPr>
-                  <pic:blipFill>
-                    <a:blip r:embed="rId12">
-                      <a:extLst>
-                        <a:ext uri="{28A0092B-C50C-407E-A947-70E740481C1C}">
-                          <a14:useLocalDpi xmlns:a14="http://schemas.microsoft.com/office/drawing/2010/main" val="0"/>
-                        </a:ext>
-                      </a:extLst>
-                    </a:blip>
-                    <a:stretch>
-                      <a:fillRect/>
-                    </a:stretch>
-                  </pic:blipFill>
-                  <pic:spPr>
-                    <a:xfrm>
-                      <a:off x="0" y="0"/>
-                      <a:ext cx="3553656" cy="2756043"/>
-                    </a:xfrm>
-                    <a:prstGeom prst="rect">
-                      <a:avLst/>
-                    </a:prstGeom>
-                  </pic:spPr>
-                </pic:pic>
-              </a:graphicData>
-            </a:graphic>
-          </wp:inline>
-        </w:drawing>
-      </w:r>
-      <w:r>
-        <w:rPr>
-          <w:noProof/>
-          <w:lang w:eastAsia="fr-CH"/>
-        </w:rPr>
-        <w:lastRenderedPageBreak/>
-        <mc:AlternateContent>
-          <mc:Choice Requires="wps">
-            <w:drawing>
-              <wp:anchor distT="45720" distB="45720" distL="114300" distR="114300" simplePos="0" relativeHeight="251676672" behindDoc="0" locked="0" layoutInCell="1" allowOverlap="1" wp14:anchorId="5E5DA0C4" wp14:editId="48ED7776">
-                <wp:simplePos x="0" y="0"/>
-                <wp:positionH relativeFrom="column">
-                  <wp:posOffset>3401060</wp:posOffset>
-                </wp:positionH>
-                <wp:positionV relativeFrom="paragraph">
-                  <wp:posOffset>2851480</wp:posOffset>
+                  <wp:posOffset>7305040</wp:posOffset>
                 </wp:positionV>
                 <wp:extent cx="2011680" cy="2823210"/>
                 <wp:effectExtent l="0" t="0" r="7620" b="0"/>
@@ -2191,7 +1895,7 @@
           </mc:Choice>
           <mc:Fallback>
             <w:pict>
-              <v:shape id="_x0000_s1034" type="#_x0000_t202" style="position:absolute;margin-left:267.8pt;margin-top:224.55pt;width:158.4pt;height:222.3pt;z-index:251676672;visibility:visible;mso-wrap-style:square;mso-width-percent:0;mso-height-percent:0;mso-wrap-distance-left:9pt;mso-wrap-distance-top:3.6pt;mso-wrap-distance-right:9pt;mso-wrap-distance-bottom:3.6pt;mso-position-horizontal:absolute;mso-position-horizontal-relative:text;mso-position-vertical:absolute;mso-position-vertical-relative:text;mso-width-percent:0;mso-height-percent:0;mso-width-relative:margin;mso-height-relative:margin;v-text-anchor:top" o:gfxdata="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" stroked="f">
+              <v:shape id="Zone de texte 2" o:spid="_x0000_s1035" type="#_x0000_t202" style="position:absolute;margin-left:249.35pt;margin-top:575.2pt;width:158.4pt;height:222.3pt;z-index:251676672;visibility:visible;mso-wrap-style:square;mso-width-percent:0;mso-height-percent:0;mso-wrap-distance-left:9pt;mso-wrap-distance-top:3.6pt;mso-wrap-distance-right:9pt;mso-wrap-distance-bottom:3.6pt;mso-position-horizontal:absolute;mso-position-horizontal-relative:text;mso-position-vertical:absolute;mso-position-vertical-relative:text;mso-width-percent:0;mso-height-percent:0;mso-width-relative:margin;mso-height-relative:margin;v-text-anchor:top" o:gfxdata="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" stroked="f">
                 <v:textbox>
                   <w:txbxContent>
                     <w:p>
@@ -2213,9 +1917,136 @@
           <w:lang w:eastAsia="fr-CH"/>
         </w:rPr>
         <mc:AlternateContent>
+          <mc:Choice Requires="wpg">
+            <w:drawing>
+              <wp:anchor distT="0" distB="0" distL="114300" distR="114300" simplePos="0" relativeHeight="251688960" behindDoc="0" locked="0" layoutInCell="1" allowOverlap="1" wp14:anchorId="12F915B7" wp14:editId="78C2B843">
+                <wp:simplePos x="0" y="0"/>
+                <wp:positionH relativeFrom="column">
+                  <wp:posOffset>313055</wp:posOffset>
+                </wp:positionH>
+                <wp:positionV relativeFrom="paragraph">
+                  <wp:posOffset>6019165</wp:posOffset>
+                </wp:positionV>
+                <wp:extent cx="5676595" cy="2823210"/>
+                <wp:effectExtent l="0" t="0" r="635" b="0"/>
+                <wp:wrapNone/>
+                <wp:docPr id="35" name="Groupe 35"/>
+                <wp:cNvGraphicFramePr/>
+                <a:graphic xmlns:a="http://schemas.openxmlformats.org/drawingml/2006/main">
+                  <a:graphicData uri="http://schemas.microsoft.com/office/word/2010/wordprocessingGroup">
+                    <wpg:wgp>
+                      <wpg:cNvGrpSpPr/>
+                      <wpg:grpSpPr>
+                        <a:xfrm>
+                          <a:off x="0" y="0"/>
+                          <a:ext cx="5676595" cy="2823210"/>
+                          <a:chOff x="0" y="0"/>
+                          <a:chExt cx="5676595" cy="2823210"/>
+                        </a:xfrm>
+                      </wpg:grpSpPr>
+                      <wps:wsp>
+                        <wps:cNvPr id="13" name="Zone de texte 2"/>
+                        <wps:cNvSpPr txBox="1">
+                          <a:spLocks noChangeArrowheads="1"/>
+                        </wps:cNvSpPr>
+                        <wps:spPr bwMode="auto">
+                          <a:xfrm>
+                            <a:off x="3664915" y="0"/>
+                            <a:ext cx="2011680" cy="2823210"/>
+                          </a:xfrm>
+                          <a:prstGeom prst="rect">
+                            <a:avLst/>
+                          </a:prstGeom>
+                          <a:solidFill>
+                            <a:srgbClr val="FFFFFF"/>
+                          </a:solidFill>
+                          <a:ln w="9525">
+                            <a:noFill/>
+                            <a:miter lim="800000"/>
+                            <a:headEnd/>
+                            <a:tailEnd/>
+                          </a:ln>
+                        </wps:spPr>
+                        <wps:txbx>
+                          <w:txbxContent>
+                            <w:p>
+                              <w:r>
+                                <w:t>La page qui suit concerne le dossier de destination. Laissez la valeur par défaut.</w:t>
+                              </w:r>
+                            </w:p>
+                          </w:txbxContent>
+                        </wps:txbx>
+                        <wps:bodyPr rot="0" vert="horz" wrap="square" lIns="91440" tIns="45720" rIns="91440" bIns="45720" anchor="t" anchorCtr="0">
+                          <a:noAutofit/>
+                        </wps:bodyPr>
+                      </wps:wsp>
+                      <pic:pic xmlns:pic="http://schemas.openxmlformats.org/drawingml/2006/picture">
+                        <pic:nvPicPr>
+                          <pic:cNvPr id="7" name="Image 7"/>
+                          <pic:cNvPicPr>
+                            <a:picLocks noChangeAspect="1"/>
+                          </pic:cNvPicPr>
+                        </pic:nvPicPr>
+                        <pic:blipFill>
+                          <a:blip r:embed="rId12">
+                            <a:extLst>
+                              <a:ext uri="{28A0092B-C50C-407E-A947-70E740481C1C}">
+                                <a14:useLocalDpi xmlns:a14="http://schemas.microsoft.com/office/drawing/2010/main" val="0"/>
+                              </a:ext>
+                            </a:extLst>
+                          </a:blip>
+                          <a:stretch>
+                            <a:fillRect/>
+                          </a:stretch>
+                        </pic:blipFill>
+                        <pic:spPr>
+                          <a:xfrm>
+                            <a:off x="0" y="0"/>
+                            <a:ext cx="3533242" cy="2743200"/>
+                          </a:xfrm>
+                          <a:prstGeom prst="rect">
+                            <a:avLst/>
+                          </a:prstGeom>
+                        </pic:spPr>
+                      </pic:pic>
+                    </wpg:wgp>
+                  </a:graphicData>
+                </a:graphic>
+              </wp:anchor>
+            </w:drawing>
+          </mc:Choice>
+          <mc:Fallback>
+            <w:pict>
+              <v:group id="Groupe 35" o:spid="_x0000_s1036" style="position:absolute;margin-left:24.65pt;margin-top:473.95pt;width:447pt;height:222.3pt;z-index:251688960" coordsize="56765,28232" o:gfxdata="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">
+                <v:shape id="_x0000_s1037" type="#_x0000_t202" style="position:absolute;left:36649;width:20116;height:28232;visibility:visible;mso-wrap-style:square;v-text-anchor:top" o:gfxdata="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" stroked="f">
+                  <v:textbox>
+                    <w:txbxContent>
+                      <w:p>
+                        <w:r>
+                          <w:t>La page qui suit concerne le dossier de destination. Laissez la valeur par défaut.</w:t>
+                        </w:r>
+                      </w:p>
+                    </w:txbxContent>
+                  </v:textbox>
+                </v:shape>
+                <v:shape id="Image 7" o:spid="_x0000_s1038" type="#_x0000_t75" style="position:absolute;width:35332;height:27432;visibility:visible;mso-wrap-style:square" o:gfxdata="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">
+                  <v:imagedata r:id="rId13" o:title=""/>
+                  <v:path arrowok="t"/>
+                </v:shape>
+              </v:group>
+            </w:pict>
+          </mc:Fallback>
+        </mc:AlternateContent>
+      </w:r>
+      <w:r>
+        <w:rPr>
+          <w:noProof/>
+          <w:lang w:eastAsia="fr-CH"/>
+        </w:rPr>
+        <mc:AlternateContent>
           <mc:Choice Requires="wps">
             <w:drawing>
-              <wp:anchor distT="45720" distB="45720" distL="114300" distR="114300" simplePos="0" relativeHeight="251674624" behindDoc="0" locked="0" layoutInCell="1" allowOverlap="1" wp14:anchorId="5E5DA0C4" wp14:editId="48ED7776">
+              <wp:anchor distT="45720" distB="45720" distL="114300" distR="114300" simplePos="0" relativeHeight="251674624" behindDoc="0" locked="0" layoutInCell="1" allowOverlap="1" wp14:anchorId="6123D7AD" wp14:editId="3715F312">
                 <wp:simplePos x="0" y="0"/>
                 <wp:positionH relativeFrom="margin">
                   <wp:posOffset>3340100</wp:posOffset>
@@ -2280,7 +2111,7 @@
           </mc:Choice>
           <mc:Fallback>
             <w:pict>
-              <v:shape id="_x0000_s1035" type="#_x0000_t202" style="position:absolute;margin-left:263pt;margin-top:.05pt;width:158.4pt;height:222.3pt;z-index:251674624;visibility:visible;mso-wrap-style:square;mso-width-percent:0;mso-height-percent:0;mso-wrap-distance-left:9pt;mso-wrap-distance-top:3.6pt;mso-wrap-distance-right:9pt;mso-wrap-distance-bottom:3.6pt;mso-position-horizontal:absolute;mso-position-horizontal-relative:margin;mso-position-vertical:absolute;mso-position-vertical-relative:text;mso-width-percent:0;mso-height-percent:0;mso-width-relative:margin;mso-height-relative:margin;v-text-anchor:top" o:gfxdata="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" stroked="f">
+              <v:shape id="_x0000_s1039" type="#_x0000_t202" style="position:absolute;margin-left:263pt;margin-top:.05pt;width:158.4pt;height:222.3pt;z-index:251674624;visibility:visible;mso-wrap-style:square;mso-width-percent:0;mso-height-percent:0;mso-wrap-distance-left:9pt;mso-wrap-distance-top:3.6pt;mso-wrap-distance-right:9pt;mso-wrap-distance-bottom:3.6pt;mso-position-horizontal:absolute;mso-position-horizontal-relative:margin;mso-position-vertical:absolute;mso-position-vertical-relative:text;mso-width-percent:0;mso-height-percent:0;mso-width-relative:margin;mso-height-relative:margin;v-text-anchor:top" o:gfxdata="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" stroked="f">
                 <v:textbox>
                   <w:txbxContent>
                     <w:p>
@@ -2296,16 +2127,23 @@
           </mc:Fallback>
         </mc:AlternateContent>
       </w:r>
+    </w:p>
+    <w:p/>
+    <w:p/>
+    <w:p/>
+    <w:p/>
+    <w:p/>
+    <w:p>
       <w:r>
         <w:rPr>
           <w:noProof/>
           <w:lang w:eastAsia="fr-CH"/>
         </w:rPr>
         <w:drawing>
-          <wp:inline distT="0" distB="0" distL="0" distR="0">
-            <wp:extent cx="3169239" cy="2457907"/>
-            <wp:effectExtent l="0" t="0" r="0" b="0"/>
-            <wp:docPr id="8" name="Image 8"/>
+          <wp:inline distT="0" distB="0" distL="0" distR="0" wp14:anchorId="53E74742" wp14:editId="6AA5995F">
+            <wp:extent cx="3065069" cy="2377118"/>
+            <wp:effectExtent l="0" t="0" r="2540" b="4445"/>
+            <wp:docPr id="5" name="Image 5"/>
             <wp:cNvGraphicFramePr>
               <a:graphicFrameLocks xmlns:a="http://schemas.openxmlformats.org/drawingml/2006/main" noChangeAspect="1"/>
             </wp:cNvGraphicFramePr>
@@ -2313,54 +2151,7 @@
               <a:graphicData uri="http://schemas.openxmlformats.org/drawingml/2006/picture">
                 <pic:pic xmlns:pic="http://schemas.openxmlformats.org/drawingml/2006/picture">
                   <pic:nvPicPr>
-                    <pic:cNvPr id="8" name="6.PNG"/>
-                    <pic:cNvPicPr/>
-                  </pic:nvPicPr>
-                  <pic:blipFill>
-                    <a:blip r:embed="rId13">
-                      <a:extLst>
-                        <a:ext uri="{28A0092B-C50C-407E-A947-70E740481C1C}">
-                          <a14:useLocalDpi xmlns:a14="http://schemas.microsoft.com/office/drawing/2010/main" val="0"/>
-                        </a:ext>
-                      </a:extLst>
-                    </a:blip>
-                    <a:stretch>
-                      <a:fillRect/>
-                    </a:stretch>
-                  </pic:blipFill>
-                  <pic:spPr>
-                    <a:xfrm>
-                      <a:off x="0" y="0"/>
-                      <a:ext cx="3190503" cy="2474398"/>
-                    </a:xfrm>
-                    <a:prstGeom prst="rect">
-                      <a:avLst/>
-                    </a:prstGeom>
-                  </pic:spPr>
-                </pic:pic>
-              </a:graphicData>
-            </a:graphic>
-          </wp:inline>
-        </w:drawing>
-      </w:r>
-      <w:r>
-        <w:rPr>
-          <w:noProof/>
-          <w:lang w:eastAsia="fr-CH"/>
-        </w:rPr>
-        <w:drawing>
-          <wp:inline distT="0" distB="0" distL="0" distR="0">
-            <wp:extent cx="3255986" cy="2525184"/>
-            <wp:effectExtent l="0" t="0" r="1905" b="8890"/>
-            <wp:docPr id="9" name="Image 9"/>
-            <wp:cNvGraphicFramePr>
-              <a:graphicFrameLocks xmlns:a="http://schemas.openxmlformats.org/drawingml/2006/main" noChangeAspect="1"/>
-            </wp:cNvGraphicFramePr>
-            <a:graphic xmlns:a="http://schemas.openxmlformats.org/drawingml/2006/main">
-              <a:graphicData uri="http://schemas.openxmlformats.org/drawingml/2006/picture">
-                <pic:pic xmlns:pic="http://schemas.openxmlformats.org/drawingml/2006/picture">
-                  <pic:nvPicPr>
-                    <pic:cNvPr id="9" name="7.PNG"/>
+                    <pic:cNvPr id="5" name="3.PNG"/>
                     <pic:cNvPicPr/>
                   </pic:nvPicPr>
                   <pic:blipFill>
@@ -2378,7 +2169,7 @@
                   <pic:spPr>
                     <a:xfrm>
                       <a:off x="0" y="0"/>
-                      <a:ext cx="3294159" cy="2554789"/>
+                      <a:ext cx="3075775" cy="2385421"/>
                     </a:xfrm>
                     <a:prstGeom prst="rect">
                       <a:avLst/>
@@ -2394,12 +2185,195 @@
     <w:p/>
     <w:p>
       <w:r>
-        <w:t xml:space="preserve">Une fois l’installation terminée, lancez l’application. Attendez quelques dizaines de secondes et une icône d’EasyPHP devrait apparaitre en bas à droite de l’écran. Cliquez-droit dessus et appuyez sur « administration ». Une page web devrait s’ouvrir, avec le tableau de bord d’EasyPHP. </w:t>
-      </w:r>
-    </w:p>
-    <w:p>
-      <w:r>
-        <w:t xml:space="preserve">Si ce n’est pas le cas, il est possible que le port par défaut d’EasyPHP soit déjà utilisé par une de vos applications. </w:t>
+        <w:rPr>
+          <w:noProof/>
+          <w:lang w:eastAsia="fr-CH"/>
+        </w:rPr>
+        <w:lastRenderedPageBreak/>
+        <mc:AlternateContent>
+          <mc:Choice Requires="wpg">
+            <w:drawing>
+              <wp:anchor distT="0" distB="0" distL="114300" distR="114300" simplePos="0" relativeHeight="251686912" behindDoc="0" locked="0" layoutInCell="1" allowOverlap="1" wp14:anchorId="1D232D4C" wp14:editId="698D80F1">
+                <wp:simplePos x="0" y="0"/>
+                <wp:positionH relativeFrom="column">
+                  <wp:posOffset>-165227</wp:posOffset>
+                </wp:positionH>
+                <wp:positionV relativeFrom="paragraph">
+                  <wp:posOffset>11862</wp:posOffset>
+                </wp:positionV>
+                <wp:extent cx="5836285" cy="2727960"/>
+                <wp:effectExtent l="0" t="0" r="0" b="0"/>
+                <wp:wrapNone/>
+                <wp:docPr id="33" name="Groupe 33"/>
+                <wp:cNvGraphicFramePr/>
+                <a:graphic xmlns:a="http://schemas.openxmlformats.org/drawingml/2006/main">
+                  <a:graphicData uri="http://schemas.microsoft.com/office/word/2010/wordprocessingGroup">
+                    <wpg:wgp>
+                      <wpg:cNvGrpSpPr/>
+                      <wpg:grpSpPr>
+                        <a:xfrm>
+                          <a:off x="0" y="0"/>
+                          <a:ext cx="5836285" cy="2727960"/>
+                          <a:chOff x="0" y="0"/>
+                          <a:chExt cx="5836818" cy="2727960"/>
+                        </a:xfrm>
+                      </wpg:grpSpPr>
+                      <wps:wsp>
+                        <wps:cNvPr id="11" name="Zone de texte 2"/>
+                        <wps:cNvSpPr txBox="1">
+                          <a:spLocks noChangeArrowheads="1"/>
+                        </wps:cNvSpPr>
+                        <wps:spPr bwMode="auto">
+                          <a:xfrm>
+                            <a:off x="3233318" y="0"/>
+                            <a:ext cx="2603500" cy="2727960"/>
+                          </a:xfrm>
+                          <a:prstGeom prst="rect">
+                            <a:avLst/>
+                          </a:prstGeom>
+                          <a:solidFill>
+                            <a:srgbClr val="FFFFFF"/>
+                          </a:solidFill>
+                          <a:ln w="9525">
+                            <a:noFill/>
+                            <a:miter lim="800000"/>
+                            <a:headEnd/>
+                            <a:tailEnd/>
+                          </a:ln>
+                        </wps:spPr>
+                        <wps:txbx>
+                          <w:txbxContent>
+                            <w:p>
+                              <w:r>
+                                <w:t>La page qui suit est celle qui vous demande d’accepter les termes du contrat de licence. Appuyez sur « suivant ».</w:t>
+                              </w:r>
+                              <w:r>
+                                <w:rPr>
+                                  <w:noProof/>
+                                  <w:lang w:eastAsia="fr-CH"/>
+                                </w:rPr>
+                                <w:t xml:space="preserve"> </w:t>
+                              </w:r>
+                            </w:p>
+                          </w:txbxContent>
+                        </wps:txbx>
+                        <wps:bodyPr rot="0" vert="horz" wrap="square" lIns="91440" tIns="45720" rIns="91440" bIns="45720" anchor="t" anchorCtr="0">
+                          <a:noAutofit/>
+                        </wps:bodyPr>
+                      </wps:wsp>
+                      <pic:pic xmlns:pic="http://schemas.openxmlformats.org/drawingml/2006/picture">
+                        <pic:nvPicPr>
+                          <pic:cNvPr id="6" name="Image 6"/>
+                          <pic:cNvPicPr>
+                            <a:picLocks noChangeAspect="1"/>
+                          </pic:cNvPicPr>
+                        </pic:nvPicPr>
+                        <pic:blipFill>
+                          <a:blip r:embed="rId15">
+                            <a:extLst>
+                              <a:ext uri="{28A0092B-C50C-407E-A947-70E740481C1C}">
+                                <a14:useLocalDpi xmlns:a14="http://schemas.microsoft.com/office/drawing/2010/main" val="0"/>
+                              </a:ext>
+                            </a:extLst>
+                          </a:blip>
+                          <a:stretch>
+                            <a:fillRect/>
+                          </a:stretch>
+                        </pic:blipFill>
+                        <pic:spPr>
+                          <a:xfrm>
+                            <a:off x="0" y="87783"/>
+                            <a:ext cx="3233318" cy="2509113"/>
+                          </a:xfrm>
+                          <a:prstGeom prst="rect">
+                            <a:avLst/>
+                          </a:prstGeom>
+                        </pic:spPr>
+                      </pic:pic>
+                    </wpg:wgp>
+                  </a:graphicData>
+                </a:graphic>
+              </wp:anchor>
+            </w:drawing>
+          </mc:Choice>
+          <mc:Fallback>
+            <w:pict>
+              <v:group id="Groupe 33" o:spid="_x0000_s1040" style="position:absolute;left:0;text-align:left;margin-left:-13pt;margin-top:.95pt;width:459.55pt;height:214.8pt;z-index:251686912" coordsize="58368,27279" o:gfxdata="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">
+                <v:shape id="_x0000_s1041" type="#_x0000_t202" style="position:absolute;left:32333;width:26035;height:27279;visibility:visible;mso-wrap-style:square;v-text-anchor:top" o:gfxdata="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" stroked="f">
+                  <v:textbox>
+                    <w:txbxContent>
+                      <w:p>
+                        <w:r>
+                          <w:t>La page qui suit est celle qui vous demande d’accepter les termes du contrat de licence. Appuyez sur « suivant ».</w:t>
+                        </w:r>
+                        <w:r>
+                          <w:rPr>
+                            <w:noProof/>
+                            <w:lang w:eastAsia="fr-CH"/>
+                          </w:rPr>
+                          <w:t xml:space="preserve"> </w:t>
+                        </w:r>
+                      </w:p>
+                    </w:txbxContent>
+                  </v:textbox>
+                </v:shape>
+                <v:shape id="Image 6" o:spid="_x0000_s1042" type="#_x0000_t75" style="position:absolute;top:877;width:32333;height:25091;visibility:visible;mso-wrap-style:square" o:gfxdata="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">
+                  <v:imagedata r:id="rId16" o:title=""/>
+                  <v:path arrowok="t"/>
+                </v:shape>
+              </v:group>
+            </w:pict>
+          </mc:Fallback>
+        </mc:AlternateContent>
+      </w:r>
+    </w:p>
+    <w:p/>
+    <w:p/>
+    <w:p/>
+    <w:p/>
+    <w:p/>
+    <w:p/>
+    <w:p/>
+    <w:p/>
+    <w:p/>
+    <w:p/>
+    <w:p/>
+    <w:p/>
+    <w:p/>
+    <w:p/>
+    <w:p/>
+    <w:p>
+      <w:r>
+        <w:t>Une fois l’installation terminée, lancez l’application. Attendez quelques dizaines de secondes et une icône d’</w:t>
+      </w:r>
+      <w:proofErr w:type="spellStart"/>
+      <w:r>
+        <w:t>EasyPHP</w:t>
+      </w:r>
+      <w:proofErr w:type="spellEnd"/>
+      <w:r>
+        <w:t xml:space="preserve"> devrait apparaitre en bas à droite de l’écran. Cliquez-droit dessus et appuyez sur « administration ». Une page web devrait s’ouvrir, avec le tableau de bord d’</w:t>
+      </w:r>
+      <w:proofErr w:type="spellStart"/>
+      <w:r>
+        <w:t>EasyPHP</w:t>
+      </w:r>
+      <w:proofErr w:type="spellEnd"/>
+      <w:r>
+        <w:t xml:space="preserve">. </w:t>
+      </w:r>
+    </w:p>
+    <w:p>
+      <w:r>
+        <w:t>Si ce n’est pas le cas, il est possible que le port par défaut d’</w:t>
+      </w:r>
+      <w:proofErr w:type="spellStart"/>
+      <w:r>
+        <w:t>EasyPHP</w:t>
+      </w:r>
+      <w:proofErr w:type="spellEnd"/>
+      <w:r>
+        <w:t xml:space="preserve"> soit déjà utilisé par une de vos applications. </w:t>
       </w:r>
     </w:p>
     <w:p>
@@ -2484,7 +2458,7 @@
           </mc:Choice>
           <mc:Fallback>
             <w:pict>
-              <v:shape id="_x0000_s1036" type="#_x0000_t202" style="position:absolute;left:0;text-align:left;margin-left:156.65pt;margin-top:.3pt;width:283.95pt;height:38.55pt;z-index:251678720;visibility:visible;mso-wrap-style:square;mso-width-percent:0;mso-height-percent:0;mso-wrap-distance-left:9pt;mso-wrap-distance-top:3.6pt;mso-wrap-distance-right:9pt;mso-wrap-distance-bottom:3.6pt;mso-position-horizontal:absolute;mso-position-horizontal-relative:margin;mso-position-vertical:absolute;mso-position-vertical-relative:text;mso-width-percent:0;mso-height-percent:0;mso-width-relative:margin;mso-height-relative:margin;v-text-anchor:top" o:gfxdata="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" stroked="f">
+              <v:shape id="_x0000_s1043" type="#_x0000_t202" style="position:absolute;left:0;text-align:left;margin-left:156.65pt;margin-top:.3pt;width:283.95pt;height:38.55pt;z-index:251678720;visibility:visible;mso-wrap-style:square;mso-width-percent:0;mso-height-percent:0;mso-wrap-distance-left:9pt;mso-wrap-distance-top:3.6pt;mso-wrap-distance-right:9pt;mso-wrap-distance-bottom:3.6pt;mso-position-horizontal:absolute;mso-position-horizontal-relative:margin;mso-position-vertical:absolute;mso-position-vertical-relative:text;mso-width-percent:0;mso-height-percent:0;mso-width-relative:margin;mso-height-relative:margin;v-text-anchor:top" o:gfxdata="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" stroked="f">
                 <v:textbox>
                   <w:txbxContent>
                     <w:p>
@@ -2521,7 +2495,7 @@
                     <pic:cNvPicPr/>
                   </pic:nvPicPr>
                   <pic:blipFill>
-                    <a:blip r:embed="rId15">
+                    <a:blip r:embed="rId17">
                       <a:extLst>
                         <a:ext uri="{28A0092B-C50C-407E-A947-70E740481C1C}">
                           <a14:useLocalDpi xmlns:a14="http://schemas.microsoft.com/office/drawing/2010/main" val="0"/>
@@ -2600,7 +2574,15 @@
                         <w:txbxContent>
                           <w:p>
                             <w:r>
-                              <w:t>Cherchez ensuite la ligne ServerName et faites de même avec l’adresse IP : ajoutez 80.</w:t>
+                              <w:t xml:space="preserve">Cherchez ensuite la ligne </w:t>
+                            </w:r>
+                            <w:proofErr w:type="spellStart"/>
+                            <w:r>
+                              <w:t>ServerName</w:t>
+                            </w:r>
+                            <w:proofErr w:type="spellEnd"/>
+                            <w:r>
+                              <w:t xml:space="preserve"> et faites de même avec l’adresse IP : ajoutez 80.</w:t>
                             </w:r>
                           </w:p>
                         </w:txbxContent>
@@ -2622,12 +2604,20 @@
           </mc:Choice>
           <mc:Fallback>
             <w:pict>
-              <v:shape id="_x0000_s1037" type="#_x0000_t202" style="position:absolute;left:0;text-align:left;margin-left:164.6pt;margin-top:9.9pt;width:283.95pt;height:38.55pt;z-index:251680768;visibility:visible;mso-wrap-style:square;mso-width-percent:0;mso-height-percent:0;mso-wrap-distance-left:9pt;mso-wrap-distance-top:3.6pt;mso-wrap-distance-right:9pt;mso-wrap-distance-bottom:3.6pt;mso-position-horizontal:absolute;mso-position-horizontal-relative:margin;mso-position-vertical:absolute;mso-position-vertical-relative:text;mso-width-percent:0;mso-height-percent:0;mso-width-relative:margin;mso-height-relative:margin;v-text-anchor:top" o:gfxdata="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" stroked="f">
+              <v:shape id="_x0000_s1044" type="#_x0000_t202" style="position:absolute;left:0;text-align:left;margin-left:164.6pt;margin-top:9.9pt;width:283.95pt;height:38.55pt;z-index:251680768;visibility:visible;mso-wrap-style:square;mso-width-percent:0;mso-height-percent:0;mso-wrap-distance-left:9pt;mso-wrap-distance-top:3.6pt;mso-wrap-distance-right:9pt;mso-wrap-distance-bottom:3.6pt;mso-position-horizontal:absolute;mso-position-horizontal-relative:margin;mso-position-vertical:absolute;mso-position-vertical-relative:text;mso-width-percent:0;mso-height-percent:0;mso-width-relative:margin;mso-height-relative:margin;v-text-anchor:top" o:gfxdata="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" stroked="f">
                 <v:textbox>
                   <w:txbxContent>
                     <w:p>
                       <w:r>
-                        <w:t>Cherchez ensuite la ligne ServerName et faites de même avec l’adresse IP : ajoutez 80.</w:t>
+                        <w:t xml:space="preserve">Cherchez ensuite la ligne </w:t>
+                      </w:r>
+                      <w:proofErr w:type="spellStart"/>
+                      <w:r>
+                        <w:t>ServerName</w:t>
+                      </w:r>
+                      <w:proofErr w:type="spellEnd"/>
+                      <w:r>
+                        <w:t xml:space="preserve"> et faites de même avec l’adresse IP : ajoutez 80.</w:t>
                       </w:r>
                     </w:p>
                   </w:txbxContent>
@@ -2661,7 +2651,7 @@
                     <pic:cNvPicPr/>
                   </pic:nvPicPr>
                   <pic:blipFill>
-                    <a:blip r:embed="rId16">
+                    <a:blip r:embed="rId18">
                       <a:extLst>
                         <a:ext uri="{28A0092B-C50C-407E-A947-70E740481C1C}">
                           <a14:useLocalDpi xmlns:a14="http://schemas.microsoft.com/office/drawing/2010/main" val="0"/>
@@ -2692,9 +2682,62 @@
       </w:r>
     </w:p>
     <w:p>
+      <w:pPr>
+        <w:pStyle w:val="Titre2"/>
+      </w:pPr>
       <w:r>
         <w:lastRenderedPageBreak/>
-        <w:t>Une fois EasyPHP fonctionnel, il est nécessaire de mettre en place l’application dessus. Pour cela, il faut tout d’abord se rendre sur le tableau de bord d’EasyPPHP (clique-droit sur l’icone, administration). Une fois sur cette page créez un alias, en cliquant sur « ajouter un alias » sous « fichiers locaux ».</w:t>
+        <w:t>Modification de php.ini</w:t>
+      </w:r>
+    </w:p>
+    <w:p>
+      <w:r>
+        <w:t xml:space="preserve">Pour utiliser l’application, il est nécessaire de </w:t>
+      </w:r>
+      <w:r>
+        <w:t>modifier la configuration de PHP. En effet, la configuration par défaut limite la taille maximum de fichiers que l’on peut déposer. Afin d’éviter des erreurs, il faut donc modifier cette valeur.</w:t>
+      </w:r>
+    </w:p>
+    <w:p>
+      <w:r>
+        <w:t>Pour cela, se rendre sur</w:t>
+      </w:r>
+    </w:p>
+    <w:p>
+      <w:pPr>
+        <w:pStyle w:val="Titre2"/>
+      </w:pPr>
+      <w:r>
+        <w:t>Création du dossier et de l’alias</w:t>
+      </w:r>
+    </w:p>
+    <w:p>
+      <w:r>
+        <w:t xml:space="preserve">Une fois </w:t>
+      </w:r>
+      <w:proofErr w:type="spellStart"/>
+      <w:r>
+        <w:t>EasyPHP</w:t>
+      </w:r>
+      <w:proofErr w:type="spellEnd"/>
+      <w:r>
+        <w:t xml:space="preserve"> fonctionnel, il est nécessaire de mettre en place l’application dessus. Pour cela, il faut tout d’abord se rendre sur le tableau de bord d’</w:t>
+      </w:r>
+      <w:proofErr w:type="spellStart"/>
+      <w:r>
+        <w:t>EasyPPHP</w:t>
+      </w:r>
+      <w:proofErr w:type="spellEnd"/>
+      <w:r>
+        <w:t xml:space="preserve"> (clique-droit sur l’</w:t>
+      </w:r>
+      <w:proofErr w:type="spellStart"/>
+      <w:r>
+        <w:t>icone</w:t>
+      </w:r>
+      <w:proofErr w:type="spellEnd"/>
+      <w:r>
+        <w:t>, administration). Une fois sur cette page créez un alias, en cliquant sur « ajouter un alias » sous « fichiers locaux ».</w:t>
       </w:r>
     </w:p>
     <w:p>
@@ -2721,7 +2764,7 @@
                     </pic:cNvPicPr>
                   </pic:nvPicPr>
                   <pic:blipFill>
-                    <a:blip r:embed="rId17">
+                    <a:blip r:embed="rId19">
                       <a:extLst>
                         <a:ext uri="{28A0092B-C50C-407E-A947-70E740481C1C}">
                           <a14:useLocalDpi xmlns:a14="http://schemas.microsoft.com/office/drawing/2010/main" val="0"/>
@@ -2758,7 +2801,15 @@
         <w:t>Il vous s</w:t>
       </w:r>
       <w:r>
-        <w:t>era demandé deux informations. Tout d’abord, spécifiez un nom pour l’alias. Par exemple « Projet TPI ». Ensuite saisissez le chemin vers le répertoire contenant l’application. Idéalement, le répertoire doit être celui ou index.html se trouve. Maintenant, en cliquant sur l’alias depuis le tableau de bord d’EasyPHP (127.0.0.1/home) l’application se lancera.</w:t>
+        <w:t>era demandé deux informations. Tout d’abord, spécifiez un nom pour l’alias. Par exemple « Projet TPI ». Ensuite saisissez le chemin vers le répertoire contenant l’application. Idéalement, le répertoire doit être celui ou index.html se trouve. Maintenant, en cliquant sur l’alias depuis le tableau de bord d’</w:t>
+      </w:r>
+      <w:proofErr w:type="spellStart"/>
+      <w:r>
+        <w:t>EasyPHP</w:t>
+      </w:r>
+      <w:proofErr w:type="spellEnd"/>
+      <w:r>
+        <w:t xml:space="preserve"> (127.0.0.1/home) l’application se lancera.</w:t>
       </w:r>
     </w:p>
     <w:p>
@@ -2772,8 +2823,21 @@
       <w:bookmarkEnd w:id="2"/>
     </w:p>
     <w:p>
-      <w:r>
-        <w:t>EasyPHP inclut phpmyadmin, afin de pouvoir gérer sa base de donnée</w:t>
+      <w:proofErr w:type="spellStart"/>
+      <w:r>
+        <w:t>EasyPHP</w:t>
+      </w:r>
+      <w:proofErr w:type="spellEnd"/>
+      <w:r>
+        <w:t xml:space="preserve"> inclut </w:t>
+      </w:r>
+      <w:proofErr w:type="spellStart"/>
+      <w:r>
+        <w:t>phpmyadmin</w:t>
+      </w:r>
+      <w:proofErr w:type="spellEnd"/>
+      <w:r>
+        <w:t>, afin de pouvoir gérer sa base de donnée</w:t>
       </w:r>
       <w:r>
         <w:t>s</w:t>
@@ -2782,7 +2846,39 @@
         <w:t>.</w:t>
       </w:r>
       <w:r>
-        <w:t xml:space="preserve"> La version de phpmyadmin inclue avec EasyPHP 14 VC11 est la version 4.1.4. Pour lancer phpmyadmin, il suffit de cliquer sur le bouton correspondant depuis le tableau de bord d’EasyPHP (127.0.0.1/home).</w:t>
+        <w:t xml:space="preserve"> La version de </w:t>
+      </w:r>
+      <w:proofErr w:type="spellStart"/>
+      <w:r>
+        <w:t>phpmyadmin</w:t>
+      </w:r>
+      <w:proofErr w:type="spellEnd"/>
+      <w:r>
+        <w:t xml:space="preserve"> inclue avec </w:t>
+      </w:r>
+      <w:proofErr w:type="spellStart"/>
+      <w:r>
+        <w:t>EasyPHP</w:t>
+      </w:r>
+      <w:proofErr w:type="spellEnd"/>
+      <w:r>
+        <w:t xml:space="preserve"> 14 VC11 est la version 4.1.4. Pour lancer </w:t>
+      </w:r>
+      <w:proofErr w:type="spellStart"/>
+      <w:r>
+        <w:t>phpmyadmin</w:t>
+      </w:r>
+      <w:proofErr w:type="spellEnd"/>
+      <w:r>
+        <w:t>, il suffit de cliquer sur le bouton correspondant depuis le tableau de bord d’</w:t>
+      </w:r>
+      <w:proofErr w:type="spellStart"/>
+      <w:r>
+        <w:t>EasyPHP</w:t>
+      </w:r>
+      <w:proofErr w:type="spellEnd"/>
+      <w:r>
+        <w:t xml:space="preserve"> (127.0.0.1/home).</w:t>
       </w:r>
     </w:p>
     <w:p>
@@ -2809,7 +2905,7 @@
                     </pic:cNvPicPr>
                   </pic:nvPicPr>
                   <pic:blipFill>
-                    <a:blip r:embed="rId18">
+                    <a:blip r:embed="rId20">
                       <a:extLst>
                         <a:ext uri="{28A0092B-C50C-407E-A947-70E740481C1C}">
                           <a14:useLocalDpi xmlns:a14="http://schemas.microsoft.com/office/drawing/2010/main" val="0"/>
@@ -2843,7 +2939,16 @@
     </w:p>
     <w:p>
       <w:r>
-        <w:t>Une fois arrivé sur phpmyadmin, il est nécessaire d’importer la base de données. Pour cela, cliquez sur « importer ».</w:t>
+        <w:lastRenderedPageBreak/>
+        <w:t xml:space="preserve">Une fois arrivé sur </w:t>
+      </w:r>
+      <w:proofErr w:type="spellStart"/>
+      <w:r>
+        <w:t>phpmyadmin</w:t>
+      </w:r>
+      <w:proofErr w:type="spellEnd"/>
+      <w:r>
+        <w:t>, il est nécessaire d’importer la base de données. Pour cela, cliquez sur « importer ».</w:t>
       </w:r>
     </w:p>
     <w:p>
@@ -2870,7 +2975,7 @@
                     </pic:cNvPicPr>
                   </pic:nvPicPr>
                   <pic:blipFill>
-                    <a:blip r:embed="rId19">
+                    <a:blip r:embed="rId21">
                       <a:extLst>
                         <a:ext uri="{28A0092B-C50C-407E-A947-70E740481C1C}">
                           <a14:useLocalDpi xmlns:a14="http://schemas.microsoft.com/office/drawing/2010/main" val="0"/>
@@ -2906,8 +3011,15 @@
     <w:p/>
     <w:p>
       <w:r>
-        <w:lastRenderedPageBreak/>
-        <w:t xml:space="preserve">Appuyez ensuite sur « parcourir » puis sélectionnez le fichier .sql </w:t>
+        <w:t>Appuyez ensuite sur « parcourir » puis sélectionnez le fichier .</w:t>
+      </w:r>
+      <w:proofErr w:type="spellStart"/>
+      <w:r>
+        <w:t>sql</w:t>
+      </w:r>
+      <w:proofErr w:type="spellEnd"/>
+      <w:r>
+        <w:t xml:space="preserve"> </w:t>
       </w:r>
       <w:r>
         <w:t xml:space="preserve">contenant la structure de BD </w:t>
@@ -2946,7 +3058,7 @@
                     </pic:cNvPicPr>
                   </pic:nvPicPr>
                   <pic:blipFill>
-                    <a:blip r:embed="rId20">
+                    <a:blip r:embed="rId22">
                       <a:extLst>
                         <a:ext uri="{28A0092B-C50C-407E-A947-70E740481C1C}">
                           <a14:useLocalDpi xmlns:a14="http://schemas.microsoft.com/office/drawing/2010/main" val="0"/>
@@ -3010,7 +3122,7 @@
                     </pic:cNvPicPr>
                   </pic:nvPicPr>
                   <pic:blipFill>
-                    <a:blip r:embed="rId21">
+                    <a:blip r:embed="rId23">
                       <a:extLst>
                         <a:ext uri="{28A0092B-C50C-407E-A947-70E740481C1C}">
                           <a14:useLocalDpi xmlns:a14="http://schemas.microsoft.com/office/drawing/2010/main" val="0"/>
@@ -3074,7 +3186,7 @@
                     </pic:cNvPicPr>
                   </pic:nvPicPr>
                   <pic:blipFill>
-                    <a:blip r:embed="rId22">
+                    <a:blip r:embed="rId24">
                       <a:extLst>
                         <a:ext uri="{28A0092B-C50C-407E-A947-70E740481C1C}">
                           <a14:useLocalDpi xmlns:a14="http://schemas.microsoft.com/office/drawing/2010/main" val="0"/>
@@ -3108,7 +3220,15 @@
     </w:p>
     <w:p>
       <w:r>
-        <w:t>Ensuite, faîtes de même avec le fichier DB-data.sql, afin d’importer les données.</w:t>
+        <w:t>Ensuite, faîtes de même avec le fichier DB-</w:t>
+      </w:r>
+      <w:proofErr w:type="spellStart"/>
+      <w:r>
+        <w:t>data.sql</w:t>
+      </w:r>
+      <w:proofErr w:type="spellEnd"/>
+      <w:r>
+        <w:t>, afin d’importer les données.</w:t>
       </w:r>
     </w:p>
     <w:p>
@@ -3139,7 +3259,15 @@
     </w:p>
     <w:p>
       <w:r>
-        <w:t xml:space="preserve">Lancez l’application en appuyant sur l’alias que vous avez créé précédemment sur le tableau de bord d’EasyPHP. L’application devrait ainsi s’exécuter. </w:t>
+        <w:t>Lancez l’application en appuyant sur l’alias que vous avez créé précédemment sur le tableau de bord d’</w:t>
+      </w:r>
+      <w:proofErr w:type="spellStart"/>
+      <w:r>
+        <w:t>EasyPHP</w:t>
+      </w:r>
+      <w:proofErr w:type="spellEnd"/>
+      <w:r>
+        <w:t xml:space="preserve">. L’application devrait ainsi s’exécuter. </w:t>
       </w:r>
     </w:p>
     <w:p>
@@ -3176,7 +3304,7 @@
                     <pic:cNvPicPr/>
                   </pic:nvPicPr>
                   <pic:blipFill>
-                    <a:blip r:embed="rId23"/>
+                    <a:blip r:embed="rId25"/>
                     <a:stretch>
                       <a:fillRect/>
                     </a:stretch>
@@ -3205,14 +3333,27 @@
       <w:r>
         <w:t xml:space="preserve">Figure </w:t>
       </w:r>
-      <w:fldSimple w:instr=" SEQ Figure \* ARABIC ">
-        <w:r>
-          <w:rPr>
-            <w:noProof/>
-          </w:rPr>
-          <w:t>1</w:t>
-        </w:r>
-      </w:fldSimple>
+      <w:r>
+        <w:fldChar w:fldCharType="begin"/>
+      </w:r>
+      <w:r>
+        <w:instrText xml:space="preserve"> SEQ Figure \* ARABIC </w:instrText>
+      </w:r>
+      <w:r>
+        <w:fldChar w:fldCharType="separate"/>
+      </w:r>
+      <w:r>
+        <w:rPr>
+          <w:noProof/>
+        </w:rPr>
+        <w:t>1</w:t>
+      </w:r>
+      <w:r>
+        <w:rPr>
+          <w:noProof/>
+        </w:rPr>
+        <w:fldChar w:fldCharType="end"/>
+      </w:r>
       <w:r>
         <w:t>: page de connexion</w:t>
       </w:r>
@@ -3263,9 +3404,11 @@
             <w:pPr>
               <w:cnfStyle w:val="100000000000" w:firstRow="1" w:lastRow="0" w:firstColumn="0" w:lastColumn="0" w:oddVBand="0" w:evenVBand="0" w:oddHBand="0" w:evenHBand="0" w:firstRowFirstColumn="0" w:firstRowLastColumn="0" w:lastRowFirstColumn="0" w:lastRowLastColumn="0"/>
             </w:pPr>
+            <w:proofErr w:type="spellStart"/>
             <w:r>
               <w:t>Password</w:t>
             </w:r>
+            <w:proofErr w:type="spellEnd"/>
           </w:p>
         </w:tc>
       </w:tr>
@@ -3389,7 +3532,23 @@
     </w:p>
     <w:p>
       <w:r>
-        <w:t>L’application permet de s’inscrire, en appuyant sur le lien « Create an account » de la page de connexion. Celle-ci renvoie vers la page d’inscription, composé d’un champ supplémentaire pour vérifier le mot de passe.</w:t>
+        <w:t>L’application permet de s’inscrire, en appuyant sur le lien « </w:t>
+      </w:r>
+      <w:proofErr w:type="spellStart"/>
+      <w:r>
+        <w:t>Create</w:t>
+      </w:r>
+      <w:proofErr w:type="spellEnd"/>
+      <w:r>
+        <w:t xml:space="preserve"> an </w:t>
+      </w:r>
+      <w:proofErr w:type="spellStart"/>
+      <w:r>
+        <w:t>account</w:t>
+      </w:r>
+      <w:proofErr w:type="spellEnd"/>
+      <w:r>
+        <w:t> » de la page de connexion. Celle-ci renvoie vers la page d’inscription, composé d’un champ supplémentaire pour vérifier le mot de passe.</w:t>
       </w:r>
     </w:p>
     <w:p>
@@ -3404,8 +3563,8 @@
         </w:rPr>
         <w:drawing>
           <wp:inline distT="0" distB="0" distL="0" distR="0" wp14:anchorId="75E46DD7" wp14:editId="5756D415">
-            <wp:extent cx="4938735" cy="3222832"/>
-            <wp:effectExtent l="0" t="0" r="0" b="0"/>
+            <wp:extent cx="4517617" cy="2948026"/>
+            <wp:effectExtent l="0" t="0" r="0" b="5080"/>
             <wp:docPr id="2" name="Image 2"/>
             <wp:cNvGraphicFramePr>
               <a:graphicFrameLocks xmlns:a="http://schemas.openxmlformats.org/drawingml/2006/main" noChangeAspect="1"/>
@@ -3418,7 +3577,7 @@
                     <pic:cNvPicPr/>
                   </pic:nvPicPr>
                   <pic:blipFill>
-                    <a:blip r:embed="rId24"/>
+                    <a:blip r:embed="rId26"/>
                     <a:stretch>
                       <a:fillRect/>
                     </a:stretch>
@@ -3426,7 +3585,7 @@
                   <pic:spPr>
                     <a:xfrm>
                       <a:off x="0" y="0"/>
-                      <a:ext cx="4941873" cy="3224880"/>
+                      <a:ext cx="4522874" cy="2951456"/>
                     </a:xfrm>
                     <a:prstGeom prst="rect">
                       <a:avLst/>
@@ -3447,14 +3606,27 @@
       <w:r>
         <w:t xml:space="preserve">Figure </w:t>
       </w:r>
-      <w:fldSimple w:instr=" SEQ Figure \* ARABIC ">
-        <w:r>
-          <w:rPr>
-            <w:noProof/>
-          </w:rPr>
-          <w:t>2</w:t>
-        </w:r>
-      </w:fldSimple>
+      <w:r>
+        <w:fldChar w:fldCharType="begin"/>
+      </w:r>
+      <w:r>
+        <w:instrText xml:space="preserve"> SEQ Figure \* ARABIC </w:instrText>
+      </w:r>
+      <w:r>
+        <w:fldChar w:fldCharType="separate"/>
+      </w:r>
+      <w:r>
+        <w:rPr>
+          <w:noProof/>
+        </w:rPr>
+        <w:t>2</w:t>
+      </w:r>
+      <w:r>
+        <w:rPr>
+          <w:noProof/>
+        </w:rPr>
+        <w:fldChar w:fldCharType="end"/>
+      </w:r>
       <w:r>
         <w:t>: page d'inscription</w:t>
       </w:r>
@@ -3463,18 +3635,1389 @@
       <w:r>
         <w:t>Une fois inscrit, l’application connecte automatiquement l’utilisateur et le redirige sur la page d’accueil de l’application.</w:t>
       </w:r>
-      <w:bookmarkStart w:id="4" w:name="_GoBack"/>
-      <w:bookmarkEnd w:id="4"/>
+    </w:p>
+    <w:p>
+      <w:pPr>
+        <w:pStyle w:val="Titre2"/>
+      </w:pPr>
+      <w:r>
+        <w:t>Accueil</w:t>
+      </w:r>
+    </w:p>
+    <w:p>
+      <w:pPr>
+        <w:keepNext/>
+        <w:jc w:val="center"/>
+      </w:pPr>
+      <w:r>
+        <w:rPr>
+          <w:noProof/>
+          <w:lang w:eastAsia="fr-CH"/>
+        </w:rPr>
+        <w:drawing>
+          <wp:inline distT="0" distB="0" distL="0" distR="0" wp14:anchorId="74E17E0F" wp14:editId="09ADFC37">
+            <wp:extent cx="4389120" cy="2864175"/>
+            <wp:effectExtent l="0" t="0" r="0" b="0"/>
+            <wp:docPr id="36" name="Image 36"/>
+            <wp:cNvGraphicFramePr>
+              <a:graphicFrameLocks xmlns:a="http://schemas.openxmlformats.org/drawingml/2006/main" noChangeAspect="1"/>
+            </wp:cNvGraphicFramePr>
+            <a:graphic xmlns:a="http://schemas.openxmlformats.org/drawingml/2006/main">
+              <a:graphicData uri="http://schemas.openxmlformats.org/drawingml/2006/picture">
+                <pic:pic xmlns:pic="http://schemas.openxmlformats.org/drawingml/2006/picture">
+                  <pic:nvPicPr>
+                    <pic:cNvPr id="0" name=""/>
+                    <pic:cNvPicPr/>
+                  </pic:nvPicPr>
+                  <pic:blipFill>
+                    <a:blip r:embed="rId27"/>
+                    <a:stretch>
+                      <a:fillRect/>
+                    </a:stretch>
+                  </pic:blipFill>
+                  <pic:spPr>
+                    <a:xfrm>
+                      <a:off x="0" y="0"/>
+                      <a:ext cx="4395908" cy="2868605"/>
+                    </a:xfrm>
+                    <a:prstGeom prst="rect">
+                      <a:avLst/>
+                    </a:prstGeom>
+                  </pic:spPr>
+                </pic:pic>
+              </a:graphicData>
+            </a:graphic>
+          </wp:inline>
+        </w:drawing>
+      </w:r>
+    </w:p>
+    <w:p>
+      <w:pPr>
+        <w:pStyle w:val="Lgende"/>
+        <w:jc w:val="center"/>
+      </w:pPr>
+      <w:r>
+        <w:t xml:space="preserve">Figure </w:t>
+      </w:r>
+      <w:r>
+        <w:fldChar w:fldCharType="begin"/>
+      </w:r>
+      <w:r>
+        <w:instrText xml:space="preserve"> SEQ Figure \* ARABIC </w:instrText>
+      </w:r>
+      <w:r>
+        <w:fldChar w:fldCharType="separate"/>
+      </w:r>
+      <w:r>
+        <w:rPr>
+          <w:noProof/>
+        </w:rPr>
+        <w:t>3</w:t>
+      </w:r>
+      <w:r>
+        <w:fldChar w:fldCharType="end"/>
+      </w:r>
+      <w:r>
+        <w:t>: page d'accueil</w:t>
+      </w:r>
+    </w:p>
+    <w:p>
+      <w:pPr>
+        <w:rPr>
+          <w:rFonts w:eastAsiaTheme="majorEastAsia"/>
+        </w:rPr>
+      </w:pPr>
+      <w:bookmarkStart w:id="4" w:name="_Toc485607953"/>
+      <w:r>
+        <w:rPr>
+          <w:rFonts w:eastAsiaTheme="majorEastAsia"/>
+        </w:rPr>
+        <w:t>Une fois connecté, la page d’accueil #home s’affiche. Sur cette page, l’utilisateur a un récapitulatif de ses données : nombre d’amis, nombre de titres dans son audiothèque et nombre d’albums.</w:t>
+      </w:r>
+    </w:p>
+    <w:p>
+      <w:r>
+        <w:lastRenderedPageBreak/>
+        <w:t xml:space="preserve">L’utilisateur peut également voir sur sa gauche le menu de navigation du site : </w:t>
+      </w:r>
+      <w:proofErr w:type="spellStart"/>
+      <w:r>
+        <w:t>library</w:t>
+      </w:r>
+      <w:proofErr w:type="spellEnd"/>
+      <w:r>
+        <w:t xml:space="preserve"> pour afficher ses musiques, profile pour modifier son profil, </w:t>
+      </w:r>
+      <w:proofErr w:type="spellStart"/>
+      <w:r>
+        <w:t>friends</w:t>
+      </w:r>
+      <w:proofErr w:type="spellEnd"/>
+      <w:r>
+        <w:t xml:space="preserve"> pour ajouter/voir ses amis.</w:t>
+      </w:r>
+    </w:p>
+    <w:p>
+      <w:r>
+        <w:t>Quant à la barre de navigation du haut, il peut apercevoir trois boutons : le premier qui sert à déposer les fichiers mp3, le deuxième qui sert à créer une playlist et le troisième qui permet la déconnexion.</w:t>
+      </w:r>
+    </w:p>
+    <w:p>
+      <w:pPr>
+        <w:jc w:val="left"/>
+      </w:pPr>
+      <w:r>
+        <w:rPr>
+          <w:noProof/>
+          <w:lang w:eastAsia="fr-CH"/>
+        </w:rPr>
+        <w:drawing>
+          <wp:inline distT="0" distB="0" distL="0" distR="0" wp14:anchorId="4AA16670" wp14:editId="1D534E63">
+            <wp:extent cx="5757062" cy="292608"/>
+            <wp:effectExtent l="0" t="0" r="0" b="0"/>
+            <wp:docPr id="37" name="Image 37"/>
+            <wp:cNvGraphicFramePr>
+              <a:graphicFrameLocks xmlns:a="http://schemas.openxmlformats.org/drawingml/2006/main" noChangeAspect="1"/>
+            </wp:cNvGraphicFramePr>
+            <a:graphic xmlns:a="http://schemas.openxmlformats.org/drawingml/2006/main">
+              <a:graphicData uri="http://schemas.openxmlformats.org/drawingml/2006/picture">
+                <pic:pic xmlns:pic="http://schemas.openxmlformats.org/drawingml/2006/picture">
+                  <pic:nvPicPr>
+                    <pic:cNvPr id="0" name=""/>
+                    <pic:cNvPicPr/>
+                  </pic:nvPicPr>
+                  <pic:blipFill rotWithShape="1">
+                    <a:blip r:embed="rId28"/>
+                    <a:srcRect t="1" b="48539"/>
+                    <a:stretch/>
+                  </pic:blipFill>
+                  <pic:spPr bwMode="auto">
+                    <a:xfrm>
+                      <a:off x="0" y="0"/>
+                      <a:ext cx="5760720" cy="292794"/>
+                    </a:xfrm>
+                    <a:prstGeom prst="rect">
+                      <a:avLst/>
+                    </a:prstGeom>
+                    <a:ln>
+                      <a:noFill/>
+                    </a:ln>
+                    <a:extLst>
+                      <a:ext uri="{53640926-AAD7-44D8-BBD7-CCE9431645EC}">
+                        <a14:shadowObscured xmlns:a14="http://schemas.microsoft.com/office/drawing/2010/main"/>
+                      </a:ext>
+                    </a:extLst>
+                  </pic:spPr>
+                </pic:pic>
+              </a:graphicData>
+            </a:graphic>
+          </wp:inline>
+        </w:drawing>
+      </w:r>
+    </w:p>
+    <w:p>
+      <w:pPr>
+        <w:pStyle w:val="Titre2"/>
+        <w:rPr>
+          <w:caps/>
+          <w:spacing w:val="10"/>
+        </w:rPr>
+      </w:pPr>
+      <w:proofErr w:type="spellStart"/>
+      <w:r>
+        <w:t>Upload</w:t>
+      </w:r>
+      <w:proofErr w:type="spellEnd"/>
+      <w:r>
+        <w:t xml:space="preserve"> de musique</w:t>
+      </w:r>
+    </w:p>
+    <w:p>
+      <w:r>
+        <w:t>Pour déposer ses fichiers musicaux, il suffit d’appuyer sur le premier bouton de l’en-tête du site. En appuyant dessus, un petit formulaire s’affiche.</w:t>
+      </w:r>
+    </w:p>
+    <w:p>
+      <w:pPr>
+        <w:jc w:val="center"/>
+      </w:pPr>
+      <w:r>
+        <w:rPr>
+          <w:noProof/>
+          <w:lang w:eastAsia="fr-CH"/>
+        </w:rPr>
+        <w:drawing>
+          <wp:inline distT="0" distB="0" distL="0" distR="0" wp14:anchorId="4B6ED4CA" wp14:editId="557B74C0">
+            <wp:extent cx="4659782" cy="2224370"/>
+            <wp:effectExtent l="0" t="0" r="7620" b="5080"/>
+            <wp:docPr id="39" name="Image 39"/>
+            <wp:cNvGraphicFramePr>
+              <a:graphicFrameLocks xmlns:a="http://schemas.openxmlformats.org/drawingml/2006/main" noChangeAspect="1"/>
+            </wp:cNvGraphicFramePr>
+            <a:graphic xmlns:a="http://schemas.openxmlformats.org/drawingml/2006/main">
+              <a:graphicData uri="http://schemas.openxmlformats.org/drawingml/2006/picture">
+                <pic:pic xmlns:pic="http://schemas.openxmlformats.org/drawingml/2006/picture">
+                  <pic:nvPicPr>
+                    <pic:cNvPr id="0" name=""/>
+                    <pic:cNvPicPr/>
+                  </pic:nvPicPr>
+                  <pic:blipFill>
+                    <a:blip r:embed="rId29"/>
+                    <a:stretch>
+                      <a:fillRect/>
+                    </a:stretch>
+                  </pic:blipFill>
+                  <pic:spPr>
+                    <a:xfrm>
+                      <a:off x="0" y="0"/>
+                      <a:ext cx="4662743" cy="2225783"/>
+                    </a:xfrm>
+                    <a:prstGeom prst="rect">
+                      <a:avLst/>
+                    </a:prstGeom>
+                  </pic:spPr>
+                </pic:pic>
+              </a:graphicData>
+            </a:graphic>
+          </wp:inline>
+        </w:drawing>
+      </w:r>
+    </w:p>
+    <w:p>
+      <w:r>
+        <w:t>Le formulaire est composé d’un champ de type file, pour déposer un fichier, ainsi qu’un bouton de validation.</w:t>
+      </w:r>
+      <w:r>
+        <w:t xml:space="preserve"> Pour déposer appuyez sur le bouton de sélection de fichiers afin d’ouvrir l’explorateur de fichiers. Une fois les fichiers sélectionnés, deux scénarios sont possibles.</w:t>
+      </w:r>
+    </w:p>
+    <w:p>
+      <w:r>
+        <w:t>Le premier scénario possible est lorsque vous déposez un ou plusieurs fichiers trop volumineux : un message d’avertissement apparait. Le total maximum de données déposable est de 50 MB.</w:t>
+      </w:r>
+    </w:p>
+    <w:p>
+      <w:pPr>
+        <w:jc w:val="center"/>
+      </w:pPr>
+      <w:r>
+        <w:rPr>
+          <w:noProof/>
+          <w:lang w:eastAsia="fr-CH"/>
+        </w:rPr>
+        <w:drawing>
+          <wp:inline distT="0" distB="0" distL="0" distR="0" wp14:anchorId="40D41464" wp14:editId="20CF3BAD">
+            <wp:extent cx="4418380" cy="2109135"/>
+            <wp:effectExtent l="0" t="0" r="1270" b="5715"/>
+            <wp:docPr id="40" name="Image 40"/>
+            <wp:cNvGraphicFramePr>
+              <a:graphicFrameLocks xmlns:a="http://schemas.openxmlformats.org/drawingml/2006/main" noChangeAspect="1"/>
+            </wp:cNvGraphicFramePr>
+            <a:graphic xmlns:a="http://schemas.openxmlformats.org/drawingml/2006/main">
+              <a:graphicData uri="http://schemas.openxmlformats.org/drawingml/2006/picture">
+                <pic:pic xmlns:pic="http://schemas.openxmlformats.org/drawingml/2006/picture">
+                  <pic:nvPicPr>
+                    <pic:cNvPr id="0" name=""/>
+                    <pic:cNvPicPr/>
+                  </pic:nvPicPr>
+                  <pic:blipFill>
+                    <a:blip r:embed="rId30"/>
+                    <a:stretch>
+                      <a:fillRect/>
+                    </a:stretch>
+                  </pic:blipFill>
+                  <pic:spPr>
+                    <a:xfrm>
+                      <a:off x="0" y="0"/>
+                      <a:ext cx="4429590" cy="2114486"/>
+                    </a:xfrm>
+                    <a:prstGeom prst="rect">
+                      <a:avLst/>
+                    </a:prstGeom>
+                  </pic:spPr>
+                </pic:pic>
+              </a:graphicData>
+            </a:graphic>
+          </wp:inline>
+        </w:drawing>
+      </w:r>
+      <w:r>
+        <w:br w:type="page"/>
+      </w:r>
+    </w:p>
+    <w:p>
+      <w:pPr>
+        <w:rPr>
+          <w:rFonts w:eastAsiaTheme="majorEastAsia"/>
+        </w:rPr>
+      </w:pPr>
+      <w:r>
+        <w:rPr>
+          <w:rFonts w:eastAsiaTheme="majorEastAsia"/>
+        </w:rPr>
+        <w:lastRenderedPageBreak/>
+        <w:t>Le deuxième scénario est : rien ne se produit. Cela veut dire que le volume total est adéquat. Il vous suffit ensuite d’appuyer sur le bouton envoyer afin de valider le formulaire.</w:t>
+      </w:r>
+    </w:p>
+    <w:p>
+      <w:pPr>
+        <w:rPr>
+          <w:rFonts w:eastAsiaTheme="majorEastAsia"/>
+        </w:rPr>
+      </w:pPr>
+      <w:r>
+        <w:rPr>
+          <w:rFonts w:eastAsiaTheme="majorEastAsia"/>
+        </w:rPr>
+        <w:t>De nouveau, des scénarios différents peuvent se produire lors de l’envoi. Le premier est que les fichiers envoyés ne corre</w:t>
+      </w:r>
+      <w:r>
+        <w:rPr>
+          <w:rFonts w:eastAsiaTheme="majorEastAsia"/>
+        </w:rPr>
+        <w:t>spondent pas au type mp3, ce qui déclenche un message d’erreur.</w:t>
+      </w:r>
+    </w:p>
+    <w:p>
+      <w:pPr>
+        <w:jc w:val="center"/>
+        <w:rPr>
+          <w:rFonts w:eastAsiaTheme="majorEastAsia"/>
+        </w:rPr>
+      </w:pPr>
+      <w:r>
+        <w:rPr>
+          <w:noProof/>
+          <w:lang w:eastAsia="fr-CH"/>
+        </w:rPr>
+        <w:drawing>
+          <wp:inline distT="0" distB="0" distL="0" distR="0" wp14:anchorId="334584C6" wp14:editId="790EE537">
+            <wp:extent cx="5230368" cy="2145864"/>
+            <wp:effectExtent l="0" t="0" r="8890" b="6985"/>
+            <wp:docPr id="41" name="Image 41"/>
+            <wp:cNvGraphicFramePr>
+              <a:graphicFrameLocks xmlns:a="http://schemas.openxmlformats.org/drawingml/2006/main" noChangeAspect="1"/>
+            </wp:cNvGraphicFramePr>
+            <a:graphic xmlns:a="http://schemas.openxmlformats.org/drawingml/2006/main">
+              <a:graphicData uri="http://schemas.openxmlformats.org/drawingml/2006/picture">
+                <pic:pic xmlns:pic="http://schemas.openxmlformats.org/drawingml/2006/picture">
+                  <pic:nvPicPr>
+                    <pic:cNvPr id="0" name=""/>
+                    <pic:cNvPicPr/>
+                  </pic:nvPicPr>
+                  <pic:blipFill>
+                    <a:blip r:embed="rId31"/>
+                    <a:stretch>
+                      <a:fillRect/>
+                    </a:stretch>
+                  </pic:blipFill>
+                  <pic:spPr>
+                    <a:xfrm>
+                      <a:off x="0" y="0"/>
+                      <a:ext cx="5234316" cy="2147484"/>
+                    </a:xfrm>
+                    <a:prstGeom prst="rect">
+                      <a:avLst/>
+                    </a:prstGeom>
+                  </pic:spPr>
+                </pic:pic>
+              </a:graphicData>
+            </a:graphic>
+          </wp:inline>
+        </w:drawing>
+      </w:r>
+    </w:p>
+    <w:p>
+      <w:pPr>
+        <w:rPr>
+          <w:rFonts w:eastAsiaTheme="majorEastAsia"/>
+        </w:rPr>
+      </w:pPr>
+      <w:r>
+        <w:rPr>
+          <w:rFonts w:eastAsiaTheme="majorEastAsia"/>
+        </w:rPr>
+        <w:t xml:space="preserve">Un autre scénario possible est : la musique déposée est déjà possédée par l’utilisateur. </w:t>
+      </w:r>
+    </w:p>
+    <w:p>
+      <w:pPr>
+        <w:jc w:val="center"/>
+        <w:rPr>
+          <w:rFonts w:eastAsiaTheme="majorEastAsia"/>
+        </w:rPr>
+      </w:pPr>
+      <w:r>
+        <w:rPr>
+          <w:noProof/>
+          <w:lang w:eastAsia="fr-CH"/>
+        </w:rPr>
+        <w:drawing>
+          <wp:inline distT="0" distB="0" distL="0" distR="0" wp14:anchorId="70C211D8" wp14:editId="603377D0">
+            <wp:extent cx="5186476" cy="2127856"/>
+            <wp:effectExtent l="0" t="0" r="0" b="6350"/>
+            <wp:docPr id="42" name="Image 42"/>
+            <wp:cNvGraphicFramePr>
+              <a:graphicFrameLocks xmlns:a="http://schemas.openxmlformats.org/drawingml/2006/main" noChangeAspect="1"/>
+            </wp:cNvGraphicFramePr>
+            <a:graphic xmlns:a="http://schemas.openxmlformats.org/drawingml/2006/main">
+              <a:graphicData uri="http://schemas.openxmlformats.org/drawingml/2006/picture">
+                <pic:pic xmlns:pic="http://schemas.openxmlformats.org/drawingml/2006/picture">
+                  <pic:nvPicPr>
+                    <pic:cNvPr id="0" name=""/>
+                    <pic:cNvPicPr/>
+                  </pic:nvPicPr>
+                  <pic:blipFill>
+                    <a:blip r:embed="rId32"/>
+                    <a:stretch>
+                      <a:fillRect/>
+                    </a:stretch>
+                  </pic:blipFill>
+                  <pic:spPr>
+                    <a:xfrm>
+                      <a:off x="0" y="0"/>
+                      <a:ext cx="5194408" cy="2131110"/>
+                    </a:xfrm>
+                    <a:prstGeom prst="rect">
+                      <a:avLst/>
+                    </a:prstGeom>
+                  </pic:spPr>
+                </pic:pic>
+              </a:graphicData>
+            </a:graphic>
+          </wp:inline>
+        </w:drawing>
+      </w:r>
+    </w:p>
+    <w:p>
+      <w:pPr>
+        <w:jc w:val="left"/>
+        <w:rPr>
+          <w:rFonts w:eastAsiaTheme="majorEastAsia"/>
+        </w:rPr>
+      </w:pPr>
+      <w:r>
+        <w:rPr>
+          <w:rFonts w:eastAsiaTheme="majorEastAsia"/>
+        </w:rPr>
+        <w:t>Finalement, le dernier cas possible est la réussite de l’</w:t>
+      </w:r>
+      <w:proofErr w:type="spellStart"/>
+      <w:r>
+        <w:rPr>
+          <w:rFonts w:eastAsiaTheme="majorEastAsia"/>
+        </w:rPr>
+        <w:t>upload</w:t>
+      </w:r>
+      <w:proofErr w:type="spellEnd"/>
+      <w:r>
+        <w:rPr>
+          <w:rFonts w:eastAsiaTheme="majorEastAsia"/>
+        </w:rPr>
+        <w:t xml:space="preserve"> des fichiers. Dans ce cas, un message signifiant cela est affiché à l’utilisateur.</w:t>
+      </w:r>
+    </w:p>
+    <w:p>
+      <w:pPr>
+        <w:jc w:val="center"/>
+        <w:rPr>
+          <w:rFonts w:eastAsiaTheme="majorEastAsia"/>
+        </w:rPr>
+      </w:pPr>
+      <w:r>
+        <w:rPr>
+          <w:noProof/>
+          <w:lang w:eastAsia="fr-CH"/>
+        </w:rPr>
+        <w:drawing>
+          <wp:inline distT="0" distB="0" distL="0" distR="0" wp14:anchorId="38D514E7" wp14:editId="75617117">
+            <wp:extent cx="5044298" cy="2069524"/>
+            <wp:effectExtent l="0" t="0" r="4445" b="6985"/>
+            <wp:docPr id="43" name="Image 43"/>
+            <wp:cNvGraphicFramePr>
+              <a:graphicFrameLocks xmlns:a="http://schemas.openxmlformats.org/drawingml/2006/main" noChangeAspect="1"/>
+            </wp:cNvGraphicFramePr>
+            <a:graphic xmlns:a="http://schemas.openxmlformats.org/drawingml/2006/main">
+              <a:graphicData uri="http://schemas.openxmlformats.org/drawingml/2006/picture">
+                <pic:pic xmlns:pic="http://schemas.openxmlformats.org/drawingml/2006/picture">
+                  <pic:nvPicPr>
+                    <pic:cNvPr id="0" name=""/>
+                    <pic:cNvPicPr/>
+                  </pic:nvPicPr>
+                  <pic:blipFill>
+                    <a:blip r:embed="rId33"/>
+                    <a:stretch>
+                      <a:fillRect/>
+                    </a:stretch>
+                  </pic:blipFill>
+                  <pic:spPr>
+                    <a:xfrm>
+                      <a:off x="0" y="0"/>
+                      <a:ext cx="5047503" cy="2070839"/>
+                    </a:xfrm>
+                    <a:prstGeom prst="rect">
+                      <a:avLst/>
+                    </a:prstGeom>
+                  </pic:spPr>
+                </pic:pic>
+              </a:graphicData>
+            </a:graphic>
+          </wp:inline>
+        </w:drawing>
+      </w:r>
+    </w:p>
+    <w:p>
+      <w:pPr>
+        <w:pStyle w:val="Titre2"/>
+      </w:pPr>
+      <w:r>
+        <w:lastRenderedPageBreak/>
+        <w:t>Affichage de la librairie</w:t>
+      </w:r>
+    </w:p>
+    <w:p>
+      <w:r>
+        <w:t>Si l’utilisateur possède des musiques, il est possible de les afficher de plusieurs manières.</w:t>
+      </w:r>
+    </w:p>
+    <w:p>
+      <w:pPr>
+        <w:pStyle w:val="Titre3"/>
+      </w:pPr>
+      <w:r>
+        <w:t>Depuis l’affichage par artistes</w:t>
+      </w:r>
+    </w:p>
+    <w:p>
+      <w:r>
+        <w:t>Tout d’abord, un affichage possible est celui par artistes. Tous les artistes de la librairie de l’utilisateur s’affichent lorsque que l’on clique sur Library puis suis Artists dans le menu de navigation.</w:t>
+      </w:r>
+    </w:p>
+    <w:p>
+      <w:pPr>
+        <w:jc w:val="center"/>
+      </w:pPr>
+      <w:r>
+        <w:rPr>
+          <w:noProof/>
+          <w:lang w:eastAsia="fr-CH"/>
+        </w:rPr>
+        <w:drawing>
+          <wp:inline distT="0" distB="0" distL="0" distR="0" wp14:anchorId="569ADA20" wp14:editId="43CB5D9B">
+            <wp:extent cx="4260935" cy="2121408"/>
+            <wp:effectExtent l="0" t="0" r="6350" b="0"/>
+            <wp:docPr id="44" name="Image 44"/>
+            <wp:cNvGraphicFramePr>
+              <a:graphicFrameLocks xmlns:a="http://schemas.openxmlformats.org/drawingml/2006/main" noChangeAspect="1"/>
+            </wp:cNvGraphicFramePr>
+            <a:graphic xmlns:a="http://schemas.openxmlformats.org/drawingml/2006/main">
+              <a:graphicData uri="http://schemas.openxmlformats.org/drawingml/2006/picture">
+                <pic:pic xmlns:pic="http://schemas.openxmlformats.org/drawingml/2006/picture">
+                  <pic:nvPicPr>
+                    <pic:cNvPr id="0" name=""/>
+                    <pic:cNvPicPr/>
+                  </pic:nvPicPr>
+                  <pic:blipFill>
+                    <a:blip r:embed="rId34"/>
+                    <a:stretch>
+                      <a:fillRect/>
+                    </a:stretch>
+                  </pic:blipFill>
+                  <pic:spPr>
+                    <a:xfrm>
+                      <a:off x="0" y="0"/>
+                      <a:ext cx="4264984" cy="2123424"/>
+                    </a:xfrm>
+                    <a:prstGeom prst="rect">
+                      <a:avLst/>
+                    </a:prstGeom>
+                  </pic:spPr>
+                </pic:pic>
+              </a:graphicData>
+            </a:graphic>
+          </wp:inline>
+        </w:drawing>
+      </w:r>
+    </w:p>
+    <w:p>
+      <w:r>
+        <w:t>Il est ensuite possible d’appuyer sur un des artistes afin d’afficher la liste des albums de l’artiste.</w:t>
+      </w:r>
+    </w:p>
+    <w:p>
+      <w:pPr>
+        <w:jc w:val="center"/>
+      </w:pPr>
+      <w:r>
+        <w:rPr>
+          <w:noProof/>
+          <w:lang w:eastAsia="fr-CH"/>
+        </w:rPr>
+        <w:drawing>
+          <wp:inline distT="0" distB="0" distL="0" distR="0" wp14:anchorId="25300EA1" wp14:editId="776FF8FD">
+            <wp:extent cx="4286707" cy="2134239"/>
+            <wp:effectExtent l="0" t="0" r="0" b="0"/>
+            <wp:docPr id="45" name="Image 45"/>
+            <wp:cNvGraphicFramePr>
+              <a:graphicFrameLocks xmlns:a="http://schemas.openxmlformats.org/drawingml/2006/main" noChangeAspect="1"/>
+            </wp:cNvGraphicFramePr>
+            <a:graphic xmlns:a="http://schemas.openxmlformats.org/drawingml/2006/main">
+              <a:graphicData uri="http://schemas.openxmlformats.org/drawingml/2006/picture">
+                <pic:pic xmlns:pic="http://schemas.openxmlformats.org/drawingml/2006/picture">
+                  <pic:nvPicPr>
+                    <pic:cNvPr id="0" name=""/>
+                    <pic:cNvPicPr/>
+                  </pic:nvPicPr>
+                  <pic:blipFill>
+                    <a:blip r:embed="rId35"/>
+                    <a:stretch>
+                      <a:fillRect/>
+                    </a:stretch>
+                  </pic:blipFill>
+                  <pic:spPr>
+                    <a:xfrm>
+                      <a:off x="0" y="0"/>
+                      <a:ext cx="4288686" cy="2135224"/>
+                    </a:xfrm>
+                    <a:prstGeom prst="rect">
+                      <a:avLst/>
+                    </a:prstGeom>
+                  </pic:spPr>
+                </pic:pic>
+              </a:graphicData>
+            </a:graphic>
+          </wp:inline>
+        </w:drawing>
+      </w:r>
+    </w:p>
+    <w:p>
+      <w:r>
+        <w:t>Les albums de l’artiste sont également sélectionnables afin d’afficher la liste des morceaux qui composent l’album.</w:t>
+      </w:r>
+    </w:p>
+    <w:p>
+      <w:pPr>
+        <w:jc w:val="center"/>
+      </w:pPr>
+      <w:r>
+        <w:rPr>
+          <w:noProof/>
+          <w:lang w:eastAsia="fr-CH"/>
+        </w:rPr>
+        <w:drawing>
+          <wp:inline distT="0" distB="0" distL="0" distR="0" wp14:anchorId="2CC9C3E7" wp14:editId="7599E692">
+            <wp:extent cx="4074566" cy="2028620"/>
+            <wp:effectExtent l="0" t="0" r="2540" b="0"/>
+            <wp:docPr id="46" name="Image 46"/>
+            <wp:cNvGraphicFramePr>
+              <a:graphicFrameLocks xmlns:a="http://schemas.openxmlformats.org/drawingml/2006/main" noChangeAspect="1"/>
+            </wp:cNvGraphicFramePr>
+            <a:graphic xmlns:a="http://schemas.openxmlformats.org/drawingml/2006/main">
+              <a:graphicData uri="http://schemas.openxmlformats.org/drawingml/2006/picture">
+                <pic:pic xmlns:pic="http://schemas.openxmlformats.org/drawingml/2006/picture">
+                  <pic:nvPicPr>
+                    <pic:cNvPr id="0" name=""/>
+                    <pic:cNvPicPr/>
+                  </pic:nvPicPr>
+                  <pic:blipFill>
+                    <a:blip r:embed="rId36"/>
+                    <a:stretch>
+                      <a:fillRect/>
+                    </a:stretch>
+                  </pic:blipFill>
+                  <pic:spPr>
+                    <a:xfrm>
+                      <a:off x="0" y="0"/>
+                      <a:ext cx="4107660" cy="2045097"/>
+                    </a:xfrm>
+                    <a:prstGeom prst="rect">
+                      <a:avLst/>
+                    </a:prstGeom>
+                  </pic:spPr>
+                </pic:pic>
+              </a:graphicData>
+            </a:graphic>
+          </wp:inline>
+        </w:drawing>
+      </w:r>
+    </w:p>
+    <w:p>
+      <w:pPr>
+        <w:pStyle w:val="Titre3"/>
+      </w:pPr>
+      <w:r>
+        <w:lastRenderedPageBreak/>
+        <w:t>Depuis l’affichage par albums</w:t>
+      </w:r>
+    </w:p>
+    <w:p>
+      <w:r>
+        <w:t xml:space="preserve">La librairie de l’utilisateur peut être triée par album. Pour cela, il suffit de cliquer sur le sous-menu Albums de la navigation. </w:t>
+      </w:r>
+      <w:r>
+        <w:t>Cela permet d’afficher tous les albums qui composent la librairie.</w:t>
+      </w:r>
+    </w:p>
+    <w:p>
+      <w:pPr>
+        <w:jc w:val="center"/>
+      </w:pPr>
+      <w:r>
+        <w:rPr>
+          <w:noProof/>
+          <w:lang w:eastAsia="fr-CH"/>
+        </w:rPr>
+        <w:drawing>
+          <wp:inline distT="0" distB="0" distL="0" distR="0" wp14:anchorId="694F8FAC" wp14:editId="715C3FF9">
+            <wp:extent cx="4447642" cy="2214364"/>
+            <wp:effectExtent l="0" t="0" r="0" b="0"/>
+            <wp:docPr id="47" name="Image 47"/>
+            <wp:cNvGraphicFramePr>
+              <a:graphicFrameLocks xmlns:a="http://schemas.openxmlformats.org/drawingml/2006/main" noChangeAspect="1"/>
+            </wp:cNvGraphicFramePr>
+            <a:graphic xmlns:a="http://schemas.openxmlformats.org/drawingml/2006/main">
+              <a:graphicData uri="http://schemas.openxmlformats.org/drawingml/2006/picture">
+                <pic:pic xmlns:pic="http://schemas.openxmlformats.org/drawingml/2006/picture">
+                  <pic:nvPicPr>
+                    <pic:cNvPr id="0" name=""/>
+                    <pic:cNvPicPr/>
+                  </pic:nvPicPr>
+                  <pic:blipFill>
+                    <a:blip r:embed="rId37"/>
+                    <a:stretch>
+                      <a:fillRect/>
+                    </a:stretch>
+                  </pic:blipFill>
+                  <pic:spPr>
+                    <a:xfrm>
+                      <a:off x="0" y="0"/>
+                      <a:ext cx="4451562" cy="2216316"/>
+                    </a:xfrm>
+                    <a:prstGeom prst="rect">
+                      <a:avLst/>
+                    </a:prstGeom>
+                  </pic:spPr>
+                </pic:pic>
+              </a:graphicData>
+            </a:graphic>
+          </wp:inline>
+        </w:drawing>
+      </w:r>
+    </w:p>
+    <w:p>
+      <w:r>
+        <w:t>En appuyant sur un des albums, la liste des titres de l’album s’affiche.</w:t>
+      </w:r>
+    </w:p>
+    <w:p>
+      <w:pPr>
+        <w:jc w:val="center"/>
+      </w:pPr>
+      <w:r>
+        <w:rPr>
+          <w:noProof/>
+          <w:lang w:eastAsia="fr-CH"/>
+        </w:rPr>
+        <w:drawing>
+          <wp:inline distT="0" distB="0" distL="0" distR="0" wp14:anchorId="09F9C9EE" wp14:editId="281568F9">
+            <wp:extent cx="4449395" cy="2215237"/>
+            <wp:effectExtent l="0" t="0" r="8890" b="0"/>
+            <wp:docPr id="48" name="Image 48"/>
+            <wp:cNvGraphicFramePr>
+              <a:graphicFrameLocks xmlns:a="http://schemas.openxmlformats.org/drawingml/2006/main" noChangeAspect="1"/>
+            </wp:cNvGraphicFramePr>
+            <a:graphic xmlns:a="http://schemas.openxmlformats.org/drawingml/2006/main">
+              <a:graphicData uri="http://schemas.openxmlformats.org/drawingml/2006/picture">
+                <pic:pic xmlns:pic="http://schemas.openxmlformats.org/drawingml/2006/picture">
+                  <pic:nvPicPr>
+                    <pic:cNvPr id="0" name=""/>
+                    <pic:cNvPicPr/>
+                  </pic:nvPicPr>
+                  <pic:blipFill>
+                    <a:blip r:embed="rId38"/>
+                    <a:stretch>
+                      <a:fillRect/>
+                    </a:stretch>
+                  </pic:blipFill>
+                  <pic:spPr>
+                    <a:xfrm>
+                      <a:off x="0" y="0"/>
+                      <a:ext cx="4452222" cy="2216645"/>
+                    </a:xfrm>
+                    <a:prstGeom prst="rect">
+                      <a:avLst/>
+                    </a:prstGeom>
+                  </pic:spPr>
+                </pic:pic>
+              </a:graphicData>
+            </a:graphic>
+          </wp:inline>
+        </w:drawing>
+      </w:r>
+    </w:p>
+    <w:p>
+      <w:pPr>
+        <w:pStyle w:val="Titre3"/>
+      </w:pPr>
+      <w:r>
+        <w:t>Depuis l’affichage par playlist</w:t>
+      </w:r>
+    </w:p>
+    <w:p>
+      <w:r>
+        <w:t>L’utilisateur peut également voir ses playlists, s’il en a et si elles ne sont pas vides.</w:t>
+      </w:r>
+    </w:p>
+    <w:p>
+      <w:pPr>
+        <w:jc w:val="center"/>
+      </w:pPr>
+      <w:r>
+        <w:rPr>
+          <w:noProof/>
+          <w:lang w:eastAsia="fr-CH"/>
+        </w:rPr>
+        <w:drawing>
+          <wp:inline distT="0" distB="0" distL="0" distR="0" wp14:anchorId="376659B8" wp14:editId="560F1F0F">
+            <wp:extent cx="4454956" cy="2218006"/>
+            <wp:effectExtent l="0" t="0" r="3175" b="0"/>
+            <wp:docPr id="49" name="Image 49"/>
+            <wp:cNvGraphicFramePr>
+              <a:graphicFrameLocks xmlns:a="http://schemas.openxmlformats.org/drawingml/2006/main" noChangeAspect="1"/>
+            </wp:cNvGraphicFramePr>
+            <a:graphic xmlns:a="http://schemas.openxmlformats.org/drawingml/2006/main">
+              <a:graphicData uri="http://schemas.openxmlformats.org/drawingml/2006/picture">
+                <pic:pic xmlns:pic="http://schemas.openxmlformats.org/drawingml/2006/picture">
+                  <pic:nvPicPr>
+                    <pic:cNvPr id="0" name=""/>
+                    <pic:cNvPicPr/>
+                  </pic:nvPicPr>
+                  <pic:blipFill>
+                    <a:blip r:embed="rId39"/>
+                    <a:stretch>
+                      <a:fillRect/>
+                    </a:stretch>
+                  </pic:blipFill>
+                  <pic:spPr>
+                    <a:xfrm>
+                      <a:off x="0" y="0"/>
+                      <a:ext cx="4457787" cy="2219415"/>
+                    </a:xfrm>
+                    <a:prstGeom prst="rect">
+                      <a:avLst/>
+                    </a:prstGeom>
+                  </pic:spPr>
+                </pic:pic>
+              </a:graphicData>
+            </a:graphic>
+          </wp:inline>
+        </w:drawing>
+      </w:r>
+    </w:p>
+    <w:p>
+      <w:r>
+        <w:lastRenderedPageBreak/>
+        <w:t>L’utilisateur peut ensuite sélectionner une de ces playlists, afin de voir les titres qui la composent.</w:t>
+      </w:r>
+    </w:p>
+    <w:p>
+      <w:pPr>
+        <w:jc w:val="center"/>
+      </w:pPr>
+      <w:r>
+        <w:rPr>
+          <w:noProof/>
+          <w:lang w:eastAsia="fr-CH"/>
+        </w:rPr>
+        <w:drawing>
+          <wp:inline distT="0" distB="0" distL="0" distR="0" wp14:anchorId="01E15219" wp14:editId="3C1734B1">
+            <wp:extent cx="4820716" cy="2400108"/>
+            <wp:effectExtent l="0" t="0" r="0" b="635"/>
+            <wp:docPr id="50" name="Image 50"/>
+            <wp:cNvGraphicFramePr>
+              <a:graphicFrameLocks xmlns:a="http://schemas.openxmlformats.org/drawingml/2006/main" noChangeAspect="1"/>
+            </wp:cNvGraphicFramePr>
+            <a:graphic xmlns:a="http://schemas.openxmlformats.org/drawingml/2006/main">
+              <a:graphicData uri="http://schemas.openxmlformats.org/drawingml/2006/picture">
+                <pic:pic xmlns:pic="http://schemas.openxmlformats.org/drawingml/2006/picture">
+                  <pic:nvPicPr>
+                    <pic:cNvPr id="0" name=""/>
+                    <pic:cNvPicPr/>
+                  </pic:nvPicPr>
+                  <pic:blipFill>
+                    <a:blip r:embed="rId40"/>
+                    <a:stretch>
+                      <a:fillRect/>
+                    </a:stretch>
+                  </pic:blipFill>
+                  <pic:spPr>
+                    <a:xfrm>
+                      <a:off x="0" y="0"/>
+                      <a:ext cx="4823779" cy="2401633"/>
+                    </a:xfrm>
+                    <a:prstGeom prst="rect">
+                      <a:avLst/>
+                    </a:prstGeom>
+                  </pic:spPr>
+                </pic:pic>
+              </a:graphicData>
+            </a:graphic>
+          </wp:inline>
+        </w:drawing>
+      </w:r>
+    </w:p>
+    <w:p>
+      <w:pPr>
+        <w:jc w:val="center"/>
+      </w:pPr>
+    </w:p>
+    <w:p>
+      <w:pPr>
+        <w:pStyle w:val="Titre2"/>
+        <w:rPr>
+          <w:caps/>
+          <w:spacing w:val="10"/>
+        </w:rPr>
+      </w:pPr>
+      <w:r>
+        <w:t>Lecture de musique</w:t>
+      </w:r>
+    </w:p>
+    <w:p>
+      <w:r>
+        <w:t xml:space="preserve">La lecture des fichiers audio est possible </w:t>
+      </w:r>
+      <w:r>
+        <w:t xml:space="preserve">lorsque l’on se trouve sur une page qui affiche des titres. Cela peut être sur la page qui affiche les titres d’un album, ou bien </w:t>
+      </w:r>
+      <w:r>
+        <w:t>depuis la vue du contenu d’une playlist.</w:t>
+      </w:r>
+      <w:r>
+        <w:t xml:space="preserve"> </w:t>
+      </w:r>
+      <w:r>
+        <w:rPr>
+          <w:b/>
+        </w:rPr>
+        <w:t xml:space="preserve">Pour lire la musique, il suffit simplement d’appuyer sur le bouton </w:t>
+      </w:r>
+      <w:proofErr w:type="spellStart"/>
+      <w:r>
+        <w:rPr>
+          <w:b/>
+        </w:rPr>
+        <w:t>play</w:t>
+      </w:r>
+      <w:proofErr w:type="spellEnd"/>
+      <w:r>
+        <w:t>.</w:t>
+      </w:r>
+    </w:p>
+    <w:p>
+      <w:pPr>
+        <w:jc w:val="center"/>
+      </w:pPr>
+      <w:r>
+        <w:rPr>
+          <w:noProof/>
+          <w:lang w:eastAsia="fr-CH"/>
+        </w:rPr>
+        <w:drawing>
+          <wp:inline distT="0" distB="0" distL="0" distR="0" wp14:anchorId="0164540A" wp14:editId="037E174D">
+            <wp:extent cx="4451942" cy="2216505"/>
+            <wp:effectExtent l="0" t="0" r="6350" b="0"/>
+            <wp:docPr id="51" name="Image 51"/>
+            <wp:cNvGraphicFramePr>
+              <a:graphicFrameLocks xmlns:a="http://schemas.openxmlformats.org/drawingml/2006/main" noChangeAspect="1"/>
+            </wp:cNvGraphicFramePr>
+            <a:graphic xmlns:a="http://schemas.openxmlformats.org/drawingml/2006/main">
+              <a:graphicData uri="http://schemas.openxmlformats.org/drawingml/2006/picture">
+                <pic:pic xmlns:pic="http://schemas.openxmlformats.org/drawingml/2006/picture">
+                  <pic:nvPicPr>
+                    <pic:cNvPr id="0" name=""/>
+                    <pic:cNvPicPr/>
+                  </pic:nvPicPr>
+                  <pic:blipFill>
+                    <a:blip r:embed="rId41"/>
+                    <a:stretch>
+                      <a:fillRect/>
+                    </a:stretch>
+                  </pic:blipFill>
+                  <pic:spPr>
+                    <a:xfrm>
+                      <a:off x="0" y="0"/>
+                      <a:ext cx="4454771" cy="2217913"/>
+                    </a:xfrm>
+                    <a:prstGeom prst="rect">
+                      <a:avLst/>
+                    </a:prstGeom>
+                  </pic:spPr>
+                </pic:pic>
+              </a:graphicData>
+            </a:graphic>
+          </wp:inline>
+        </w:drawing>
+      </w:r>
+    </w:p>
+    <w:p>
+      <w:r>
+        <w:t>En faisant cela, le lecteur s’affiche à droite et la musique se lance.</w:t>
+      </w:r>
+    </w:p>
+    <w:p>
+      <w:pPr>
+        <w:jc w:val="center"/>
+      </w:pPr>
+      <w:r>
+        <w:rPr>
+          <w:noProof/>
+          <w:lang w:eastAsia="fr-CH"/>
+        </w:rPr>
+        <w:drawing>
+          <wp:inline distT="0" distB="0" distL="0" distR="0" wp14:anchorId="15BF0110" wp14:editId="7D5F62C8">
+            <wp:extent cx="4806086" cy="1766899"/>
+            <wp:effectExtent l="0" t="0" r="0" b="5080"/>
+            <wp:docPr id="52" name="Image 52"/>
+            <wp:cNvGraphicFramePr>
+              <a:graphicFrameLocks xmlns:a="http://schemas.openxmlformats.org/drawingml/2006/main" noChangeAspect="1"/>
+            </wp:cNvGraphicFramePr>
+            <a:graphic xmlns:a="http://schemas.openxmlformats.org/drawingml/2006/main">
+              <a:graphicData uri="http://schemas.openxmlformats.org/drawingml/2006/picture">
+                <pic:pic xmlns:pic="http://schemas.openxmlformats.org/drawingml/2006/picture">
+                  <pic:nvPicPr>
+                    <pic:cNvPr id="0" name=""/>
+                    <pic:cNvPicPr/>
+                  </pic:nvPicPr>
+                  <pic:blipFill>
+                    <a:blip r:embed="rId42"/>
+                    <a:stretch>
+                      <a:fillRect/>
+                    </a:stretch>
+                  </pic:blipFill>
+                  <pic:spPr>
+                    <a:xfrm>
+                      <a:off x="0" y="0"/>
+                      <a:ext cx="4814647" cy="1770047"/>
+                    </a:xfrm>
+                    <a:prstGeom prst="rect">
+                      <a:avLst/>
+                    </a:prstGeom>
+                  </pic:spPr>
+                </pic:pic>
+              </a:graphicData>
+            </a:graphic>
+          </wp:inline>
+        </w:drawing>
+      </w:r>
+    </w:p>
+    <w:p>
+      <w:r>
+        <w:lastRenderedPageBreak/>
+        <w:t>Le lecteur possède plusieurs contrôles : les boutons précédant, suivant, pause/</w:t>
+      </w:r>
+      <w:proofErr w:type="spellStart"/>
+      <w:r>
+        <w:t>play</w:t>
+      </w:r>
+      <w:proofErr w:type="spellEnd"/>
+      <w:r>
+        <w:t>. Le premier lance la musique précédente de la liste, le deuxième le suivant et pause/</w:t>
+      </w:r>
+      <w:proofErr w:type="spellStart"/>
+      <w:r>
+        <w:t>play</w:t>
+      </w:r>
+      <w:proofErr w:type="spellEnd"/>
+      <w:r>
+        <w:t xml:space="preserve"> met en pause ou continue la lecture de la musique. Il est également possible de modifier le volume grâce au composant sous la barre du temps de la musique.</w:t>
+      </w:r>
+    </w:p>
+    <w:p>
+      <w:pPr>
+        <w:pStyle w:val="Titre2"/>
+      </w:pPr>
+      <w:r>
+        <w:t>Création d’un playlist</w:t>
+      </w:r>
+    </w:p>
+    <w:p>
+      <w:r>
+        <w:t>Pour créer une playlist, il suffit d’appuyer sur le deuxième bouton de l’en-tête du site. Cette action ouvre un petit formulaire qui se compose d’un seul champ : le nom de la playlist. En appuyant sur le bouton, une playlist se créée.</w:t>
+      </w:r>
+    </w:p>
+    <w:p>
+      <w:pPr>
+        <w:jc w:val="center"/>
+      </w:pPr>
+      <w:r>
+        <w:rPr>
+          <w:noProof/>
+          <w:lang w:eastAsia="fr-CH"/>
+        </w:rPr>
+        <w:drawing>
+          <wp:inline distT="0" distB="0" distL="0" distR="0" wp14:anchorId="5514925E" wp14:editId="135A8013">
+            <wp:extent cx="5230368" cy="1719916"/>
+            <wp:effectExtent l="0" t="0" r="8890" b="0"/>
+            <wp:docPr id="53" name="Image 53"/>
+            <wp:cNvGraphicFramePr>
+              <a:graphicFrameLocks xmlns:a="http://schemas.openxmlformats.org/drawingml/2006/main" noChangeAspect="1"/>
+            </wp:cNvGraphicFramePr>
+            <a:graphic xmlns:a="http://schemas.openxmlformats.org/drawingml/2006/main">
+              <a:graphicData uri="http://schemas.openxmlformats.org/drawingml/2006/picture">
+                <pic:pic xmlns:pic="http://schemas.openxmlformats.org/drawingml/2006/picture">
+                  <pic:nvPicPr>
+                    <pic:cNvPr id="0" name=""/>
+                    <pic:cNvPicPr/>
+                  </pic:nvPicPr>
+                  <pic:blipFill>
+                    <a:blip r:embed="rId43"/>
+                    <a:stretch>
+                      <a:fillRect/>
+                    </a:stretch>
+                  </pic:blipFill>
+                  <pic:spPr>
+                    <a:xfrm>
+                      <a:off x="0" y="0"/>
+                      <a:ext cx="5233691" cy="1721009"/>
+                    </a:xfrm>
+                    <a:prstGeom prst="rect">
+                      <a:avLst/>
+                    </a:prstGeom>
+                  </pic:spPr>
+                </pic:pic>
+              </a:graphicData>
+            </a:graphic>
+          </wp:inline>
+        </w:drawing>
+      </w:r>
+    </w:p>
+    <w:p>
+      <w:r>
+        <w:t>Pour ajouter des musiques dans sa playlist, il faut se rendre sur une page qui affiche des titres, puis appuyer sur le bouton add to playlist.</w:t>
+      </w:r>
+    </w:p>
+    <w:p>
+      <w:pPr>
+        <w:jc w:val="center"/>
+      </w:pPr>
+      <w:r>
+        <w:rPr>
+          <w:noProof/>
+          <w:lang w:eastAsia="fr-CH"/>
+        </w:rPr>
+        <w:drawing>
+          <wp:inline distT="0" distB="0" distL="0" distR="0" wp14:anchorId="769BD4E7" wp14:editId="3AB6807E">
+            <wp:extent cx="5322186" cy="1611480"/>
+            <wp:effectExtent l="0" t="0" r="0" b="8255"/>
+            <wp:docPr id="54" name="Image 54"/>
+            <wp:cNvGraphicFramePr>
+              <a:graphicFrameLocks xmlns:a="http://schemas.openxmlformats.org/drawingml/2006/main" noChangeAspect="1"/>
+            </wp:cNvGraphicFramePr>
+            <a:graphic xmlns:a="http://schemas.openxmlformats.org/drawingml/2006/main">
+              <a:graphicData uri="http://schemas.openxmlformats.org/drawingml/2006/picture">
+                <pic:pic xmlns:pic="http://schemas.openxmlformats.org/drawingml/2006/picture">
+                  <pic:nvPicPr>
+                    <pic:cNvPr id="0" name=""/>
+                    <pic:cNvPicPr/>
+                  </pic:nvPicPr>
+                  <pic:blipFill>
+                    <a:blip r:embed="rId44"/>
+                    <a:stretch>
+                      <a:fillRect/>
+                    </a:stretch>
+                  </pic:blipFill>
+                  <pic:spPr>
+                    <a:xfrm>
+                      <a:off x="0" y="0"/>
+                      <a:ext cx="5325568" cy="1612504"/>
+                    </a:xfrm>
+                    <a:prstGeom prst="rect">
+                      <a:avLst/>
+                    </a:prstGeom>
+                  </pic:spPr>
+                </pic:pic>
+              </a:graphicData>
+            </a:graphic>
+          </wp:inline>
+        </w:drawing>
+      </w:r>
+    </w:p>
+    <w:p>
+      <w:r>
+        <w:t>Une fenêtre modale s’ouvre afin de sélectionner la playlist dans laquelle ajouter la musique.</w:t>
+      </w:r>
+    </w:p>
+    <w:p>
+      <w:pPr>
+        <w:jc w:val="center"/>
+      </w:pPr>
+      <w:r>
+        <w:rPr>
+          <w:noProof/>
+          <w:lang w:eastAsia="fr-CH"/>
+        </w:rPr>
+        <w:drawing>
+          <wp:inline distT="0" distB="0" distL="0" distR="0" wp14:anchorId="5B6B0EAC" wp14:editId="7F6AB1A9">
+            <wp:extent cx="5025542" cy="1546322"/>
+            <wp:effectExtent l="0" t="0" r="3810" b="0"/>
+            <wp:docPr id="57" name="Image 57"/>
+            <wp:cNvGraphicFramePr>
+              <a:graphicFrameLocks xmlns:a="http://schemas.openxmlformats.org/drawingml/2006/main" noChangeAspect="1"/>
+            </wp:cNvGraphicFramePr>
+            <a:graphic xmlns:a="http://schemas.openxmlformats.org/drawingml/2006/main">
+              <a:graphicData uri="http://schemas.openxmlformats.org/drawingml/2006/picture">
+                <pic:pic xmlns:pic="http://schemas.openxmlformats.org/drawingml/2006/picture">
+                  <pic:nvPicPr>
+                    <pic:cNvPr id="0" name=""/>
+                    <pic:cNvPicPr/>
+                  </pic:nvPicPr>
+                  <pic:blipFill rotWithShape="1">
+                    <a:blip r:embed="rId45"/>
+                    <a:srcRect l="8767" t="33346" r="58196" b="34121"/>
+                    <a:stretch/>
+                  </pic:blipFill>
+                  <pic:spPr bwMode="auto">
+                    <a:xfrm>
+                      <a:off x="0" y="0"/>
+                      <a:ext cx="5030416" cy="1547822"/>
+                    </a:xfrm>
+                    <a:prstGeom prst="rect">
+                      <a:avLst/>
+                    </a:prstGeom>
+                    <a:ln>
+                      <a:noFill/>
+                    </a:ln>
+                    <a:extLst>
+                      <a:ext uri="{53640926-AAD7-44D8-BBD7-CCE9431645EC}">
+                        <a14:shadowObscured xmlns:a14="http://schemas.microsoft.com/office/drawing/2010/main"/>
+                      </a:ext>
+                    </a:extLst>
+                  </pic:spPr>
+                </pic:pic>
+              </a:graphicData>
+            </a:graphic>
+          </wp:inline>
+        </w:drawing>
+      </w:r>
+    </w:p>
+    <w:p>
+      <w:r>
+        <w:t xml:space="preserve">Après avoir appuyé sur </w:t>
+      </w:r>
+      <w:proofErr w:type="spellStart"/>
+      <w:r>
+        <w:t>Add</w:t>
+      </w:r>
+      <w:proofErr w:type="spellEnd"/>
+      <w:r>
+        <w:t xml:space="preserve"> to playlist, la musique s’ajoute dans la playlist.</w:t>
+      </w:r>
+    </w:p>
+    <w:p>
+      <w:pPr>
+        <w:pStyle w:val="Titre2"/>
+      </w:pPr>
+      <w:r>
+        <w:lastRenderedPageBreak/>
+        <w:t>Gestion du profil</w:t>
+      </w:r>
+    </w:p>
+    <w:p>
+      <w:r>
+        <w:t>Il est possible de modifier son profil. Il y a deux types de modification possible : changement de nom et changement d’avatar.</w:t>
+      </w:r>
+    </w:p>
+    <w:p>
+      <w:pPr>
+        <w:jc w:val="center"/>
+      </w:pPr>
+      <w:r>
+        <w:rPr>
+          <w:noProof/>
+          <w:lang w:eastAsia="fr-CH"/>
+        </w:rPr>
+        <w:drawing>
+          <wp:inline distT="0" distB="0" distL="0" distR="0" wp14:anchorId="201FC307" wp14:editId="018CCE68">
+            <wp:extent cx="4637836" cy="1632561"/>
+            <wp:effectExtent l="0" t="0" r="0" b="6350"/>
+            <wp:docPr id="58" name="Image 58"/>
+            <wp:cNvGraphicFramePr>
+              <a:graphicFrameLocks xmlns:a="http://schemas.openxmlformats.org/drawingml/2006/main" noChangeAspect="1"/>
+            </wp:cNvGraphicFramePr>
+            <a:graphic xmlns:a="http://schemas.openxmlformats.org/drawingml/2006/main">
+              <a:graphicData uri="http://schemas.openxmlformats.org/drawingml/2006/picture">
+                <pic:pic xmlns:pic="http://schemas.openxmlformats.org/drawingml/2006/picture">
+                  <pic:nvPicPr>
+                    <pic:cNvPr id="0" name=""/>
+                    <pic:cNvPicPr/>
+                  </pic:nvPicPr>
+                  <pic:blipFill>
+                    <a:blip r:embed="rId46"/>
+                    <a:stretch>
+                      <a:fillRect/>
+                    </a:stretch>
+                  </pic:blipFill>
+                  <pic:spPr>
+                    <a:xfrm>
+                      <a:off x="0" y="0"/>
+                      <a:ext cx="4641306" cy="1633782"/>
+                    </a:xfrm>
+                    <a:prstGeom prst="rect">
+                      <a:avLst/>
+                    </a:prstGeom>
+                  </pic:spPr>
+                </pic:pic>
+              </a:graphicData>
+            </a:graphic>
+          </wp:inline>
+        </w:drawing>
+      </w:r>
+    </w:p>
+    <w:p>
+      <w:pPr>
+        <w:pStyle w:val="Titre3"/>
+      </w:pPr>
+      <w:r>
+        <w:t>Changement de nom</w:t>
+      </w:r>
+    </w:p>
+    <w:p>
+      <w:r>
+        <w:t>En validant le formulaire du changement de nom, plusieurs scénarios sont possibles : le premier est que le nom est déjà utilisé</w:t>
+      </w:r>
+      <w:r>
+        <w:t>, le changement ne s’opère pas</w:t>
+      </w:r>
+      <w:r>
+        <w:t>. Le deuxième scénario est que le nom est disponible ce qui va valider le changement de nom.</w:t>
+      </w:r>
+    </w:p>
+    <w:p>
+      <w:pPr>
+        <w:pStyle w:val="Titre3"/>
+      </w:pPr>
+      <w:r>
+        <w:t>Changement d’avatar</w:t>
+      </w:r>
+    </w:p>
+    <w:p>
+      <w:r>
+        <w:t>Le changement d’avatar peut se conclure également de plusieurs manières. Si le fichier n’est pas un fichier de type image, une alerte se déclenche. Aussi, si le fichier est plus grand que 5MB, une alerte apparait également.</w:t>
+      </w:r>
+    </w:p>
+    <w:p>
+      <w:bookmarkStart w:id="5" w:name="_GoBack"/>
+      <w:bookmarkEnd w:id="5"/>
     </w:p>
     <w:p>
       <w:pPr>
         <w:pStyle w:val="Titre1"/>
       </w:pPr>
-      <w:bookmarkStart w:id="5" w:name="_Toc485607953"/>
       <w:r>
         <w:t>Conclusion</w:t>
       </w:r>
-      <w:bookmarkEnd w:id="5"/>
+      <w:bookmarkEnd w:id="4"/>
     </w:p>
     <w:sectPr>
       <w:pgSz w:w="11906" w:h="16838"/>
@@ -3817,7 +5360,6 @@
     <w:next w:val="Normal"/>
     <w:link w:val="Titre3Car"/>
     <w:uiPriority w:val="9"/>
-    <w:semiHidden/>
     <w:unhideWhenUsed/>
     <w:qFormat/>
     <w:rsid w:val="00161CBE"/>
@@ -4074,7 +5616,6 @@
     <w:basedOn w:val="Policepardfaut"/>
     <w:link w:val="Titre3"/>
     <w:uiPriority w:val="9"/>
-    <w:semiHidden/>
     <w:rsid w:val="00161CBE"/>
     <w:rPr>
       <w:rFonts w:asciiTheme="majorHAnsi" w:eastAsiaTheme="majorEastAsia" w:hAnsiTheme="majorHAnsi" w:cstheme="majorBidi"/>
@@ -4843,7 +6384,6 @@
     <w:next w:val="Normal"/>
     <w:link w:val="Titre3Car"/>
     <w:uiPriority w:val="9"/>
-    <w:semiHidden/>
     <w:unhideWhenUsed/>
     <w:qFormat/>
     <w:rsid w:val="00161CBE"/>
@@ -5100,7 +6640,6 @@
     <w:basedOn w:val="Policepardfaut"/>
     <w:link w:val="Titre3"/>
     <w:uiPriority w:val="9"/>
-    <w:semiHidden/>
     <w:rsid w:val="00161CBE"/>
     <w:rPr>
       <w:rFonts w:asciiTheme="majorHAnsi" w:eastAsiaTheme="majorEastAsia" w:hAnsiTheme="majorHAnsi" w:cstheme="majorBidi"/>
@@ -5932,7 +7471,7 @@
   <a:extraClrSchemeLst/>
   <a:extLst>
     <a:ext uri="{05A4C25C-085E-4340-85A3-A5531E510DB2}">
-      <thm15:themeFamily xmlns:thm15="http://schemas.microsoft.com/office/thememl/2012/main" xmlns="" name="Office Theme" id="{62F939B6-93AF-4DB8-9C6B-D6C7DFDC589F}" vid="{4A3C46E8-61CC-4603-A589-7422A47A8E4A}"/>
+      <thm15:themeFamily xmlns="" xmlns:thm15="http://schemas.microsoft.com/office/thememl/2012/main" name="Office Theme" id="{62F939B6-93AF-4DB8-9C6B-D6C7DFDC589F}" vid="{4A3C46E8-61CC-4603-A589-7422A47A8E4A}"/>
     </a:ext>
   </a:extLst>
 </a:theme>
@@ -5962,7 +7501,7 @@
 </file>
 
 <file path=customXml/itemProps2.xml><?xml version="1.0" encoding="utf-8"?>
-<ds:datastoreItem xmlns:ds="http://schemas.openxmlformats.org/officeDocument/2006/customXml" ds:itemID="{CAE673F1-E04D-48E0-9F9F-0BA1EE006616}">
+<ds:datastoreItem xmlns:ds="http://schemas.openxmlformats.org/officeDocument/2006/customXml" ds:itemID="{CFE1E9C5-08C0-43FB-994D-33A811AA7A24}">
   <ds:schemaRefs>
     <ds:schemaRef ds:uri="http://schemas.openxmlformats.org/officeDocument/2006/bibliography"/>
   </ds:schemaRefs>

</xml_diff>

<commit_message>
màj de la documentation_technique et manuel_utilisateur
</commit_message>
<xml_diff>
--- a/documentation/manuel_utilisateur.docx
+++ b/documentation/manuel_utilisateur.docx
@@ -2,6 +2,8 @@
 <file path=word/document.xml><?xml version="1.0" encoding="utf-8"?>
 <w:document xmlns:wpc="http://schemas.microsoft.com/office/word/2010/wordprocessingCanvas" xmlns:mc="http://schemas.openxmlformats.org/markup-compatibility/2006" xmlns:o="urn:schemas-microsoft-com:office:office" xmlns:r="http://schemas.openxmlformats.org/officeDocument/2006/relationships" xmlns:m="http://schemas.openxmlformats.org/officeDocument/2006/math" xmlns:v="urn:schemas-microsoft-com:vml" xmlns:wp14="http://schemas.microsoft.com/office/word/2010/wordprocessingDrawing" xmlns:wp="http://schemas.openxmlformats.org/drawingml/2006/wordprocessingDrawing" xmlns:w10="urn:schemas-microsoft-com:office:word" xmlns:w="http://schemas.openxmlformats.org/wordprocessingml/2006/main" xmlns:w14="http://schemas.microsoft.com/office/word/2010/wordml" xmlns:wpg="http://schemas.microsoft.com/office/word/2010/wordprocessingGroup" xmlns:wpi="http://schemas.microsoft.com/office/word/2010/wordprocessingInk" xmlns:wne="http://schemas.microsoft.com/office/word/2006/wordml" xmlns:wps="http://schemas.microsoft.com/office/word/2010/wordprocessingShape" mc:Ignorable="w14 wp14">
   <w:body>
+    <w:bookmarkStart w:id="0" w:name="_GoBack" w:displacedByCustomXml="next"/>
+    <w:bookmarkEnd w:id="0" w:displacedByCustomXml="next"/>
     <w:sdt>
       <w:sdtPr>
         <w:id w:val="-395521577"/>
@@ -1012,7 +1014,7 @@
                   </wp:anchor>
                 </w:drawing>
               </mc:Choice>
-              <mc:Fallback xmlns:w16se="http://schemas.microsoft.com/office/word/2015/wordml/symex" xmlns:w15="http://schemas.microsoft.com/office/word/2012/wordml" xmlns:aink="http://schemas.microsoft.com/office/drawing/2016/ink" xmlns:cx8="http://schemas.microsoft.com/office/drawing/2016/5/14/chartex" xmlns:cx7="http://schemas.microsoft.com/office/drawing/2016/5/13/chartex" xmlns:cx6="http://schemas.microsoft.com/office/drawing/2016/5/12/chartex" xmlns:cx5="http://schemas.microsoft.com/office/drawing/2016/5/11/chartex" xmlns:cx4="http://schemas.microsoft.com/office/drawing/2016/5/10/chartex" xmlns:cx3="http://schemas.microsoft.com/office/drawing/2016/5/9/chartex" xmlns:cx2="http://schemas.microsoft.com/office/drawing/2015/10/21/chartex" xmlns:cx1="http://schemas.microsoft.com/office/drawing/2015/9/8/chartex" xmlns:cx="http://schemas.microsoft.com/office/drawing/2014/chartex">
+              <mc:Fallback xmlns:cx="http://schemas.microsoft.com/office/drawing/2014/chartex" xmlns:cx1="http://schemas.microsoft.com/office/drawing/2015/9/8/chartex" xmlns:cx2="http://schemas.microsoft.com/office/drawing/2015/10/21/chartex" xmlns:cx3="http://schemas.microsoft.com/office/drawing/2016/5/9/chartex" xmlns:cx4="http://schemas.microsoft.com/office/drawing/2016/5/10/chartex" xmlns:cx5="http://schemas.microsoft.com/office/drawing/2016/5/11/chartex" xmlns:cx6="http://schemas.microsoft.com/office/drawing/2016/5/12/chartex" xmlns:cx7="http://schemas.microsoft.com/office/drawing/2016/5/13/chartex" xmlns:cx8="http://schemas.microsoft.com/office/drawing/2016/5/14/chartex" xmlns:aink="http://schemas.microsoft.com/office/drawing/2016/ink" xmlns:w15="http://schemas.microsoft.com/office/word/2012/wordml" xmlns:w16se="http://schemas.microsoft.com/office/word/2015/wordml/symex">
                 <w:pict>
                   <v:group w14:anchorId="7C3C79C4" id="Groupe 114" o:spid="_x0000_s1026" style="position:absolute;margin-left:0;margin-top:0;width:18pt;height:10in;z-index:251659264;mso-width-percent:29;mso-height-percent:909;mso-left-percent:45;mso-position-horizontal-relative:page;mso-position-vertical:center;mso-position-vertical-relative:page;mso-width-percent:29;mso-height-percent:909;mso-left-percent:45" coordsize="2286,91440" o:gfxdata="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">
                     <v:rect id="Rectangle 115" o:spid="_x0000_s1027" style="position:absolute;width:2286;height:87820;visibility:visible;mso-wrap-style:square;v-text-anchor:middle" o:gfxdata="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" fillcolor="#ed7d31 [3205]" stroked="f" strokeweight="1pt"/>
@@ -3008,12 +3010,12 @@
       <w:pPr>
         <w:pStyle w:val="Titre1"/>
       </w:pPr>
-      <w:bookmarkStart w:id="0" w:name="_Toc485634250"/>
+      <w:bookmarkStart w:id="1" w:name="_Toc485634250"/>
       <w:r>
         <w:lastRenderedPageBreak/>
         <w:t>Introduction</w:t>
       </w:r>
-      <w:bookmarkEnd w:id="0"/>
+      <w:bookmarkEnd w:id="1"/>
     </w:p>
     <w:p>
       <w:r>
@@ -3032,7 +3034,7 @@
       <w:pPr>
         <w:pStyle w:val="Titre1"/>
       </w:pPr>
-      <w:bookmarkStart w:id="1" w:name="_Toc485634251"/>
+      <w:bookmarkStart w:id="2" w:name="_Toc485634251"/>
       <w:r>
         <w:t>Mise en place</w:t>
       </w:r>
@@ -3042,7 +3044,7 @@
       <w:r>
         <w:t xml:space="preserve"> WAMP</w:t>
       </w:r>
-      <w:bookmarkEnd w:id="1"/>
+      <w:bookmarkEnd w:id="2"/>
     </w:p>
     <w:p>
       <w:pPr>
@@ -3092,7 +3094,7 @@
           <w:lang w:eastAsia="fr-CH"/>
         </w:rPr>
       </w:pPr>
-      <w:bookmarkStart w:id="2" w:name="_Toc485634252"/>
+      <w:bookmarkStart w:id="3" w:name="_Toc485634252"/>
       <w:r>
         <w:rPr>
           <w:noProof/>
@@ -3100,7 +3102,7 @@
         </w:rPr>
         <w:t>Installation d’EasyPHP</w:t>
       </w:r>
-      <w:bookmarkEnd w:id="2"/>
+      <w:bookmarkEnd w:id="3"/>
     </w:p>
     <w:p>
       <w:r>
@@ -3180,7 +3182,7 @@
                           </pic:cNvPicPr>
                         </pic:nvPicPr>
                         <pic:blipFill>
-                          <a:blip r:embed="rId8">
+                          <a:blip r:embed="rId10">
                             <a:extLst>
                               <a:ext uri="{28A0092B-C50C-407E-A947-70E740481C1C}">
                                 <a14:useLocalDpi xmlns:a14="http://schemas.microsoft.com/office/drawing/2010/main" val="0"/>
@@ -3247,7 +3249,7 @@
                   <o:lock v:ext="edit" aspectratio="t"/>
                 </v:shapetype>
                 <v:shape id="Image 3" o:spid="_x0000_s1031" type="#_x0000_t75" style="position:absolute;top:73;width:28529;height:14484;visibility:visible;mso-wrap-style:square" o:gfxdata="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">
-                  <v:imagedata r:id="rId9" o:title=""/>
+                  <v:imagedata r:id="rId11" o:title=""/>
                   <v:path arrowok="t"/>
                 </v:shape>
               </v:group>
@@ -3433,7 +3435,7 @@
                           </pic:cNvPicPr>
                         </pic:nvPicPr>
                         <pic:blipFill>
-                          <a:blip r:embed="rId10">
+                          <a:blip r:embed="rId12">
                             <a:extLst>
                               <a:ext uri="{28A0092B-C50C-407E-A947-70E740481C1C}">
                                 <a14:useLocalDpi xmlns:a14="http://schemas.microsoft.com/office/drawing/2010/main" val="0"/>
@@ -3478,7 +3480,7 @@
                   </v:textbox>
                 </v:shape>
                 <v:shape id="Image 4" o:spid="_x0000_s1035" type="#_x0000_t75" style="position:absolute;width:31089;height:24140;visibility:visible;mso-wrap-style:square" o:gfxdata="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">
-                  <v:imagedata r:id="rId11" o:title=""/>
+                  <v:imagedata r:id="rId13" o:title=""/>
                   <v:path arrowok="t"/>
                 </v:shape>
               </v:group>
@@ -3543,7 +3545,7 @@
                           </pic:cNvPicPr>
                         </pic:nvPicPr>
                         <pic:blipFill>
-                          <a:blip r:embed="rId12">
+                          <a:blip r:embed="rId14">
                             <a:extLst>
                               <a:ext uri="{28A0092B-C50C-407E-A947-70E740481C1C}">
                                 <a14:useLocalDpi xmlns:a14="http://schemas.microsoft.com/office/drawing/2010/main" val="0"/>
@@ -3618,7 +3620,7 @@
             <w:pict>
               <v:group id="Groupe 12" o:spid="_x0000_s1036" style="position:absolute;left:0;text-align:left;margin-left:-10.35pt;margin-top:-15pt;width:440.6pt;height:190.1pt;z-index:251692032" coordsize="55957,24140" o:gfxdata="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">
                 <v:shape id="Image 5" o:spid="_x0000_s1037" type="#_x0000_t75" style="position:absolute;width:31089;height:24140;visibility:visible;mso-wrap-style:square" o:gfxdata="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">
-                  <v:imagedata r:id="rId13" o:title=""/>
+                  <v:imagedata r:id="rId15" o:title=""/>
                   <v:path arrowok="t"/>
                 </v:shape>
                 <v:shape id="_x0000_s1038" type="#_x0000_t202" style="position:absolute;left:33133;width:22824;height:24136;visibility:visible;mso-wrap-style:square;v-text-anchor:top" o:gfxdata="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" stroked="f">
@@ -3695,7 +3697,7 @@
                           </pic:cNvPicPr>
                         </pic:nvPicPr>
                         <pic:blipFill>
-                          <a:blip r:embed="rId14">
+                          <a:blip r:embed="rId16">
                             <a:extLst>
                               <a:ext uri="{28A0092B-C50C-407E-A947-70E740481C1C}">
                                 <a14:useLocalDpi xmlns:a14="http://schemas.microsoft.com/office/drawing/2010/main" val="0"/>
@@ -3771,7 +3773,7 @@
             <w:pict>
               <v:group id="Groupe 31" o:spid="_x0000_s1039" style="position:absolute;margin-left:-10.35pt;margin-top:303.55pt;width:432.55pt;height:206.2pt;z-index:251695104;mso-height-relative:margin" coordsize="54935,26188" o:gfxdata="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">
                 <v:shape id="Image 29" o:spid="_x0000_s1040" type="#_x0000_t75" style="position:absolute;width:31674;height:24579;visibility:visible;mso-wrap-style:square" o:gfxdata="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">
-                  <v:imagedata r:id="rId15" o:title=""/>
+                  <v:imagedata r:id="rId17" o:title=""/>
                   <v:path arrowok="t"/>
                 </v:shape>
                 <v:shape id="_x0000_s1041" type="#_x0000_t202" style="position:absolute;left:34818;top:512;width:20117;height:25676;visibility:visible;mso-wrap-style:square;v-text-anchor:top" o:gfxdata="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" stroked="f">
@@ -3873,7 +3875,7 @@
                           </pic:cNvPicPr>
                         </pic:nvPicPr>
                         <pic:blipFill>
-                          <a:blip r:embed="rId16">
+                          <a:blip r:embed="rId18">
                             <a:extLst>
                               <a:ext uri="{28A0092B-C50C-407E-A947-70E740481C1C}">
                                 <a14:useLocalDpi xmlns:a14="http://schemas.microsoft.com/office/drawing/2010/main" val="0"/>
@@ -3915,7 +3917,7 @@
                   </v:textbox>
                 </v:shape>
                 <v:shape id="Image 7" o:spid="_x0000_s1044" type="#_x0000_t75" style="position:absolute;width:35332;height:27432;visibility:visible;mso-wrap-style:square" o:gfxdata="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">
-                  <v:imagedata r:id="rId17" o:title=""/>
+                  <v:imagedata r:id="rId19" o:title=""/>
                   <v:path arrowok="t"/>
                 </v:shape>
               </v:group>
@@ -3973,7 +3975,7 @@
                           </pic:cNvPicPr>
                         </pic:nvPicPr>
                         <pic:blipFill>
-                          <a:blip r:embed="rId18">
+                          <a:blip r:embed="rId20">
                             <a:extLst>
                               <a:ext uri="{28A0092B-C50C-407E-A947-70E740481C1C}">
                                 <a14:useLocalDpi xmlns:a14="http://schemas.microsoft.com/office/drawing/2010/main" val="0"/>
@@ -4040,7 +4042,7 @@
             <w:pict>
               <v:group id="Groupe 55" o:spid="_x0000_s1045" style="position:absolute;margin-left:0;margin-top:0;width:429.05pt;height:214.8pt;z-index:251698176" coordsize="54489,27279" o:gfxdata="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">
                 <v:shape id="Image 34" o:spid="_x0000_s1046" type="#_x0000_t75" style="position:absolute;width:32552;height:25237;visibility:visible;mso-wrap-style:square" o:gfxdata="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">
-                  <v:imagedata r:id="rId19" o:title=""/>
+                  <v:imagedata r:id="rId21" o:title=""/>
                   <v:path arrowok="t"/>
                 </v:shape>
                 <v:shape id="_x0000_s1047" type="#_x0000_t202" style="position:absolute;left:34379;width:20110;height:27279;visibility:visible;mso-wrap-style:square;v-text-anchor:top" o:gfxdata="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" stroked="f">
@@ -4067,7 +4069,7 @@
       <w:pPr>
         <w:pStyle w:val="Titre2"/>
       </w:pPr>
-      <w:bookmarkStart w:id="3" w:name="_Toc485634253"/>
+      <w:bookmarkStart w:id="4" w:name="_Toc485634253"/>
       <w:r>
         <w:lastRenderedPageBreak/>
         <w:t>Configuration d’</w:t>
@@ -4076,7 +4078,7 @@
       <w:r>
         <w:t>EasyPHP</w:t>
       </w:r>
-      <w:bookmarkEnd w:id="3"/>
+      <w:bookmarkEnd w:id="4"/>
       <w:proofErr w:type="spellEnd"/>
     </w:p>
     <w:p>
@@ -4238,7 +4240,7 @@
                     <pic:cNvPicPr/>
                   </pic:nvPicPr>
                   <pic:blipFill>
-                    <a:blip r:embed="rId20">
+                    <a:blip r:embed="rId22">
                       <a:extLst>
                         <a:ext uri="{28A0092B-C50C-407E-A947-70E740481C1C}">
                           <a14:useLocalDpi xmlns:a14="http://schemas.microsoft.com/office/drawing/2010/main" val="0"/>
@@ -4394,7 +4396,7 @@
                     <pic:cNvPicPr/>
                   </pic:nvPicPr>
                   <pic:blipFill>
-                    <a:blip r:embed="rId21">
+                    <a:blip r:embed="rId23">
                       <a:extLst>
                         <a:ext uri="{28A0092B-C50C-407E-A947-70E740481C1C}">
                           <a14:useLocalDpi xmlns:a14="http://schemas.microsoft.com/office/drawing/2010/main" val="0"/>
@@ -4428,12 +4430,12 @@
       <w:pPr>
         <w:pStyle w:val="Titre2"/>
       </w:pPr>
-      <w:bookmarkStart w:id="4" w:name="_Toc485634254"/>
+      <w:bookmarkStart w:id="5" w:name="_Toc485634254"/>
       <w:r>
         <w:lastRenderedPageBreak/>
         <w:t>Modification de php.ini</w:t>
       </w:r>
-      <w:bookmarkEnd w:id="4"/>
+      <w:bookmarkEnd w:id="5"/>
     </w:p>
     <w:p>
       <w:r>
@@ -4543,11 +4545,11 @@
       <w:pPr>
         <w:pStyle w:val="Titre2"/>
       </w:pPr>
-      <w:bookmarkStart w:id="5" w:name="_Toc485634255"/>
+      <w:bookmarkStart w:id="6" w:name="_Toc485634255"/>
       <w:r>
         <w:t>Création du dossier et de l’alias</w:t>
       </w:r>
-      <w:bookmarkEnd w:id="5"/>
+      <w:bookmarkEnd w:id="6"/>
     </w:p>
     <w:p>
       <w:r>
@@ -4600,7 +4602,7 @@
                     </pic:cNvPicPr>
                   </pic:nvPicPr>
                   <pic:blipFill>
-                    <a:blip r:embed="rId22">
+                    <a:blip r:embed="rId24">
                       <a:extLst>
                         <a:ext uri="{28A0092B-C50C-407E-A947-70E740481C1C}">
                           <a14:useLocalDpi xmlns:a14="http://schemas.microsoft.com/office/drawing/2010/main" val="0"/>
@@ -4652,12 +4654,12 @@
       <w:pPr>
         <w:pStyle w:val="Titre1"/>
       </w:pPr>
-      <w:bookmarkStart w:id="6" w:name="_Toc485634256"/>
+      <w:bookmarkStart w:id="7" w:name="_Toc485634256"/>
       <w:r>
         <w:lastRenderedPageBreak/>
         <w:t>Création de la base de données</w:t>
       </w:r>
-      <w:bookmarkEnd w:id="6"/>
+      <w:bookmarkEnd w:id="7"/>
     </w:p>
     <w:p>
       <w:proofErr w:type="spellStart"/>
@@ -4742,7 +4744,7 @@
                     </pic:cNvPicPr>
                   </pic:nvPicPr>
                   <pic:blipFill>
-                    <a:blip r:embed="rId23">
+                    <a:blip r:embed="rId25">
                       <a:extLst>
                         <a:ext uri="{28A0092B-C50C-407E-A947-70E740481C1C}">
                           <a14:useLocalDpi xmlns:a14="http://schemas.microsoft.com/office/drawing/2010/main" val="0"/>
@@ -4811,7 +4813,7 @@
                     </pic:cNvPicPr>
                   </pic:nvPicPr>
                   <pic:blipFill>
-                    <a:blip r:embed="rId24">
+                    <a:blip r:embed="rId26">
                       <a:extLst>
                         <a:ext uri="{28A0092B-C50C-407E-A947-70E740481C1C}">
                           <a14:useLocalDpi xmlns:a14="http://schemas.microsoft.com/office/drawing/2010/main" val="0"/>
@@ -4894,7 +4896,7 @@
                     </pic:cNvPicPr>
                   </pic:nvPicPr>
                   <pic:blipFill>
-                    <a:blip r:embed="rId25">
+                    <a:blip r:embed="rId27">
                       <a:extLst>
                         <a:ext uri="{28A0092B-C50C-407E-A947-70E740481C1C}">
                           <a14:useLocalDpi xmlns:a14="http://schemas.microsoft.com/office/drawing/2010/main" val="0"/>
@@ -4958,7 +4960,7 @@
                     </pic:cNvPicPr>
                   </pic:nvPicPr>
                   <pic:blipFill>
-                    <a:blip r:embed="rId26">
+                    <a:blip r:embed="rId28">
                       <a:extLst>
                         <a:ext uri="{28A0092B-C50C-407E-A947-70E740481C1C}">
                           <a14:useLocalDpi xmlns:a14="http://schemas.microsoft.com/office/drawing/2010/main" val="0"/>
@@ -5022,7 +5024,7 @@
                     </pic:cNvPicPr>
                   </pic:nvPicPr>
                   <pic:blipFill>
-                    <a:blip r:embed="rId27">
+                    <a:blip r:embed="rId29">
                       <a:extLst>
                         <a:ext uri="{28A0092B-C50C-407E-A947-70E740481C1C}">
                           <a14:useLocalDpi xmlns:a14="http://schemas.microsoft.com/office/drawing/2010/main" val="0"/>
@@ -5074,12 +5076,12 @@
       <w:pPr>
         <w:pStyle w:val="Titre1"/>
       </w:pPr>
-      <w:bookmarkStart w:id="7" w:name="_Toc485634257"/>
+      <w:bookmarkStart w:id="8" w:name="_Toc485634257"/>
       <w:r>
         <w:lastRenderedPageBreak/>
         <w:t>Utilisation de l’application</w:t>
       </w:r>
-      <w:bookmarkEnd w:id="7"/>
+      <w:bookmarkEnd w:id="8"/>
     </w:p>
     <w:p>
       <w:r>
@@ -5098,11 +5100,11 @@
       <w:pPr>
         <w:pStyle w:val="Titre2"/>
       </w:pPr>
-      <w:bookmarkStart w:id="8" w:name="_Toc485634258"/>
+      <w:bookmarkStart w:id="9" w:name="_Toc485634258"/>
       <w:r>
         <w:t>Connexion</w:t>
       </w:r>
-      <w:bookmarkEnd w:id="8"/>
+      <w:bookmarkEnd w:id="9"/>
     </w:p>
     <w:p>
       <w:pPr>
@@ -5130,7 +5132,7 @@
                     <pic:cNvPicPr/>
                   </pic:nvPicPr>
                   <pic:blipFill>
-                    <a:blip r:embed="rId28"/>
+                    <a:blip r:embed="rId30"/>
                     <a:stretch>
                       <a:fillRect/>
                     </a:stretch>
@@ -5159,27 +5161,14 @@
       <w:r>
         <w:t xml:space="preserve">Figure </w:t>
       </w:r>
-      <w:r>
-        <w:fldChar w:fldCharType="begin"/>
-      </w:r>
-      <w:r>
-        <w:instrText xml:space="preserve"> SEQ Figure \* ARABIC </w:instrText>
-      </w:r>
-      <w:r>
-        <w:fldChar w:fldCharType="separate"/>
-      </w:r>
-      <w:r>
-        <w:rPr>
-          <w:noProof/>
-        </w:rPr>
-        <w:t>1</w:t>
-      </w:r>
-      <w:r>
-        <w:rPr>
-          <w:noProof/>
-        </w:rPr>
-        <w:fldChar w:fldCharType="end"/>
-      </w:r>
+      <w:fldSimple w:instr=" SEQ Figure \* ARABIC ">
+        <w:r>
+          <w:rPr>
+            <w:noProof/>
+          </w:rPr>
+          <w:t>1</w:t>
+        </w:r>
+      </w:fldSimple>
       <w:r>
         <w:t>: page de connexion</w:t>
       </w:r>
@@ -5351,12 +5340,12 @@
       <w:pPr>
         <w:pStyle w:val="Titre2"/>
       </w:pPr>
-      <w:bookmarkStart w:id="9" w:name="_Toc485634259"/>
+      <w:bookmarkStart w:id="10" w:name="_Toc485634259"/>
       <w:r>
         <w:lastRenderedPageBreak/>
         <w:t>Inscription</w:t>
       </w:r>
-      <w:bookmarkEnd w:id="9"/>
+      <w:bookmarkEnd w:id="10"/>
     </w:p>
     <w:p>
       <w:r>
@@ -5405,7 +5394,7 @@
                     <pic:cNvPicPr/>
                   </pic:nvPicPr>
                   <pic:blipFill>
-                    <a:blip r:embed="rId29"/>
+                    <a:blip r:embed="rId31"/>
                     <a:stretch>
                       <a:fillRect/>
                     </a:stretch>
@@ -5434,27 +5423,14 @@
       <w:r>
         <w:t xml:space="preserve">Figure </w:t>
       </w:r>
-      <w:r>
-        <w:fldChar w:fldCharType="begin"/>
-      </w:r>
-      <w:r>
-        <w:instrText xml:space="preserve"> SEQ Figure \* ARABIC </w:instrText>
-      </w:r>
-      <w:r>
-        <w:fldChar w:fldCharType="separate"/>
-      </w:r>
-      <w:r>
-        <w:rPr>
-          <w:noProof/>
-        </w:rPr>
-        <w:t>2</w:t>
-      </w:r>
-      <w:r>
-        <w:rPr>
-          <w:noProof/>
-        </w:rPr>
-        <w:fldChar w:fldCharType="end"/>
-      </w:r>
+      <w:fldSimple w:instr=" SEQ Figure \* ARABIC ">
+        <w:r>
+          <w:rPr>
+            <w:noProof/>
+          </w:rPr>
+          <w:t>2</w:t>
+        </w:r>
+      </w:fldSimple>
       <w:r>
         <w:t>: page d'inscription</w:t>
       </w:r>
@@ -5468,11 +5444,11 @@
       <w:pPr>
         <w:pStyle w:val="Titre2"/>
       </w:pPr>
-      <w:bookmarkStart w:id="10" w:name="_Toc485634260"/>
+      <w:bookmarkStart w:id="11" w:name="_Toc485634260"/>
       <w:r>
         <w:t>Accueil</w:t>
       </w:r>
-      <w:bookmarkEnd w:id="10"/>
+      <w:bookmarkEnd w:id="11"/>
     </w:p>
     <w:p>
       <w:pPr>
@@ -5500,7 +5476,7 @@
                     <pic:cNvPicPr/>
                   </pic:nvPicPr>
                   <pic:blipFill>
-                    <a:blip r:embed="rId30"/>
+                    <a:blip r:embed="rId32"/>
                     <a:stretch>
                       <a:fillRect/>
                     </a:stretch>
@@ -5529,24 +5505,14 @@
       <w:r>
         <w:t xml:space="preserve">Figure </w:t>
       </w:r>
-      <w:r>
-        <w:fldChar w:fldCharType="begin"/>
-      </w:r>
-      <w:r>
-        <w:instrText xml:space="preserve"> SEQ Figure \* ARABIC </w:instrText>
-      </w:r>
-      <w:r>
-        <w:fldChar w:fldCharType="separate"/>
-      </w:r>
-      <w:r>
-        <w:rPr>
-          <w:noProof/>
-        </w:rPr>
-        <w:t>3</w:t>
-      </w:r>
-      <w:r>
-        <w:fldChar w:fldCharType="end"/>
-      </w:r>
+      <w:fldSimple w:instr=" SEQ Figure \* ARABIC ">
+        <w:r>
+          <w:rPr>
+            <w:noProof/>
+          </w:rPr>
+          <w:t>3</w:t>
+        </w:r>
+      </w:fldSimple>
       <w:r>
         <w:t>: page d'accueil</w:t>
       </w:r>
@@ -5616,7 +5582,7 @@
                     <pic:cNvPicPr/>
                   </pic:nvPicPr>
                   <pic:blipFill rotWithShape="1">
-                    <a:blip r:embed="rId31"/>
+                    <a:blip r:embed="rId33"/>
                     <a:srcRect t="1" b="48539"/>
                     <a:stretch/>
                   </pic:blipFill>
@@ -5652,7 +5618,7 @@
           <w:spacing w:val="10"/>
         </w:rPr>
       </w:pPr>
-      <w:bookmarkStart w:id="11" w:name="_Toc485634261"/>
+      <w:bookmarkStart w:id="12" w:name="_Toc485634261"/>
       <w:proofErr w:type="spellStart"/>
       <w:r>
         <w:t>Upload</w:t>
@@ -5661,7 +5627,7 @@
       <w:r>
         <w:t xml:space="preserve"> de musique</w:t>
       </w:r>
-      <w:bookmarkEnd w:id="11"/>
+      <w:bookmarkEnd w:id="12"/>
     </w:p>
     <w:p>
       <w:r>
@@ -5693,7 +5659,7 @@
                     <pic:cNvPicPr/>
                   </pic:nvPicPr>
                   <pic:blipFill>
-                    <a:blip r:embed="rId32"/>
+                    <a:blip r:embed="rId34"/>
                     <a:stretch>
                       <a:fillRect/>
                     </a:stretch>
@@ -5752,7 +5718,7 @@
                     <pic:cNvPicPr/>
                   </pic:nvPicPr>
                   <pic:blipFill>
-                    <a:blip r:embed="rId33"/>
+                    <a:blip r:embed="rId35"/>
                     <a:stretch>
                       <a:fillRect/>
                     </a:stretch>
@@ -5837,7 +5803,7 @@
                     <pic:cNvPicPr/>
                   </pic:nvPicPr>
                   <pic:blipFill>
-                    <a:blip r:embed="rId34"/>
+                    <a:blip r:embed="rId36"/>
                     <a:stretch>
                       <a:fillRect/>
                     </a:stretch>
@@ -5899,7 +5865,7 @@
                     <pic:cNvPicPr/>
                   </pic:nvPicPr>
                   <pic:blipFill>
-                    <a:blip r:embed="rId35"/>
+                    <a:blip r:embed="rId37"/>
                     <a:stretch>
                       <a:fillRect/>
                     </a:stretch>
@@ -5982,7 +5948,7 @@
                     <pic:cNvPicPr/>
                   </pic:nvPicPr>
                   <pic:blipFill>
-                    <a:blip r:embed="rId36"/>
+                    <a:blip r:embed="rId38"/>
                     <a:stretch>
                       <a:fillRect/>
                     </a:stretch>
@@ -6037,7 +6003,7 @@
                     <pic:cNvPicPr/>
                   </pic:nvPicPr>
                   <pic:blipFill>
-                    <a:blip r:embed="rId37"/>
+                    <a:blip r:embed="rId39"/>
                     <a:stretch>
                       <a:fillRect/>
                     </a:stretch>
@@ -6075,11 +6041,11 @@
       <w:pPr>
         <w:pStyle w:val="Titre2"/>
       </w:pPr>
-      <w:bookmarkStart w:id="12" w:name="_Toc485634262"/>
+      <w:bookmarkStart w:id="13" w:name="_Toc485634262"/>
       <w:r>
         <w:t>Affichage de la librairie</w:t>
       </w:r>
-      <w:bookmarkEnd w:id="12"/>
+      <w:bookmarkEnd w:id="13"/>
     </w:p>
     <w:p>
       <w:r>
@@ -6090,11 +6056,11 @@
       <w:pPr>
         <w:pStyle w:val="Titre3"/>
       </w:pPr>
-      <w:bookmarkStart w:id="13" w:name="_Toc485634263"/>
+      <w:bookmarkStart w:id="14" w:name="_Toc485634263"/>
       <w:r>
         <w:t>Depuis l’affichage par artistes</w:t>
       </w:r>
-      <w:bookmarkEnd w:id="13"/>
+      <w:bookmarkEnd w:id="14"/>
     </w:p>
     <w:p>
       <w:r>
@@ -6126,7 +6092,7 @@
                     <pic:cNvPicPr/>
                   </pic:nvPicPr>
                   <pic:blipFill>
-                    <a:blip r:embed="rId38"/>
+                    <a:blip r:embed="rId40"/>
                     <a:stretch>
                       <a:fillRect/>
                     </a:stretch>
@@ -6178,7 +6144,7 @@
                     <pic:cNvPicPr/>
                   </pic:nvPicPr>
                   <pic:blipFill>
-                    <a:blip r:embed="rId39"/>
+                    <a:blip r:embed="rId41"/>
                     <a:stretch>
                       <a:fillRect/>
                     </a:stretch>
@@ -6229,7 +6195,7 @@
                     <pic:cNvPicPr/>
                   </pic:nvPicPr>
                   <pic:blipFill>
-                    <a:blip r:embed="rId40"/>
+                    <a:blip r:embed="rId42"/>
                     <a:stretch>
                       <a:fillRect/>
                     </a:stretch>
@@ -6254,11 +6220,11 @@
       <w:pPr>
         <w:pStyle w:val="Titre3"/>
       </w:pPr>
-      <w:bookmarkStart w:id="14" w:name="_Toc485634264"/>
+      <w:bookmarkStart w:id="15" w:name="_Toc485634264"/>
       <w:r>
         <w:t>Depuis l’affichage par albums</w:t>
       </w:r>
-      <w:bookmarkEnd w:id="14"/>
+      <w:bookmarkEnd w:id="15"/>
     </w:p>
     <w:p>
       <w:r>
@@ -6293,7 +6259,7 @@
                     <pic:cNvPicPr/>
                   </pic:nvPicPr>
                   <pic:blipFill>
-                    <a:blip r:embed="rId41"/>
+                    <a:blip r:embed="rId43"/>
                     <a:stretch>
                       <a:fillRect/>
                     </a:stretch>
@@ -6345,7 +6311,7 @@
                     <pic:cNvPicPr/>
                   </pic:nvPicPr>
                   <pic:blipFill>
-                    <a:blip r:embed="rId42"/>
+                    <a:blip r:embed="rId44"/>
                     <a:stretch>
                       <a:fillRect/>
                     </a:stretch>
@@ -6370,11 +6336,11 @@
       <w:pPr>
         <w:pStyle w:val="Titre3"/>
       </w:pPr>
-      <w:bookmarkStart w:id="15" w:name="_Toc485634265"/>
+      <w:bookmarkStart w:id="16" w:name="_Toc485634265"/>
       <w:r>
         <w:t>Depuis l’affichage par playlist</w:t>
       </w:r>
-      <w:bookmarkEnd w:id="15"/>
+      <w:bookmarkEnd w:id="16"/>
     </w:p>
     <w:p>
       <w:r>
@@ -6406,7 +6372,7 @@
                     <pic:cNvPicPr/>
                   </pic:nvPicPr>
                   <pic:blipFill>
-                    <a:blip r:embed="rId43"/>
+                    <a:blip r:embed="rId45"/>
                     <a:stretch>
                       <a:fillRect/>
                     </a:stretch>
@@ -6457,7 +6423,7 @@
                     <pic:cNvPicPr/>
                   </pic:nvPicPr>
                   <pic:blipFill>
-                    <a:blip r:embed="rId44"/>
+                    <a:blip r:embed="rId46"/>
                     <a:stretch>
                       <a:fillRect/>
                     </a:stretch>
@@ -6491,12 +6457,12 @@
           <w:spacing w:val="10"/>
         </w:rPr>
       </w:pPr>
-      <w:bookmarkStart w:id="16" w:name="_Toc485634266"/>
+      <w:bookmarkStart w:id="17" w:name="_Toc485634266"/>
       <w:r>
         <w:lastRenderedPageBreak/>
         <w:t>Lecture de musique</w:t>
       </w:r>
-      <w:bookmarkEnd w:id="16"/>
+      <w:bookmarkEnd w:id="17"/>
     </w:p>
     <w:p>
       <w:r>
@@ -6554,7 +6520,7 @@
                     <pic:cNvPicPr/>
                   </pic:nvPicPr>
                   <pic:blipFill>
-                    <a:blip r:embed="rId45"/>
+                    <a:blip r:embed="rId47"/>
                     <a:stretch>
                       <a:fillRect/>
                     </a:stretch>
@@ -6605,7 +6571,7 @@
                     <pic:cNvPicPr/>
                   </pic:nvPicPr>
                   <pic:blipFill>
-                    <a:blip r:embed="rId46"/>
+                    <a:blip r:embed="rId48"/>
                     <a:stretch>
                       <a:fillRect/>
                     </a:stretch>
@@ -6651,11 +6617,11 @@
       <w:pPr>
         <w:pStyle w:val="Titre2"/>
       </w:pPr>
-      <w:bookmarkStart w:id="17" w:name="_Toc485634267"/>
+      <w:bookmarkStart w:id="18" w:name="_Toc485634267"/>
       <w:r>
         <w:t>Création d’un playlist</w:t>
       </w:r>
-      <w:bookmarkEnd w:id="17"/>
+      <w:bookmarkEnd w:id="18"/>
     </w:p>
     <w:p>
       <w:r>
@@ -6688,7 +6654,7 @@
                     <pic:cNvPicPr/>
                   </pic:nvPicPr>
                   <pic:blipFill>
-                    <a:blip r:embed="rId47"/>
+                    <a:blip r:embed="rId49"/>
                     <a:stretch>
                       <a:fillRect/>
                     </a:stretch>
@@ -6739,7 +6705,7 @@
                     <pic:cNvPicPr/>
                   </pic:nvPicPr>
                   <pic:blipFill>
-                    <a:blip r:embed="rId48"/>
+                    <a:blip r:embed="rId50"/>
                     <a:stretch>
                       <a:fillRect/>
                     </a:stretch>
@@ -6790,7 +6756,7 @@
                     <pic:cNvPicPr/>
                   </pic:nvPicPr>
                   <pic:blipFill rotWithShape="1">
-                    <a:blip r:embed="rId49"/>
+                    <a:blip r:embed="rId51"/>
                     <a:srcRect l="8767" t="33346" r="58196" b="34121"/>
                     <a:stretch/>
                   </pic:blipFill>
@@ -6835,11 +6801,11 @@
       <w:pPr>
         <w:pStyle w:val="Titre2"/>
       </w:pPr>
-      <w:bookmarkStart w:id="18" w:name="_Toc485634268"/>
+      <w:bookmarkStart w:id="19" w:name="_Toc485634268"/>
       <w:r>
         <w:t>Gestion du profil</w:t>
       </w:r>
-      <w:bookmarkEnd w:id="18"/>
+      <w:bookmarkEnd w:id="19"/>
     </w:p>
     <w:p>
       <w:r>
@@ -6872,7 +6838,7 @@
                     <pic:cNvPicPr/>
                   </pic:nvPicPr>
                   <pic:blipFill>
-                    <a:blip r:embed="rId50"/>
+                    <a:blip r:embed="rId52"/>
                     <a:stretch>
                       <a:fillRect/>
                     </a:stretch>
@@ -6897,11 +6863,11 @@
       <w:pPr>
         <w:pStyle w:val="Titre3"/>
       </w:pPr>
-      <w:bookmarkStart w:id="19" w:name="_Toc485634269"/>
+      <w:bookmarkStart w:id="20" w:name="_Toc485634269"/>
       <w:r>
         <w:t>Changement de nom</w:t>
       </w:r>
-      <w:bookmarkEnd w:id="19"/>
+      <w:bookmarkEnd w:id="20"/>
     </w:p>
     <w:p>
       <w:r>
@@ -6918,11 +6884,11 @@
       <w:pPr>
         <w:pStyle w:val="Titre3"/>
       </w:pPr>
-      <w:bookmarkStart w:id="20" w:name="_Toc485634270"/>
+      <w:bookmarkStart w:id="21" w:name="_Toc485634270"/>
       <w:r>
         <w:t>Changement d’avatar</w:t>
       </w:r>
-      <w:bookmarkEnd w:id="20"/>
+      <w:bookmarkEnd w:id="21"/>
     </w:p>
     <w:p>
       <w:r>
@@ -6933,11 +6899,11 @@
       <w:pPr>
         <w:pStyle w:val="Titre2"/>
       </w:pPr>
-      <w:bookmarkStart w:id="21" w:name="_Toc485634271"/>
+      <w:bookmarkStart w:id="22" w:name="_Toc485634271"/>
       <w:r>
         <w:t>Amis</w:t>
       </w:r>
-      <w:bookmarkEnd w:id="21"/>
+      <w:bookmarkEnd w:id="22"/>
     </w:p>
     <w:p>
       <w:r>
@@ -6985,7 +6951,7 @@
                     <pic:cNvPicPr/>
                   </pic:nvPicPr>
                   <pic:blipFill>
-                    <a:blip r:embed="rId51"/>
+                    <a:blip r:embed="rId53"/>
                     <a:stretch>
                       <a:fillRect/>
                     </a:stretch>
@@ -7040,7 +7006,7 @@
                     <pic:cNvPicPr/>
                   </pic:nvPicPr>
                   <pic:blipFill>
-                    <a:blip r:embed="rId52"/>
+                    <a:blip r:embed="rId54"/>
                     <a:stretch>
                       <a:fillRect/>
                     </a:stretch>
@@ -7072,23 +7038,20 @@
       <w:pPr>
         <w:pStyle w:val="Titre1"/>
       </w:pPr>
-      <w:bookmarkStart w:id="22" w:name="_Toc485634272"/>
+      <w:bookmarkStart w:id="23" w:name="_Toc485634272"/>
       <w:r>
         <w:t>Conclusion</w:t>
       </w:r>
-      <w:bookmarkEnd w:id="22"/>
-    </w:p>
-    <w:p>
-      <w:r>
-        <w:t>En conclusion, nous avons pu voir les différentes étapes de configuration afin de pouvoir utiliser le site. Egalement, nous avons pu voir que l’utilisation du site est assez facile et ergonomique grâce aux technologies utilisées.</w:t>
-      </w:r>
-      <w:bookmarkStart w:id="23" w:name="_GoBack"/>
       <w:bookmarkEnd w:id="23"/>
-      <w:r>
-        <w:t xml:space="preserve"> </w:t>
+    </w:p>
+    <w:p>
+      <w:r>
+        <w:t xml:space="preserve">En conclusion, nous avons pu voir les différentes étapes de configuration afin de pouvoir utiliser le site. Egalement, nous avons pu voir que l’utilisation du site est assez facile et ergonomique grâce aux technologies utilisées. </w:t>
       </w:r>
     </w:p>
     <w:sectPr>
+      <w:headerReference w:type="default" r:id="rId55"/>
+      <w:footerReference w:type="default" r:id="rId56"/>
       <w:pgSz w:w="11906" w:h="16838"/>
       <w:pgMar w:top="1417" w:right="1417" w:bottom="1417" w:left="1417" w:header="708" w:footer="708" w:gutter="0"/>
       <w:pgNumType w:start="0"/>
@@ -7098,6 +7061,197 @@
     </w:sectPr>
   </w:body>
 </w:document>
+</file>
+
+<file path=word/endnotes.xml><?xml version="1.0" encoding="utf-8"?>
+<w:endnotes xmlns:wpc="http://schemas.microsoft.com/office/word/2010/wordprocessingCanvas" xmlns:mc="http://schemas.openxmlformats.org/markup-compatibility/2006" xmlns:o="urn:schemas-microsoft-com:office:office" xmlns:r="http://schemas.openxmlformats.org/officeDocument/2006/relationships" xmlns:m="http://schemas.openxmlformats.org/officeDocument/2006/math" xmlns:v="urn:schemas-microsoft-com:vml" xmlns:wp14="http://schemas.microsoft.com/office/word/2010/wordprocessingDrawing" xmlns:wp="http://schemas.openxmlformats.org/drawingml/2006/wordprocessingDrawing" xmlns:w10="urn:schemas-microsoft-com:office:word" xmlns:w="http://schemas.openxmlformats.org/wordprocessingml/2006/main" xmlns:w14="http://schemas.microsoft.com/office/word/2010/wordml" xmlns:wpg="http://schemas.microsoft.com/office/word/2010/wordprocessingGroup" xmlns:wpi="http://schemas.microsoft.com/office/word/2010/wordprocessingInk" xmlns:wne="http://schemas.microsoft.com/office/word/2006/wordml" xmlns:wps="http://schemas.microsoft.com/office/word/2010/wordprocessingShape" mc:Ignorable="w14 wp14">
+  <w:endnote w:type="separator" w:id="-1">
+    <w:p>
+      <w:pPr>
+        <w:spacing w:after="0" w:line="240" w:lineRule="auto"/>
+      </w:pPr>
+      <w:r>
+        <w:separator/>
+      </w:r>
+    </w:p>
+  </w:endnote>
+  <w:endnote w:type="continuationSeparator" w:id="0">
+    <w:p>
+      <w:pPr>
+        <w:spacing w:after="0" w:line="240" w:lineRule="auto"/>
+      </w:pPr>
+      <w:r>
+        <w:continuationSeparator/>
+      </w:r>
+    </w:p>
+  </w:endnote>
+</w:endnotes>
+</file>
+
+<file path=word/footer1.xml><?xml version="1.0" encoding="utf-8"?>
+<w:ftr xmlns:wpc="http://schemas.microsoft.com/office/word/2010/wordprocessingCanvas" xmlns:mc="http://schemas.openxmlformats.org/markup-compatibility/2006" xmlns:o="urn:schemas-microsoft-com:office:office" xmlns:r="http://schemas.openxmlformats.org/officeDocument/2006/relationships" xmlns:m="http://schemas.openxmlformats.org/officeDocument/2006/math" xmlns:v="urn:schemas-microsoft-com:vml" xmlns:wp14="http://schemas.microsoft.com/office/word/2010/wordprocessingDrawing" xmlns:wp="http://schemas.openxmlformats.org/drawingml/2006/wordprocessingDrawing" xmlns:w10="urn:schemas-microsoft-com:office:word" xmlns:w="http://schemas.openxmlformats.org/wordprocessingml/2006/main" xmlns:w14="http://schemas.microsoft.com/office/word/2010/wordml" xmlns:wpg="http://schemas.microsoft.com/office/word/2010/wordprocessingGroup" xmlns:wpi="http://schemas.microsoft.com/office/word/2010/wordprocessingInk" xmlns:wne="http://schemas.microsoft.com/office/word/2006/wordml" xmlns:wps="http://schemas.microsoft.com/office/word/2010/wordprocessingShape" mc:Ignorable="w14 wp14">
+  <w:p>
+    <w:pPr>
+      <w:pStyle w:val="Pieddepage"/>
+    </w:pPr>
+    <w:r>
+      <w:t>I.FA-P3A</w:t>
+    </w:r>
+    <w:r>
+      <w:ptab w:relativeTo="margin" w:alignment="center" w:leader="none"/>
+    </w:r>
+    <w:r>
+      <w:t xml:space="preserve">Manuel utilisateur – </w:t>
+    </w:r>
+    <w:proofErr w:type="spellStart"/>
+    <w:r>
+      <w:t>AudioFile</w:t>
+    </w:r>
+    <w:proofErr w:type="spellEnd"/>
+    <w:r>
+      <w:t xml:space="preserve"> Player</w:t>
+    </w:r>
+    <w:r>
+      <w:ptab w:relativeTo="margin" w:alignment="right" w:leader="none"/>
+    </w:r>
+    <w:r>
+      <w:rPr>
+        <w:lang w:val="fr-FR"/>
+      </w:rPr>
+      <w:t xml:space="preserve">Page </w:t>
+    </w:r>
+    <w:r>
+      <w:rPr>
+        <w:b/>
+      </w:rPr>
+      <w:fldChar w:fldCharType="begin"/>
+    </w:r>
+    <w:r>
+      <w:rPr>
+        <w:b/>
+      </w:rPr>
+      <w:instrText>PAGE  \* Arabic  \* MERGEFORMAT</w:instrText>
+    </w:r>
+    <w:r>
+      <w:rPr>
+        <w:b/>
+      </w:rPr>
+      <w:fldChar w:fldCharType="separate"/>
+    </w:r>
+    <w:r>
+      <w:rPr>
+        <w:b/>
+        <w:noProof/>
+        <w:lang w:val="fr-FR"/>
+      </w:rPr>
+      <w:t>1</w:t>
+    </w:r>
+    <w:r>
+      <w:rPr>
+        <w:b/>
+      </w:rPr>
+      <w:fldChar w:fldCharType="end"/>
+    </w:r>
+    <w:r>
+      <w:rPr>
+        <w:lang w:val="fr-FR"/>
+      </w:rPr>
+      <w:t xml:space="preserve"> sur </w:t>
+    </w:r>
+    <w:r>
+      <w:rPr>
+        <w:b/>
+      </w:rPr>
+      <w:fldChar w:fldCharType="begin"/>
+    </w:r>
+    <w:r>
+      <w:rPr>
+        <w:b/>
+      </w:rPr>
+      <w:instrText>NUMPAGES  \* Arabic  \* MERGEFORMAT</w:instrText>
+    </w:r>
+    <w:r>
+      <w:rPr>
+        <w:b/>
+      </w:rPr>
+      <w:fldChar w:fldCharType="separate"/>
+    </w:r>
+    <w:r>
+      <w:rPr>
+        <w:b/>
+        <w:noProof/>
+        <w:lang w:val="fr-FR"/>
+      </w:rPr>
+      <w:t>18</w:t>
+    </w:r>
+    <w:r>
+      <w:rPr>
+        <w:b/>
+      </w:rPr>
+      <w:fldChar w:fldCharType="end"/>
+    </w:r>
+  </w:p>
+  <w:p>
+    <w:pPr>
+      <w:pStyle w:val="Pieddepage"/>
+    </w:pPr>
+  </w:p>
+</w:ftr>
+</file>
+
+<file path=word/footnotes.xml><?xml version="1.0" encoding="utf-8"?>
+<w:footnotes xmlns:wpc="http://schemas.microsoft.com/office/word/2010/wordprocessingCanvas" xmlns:mc="http://schemas.openxmlformats.org/markup-compatibility/2006" xmlns:o="urn:schemas-microsoft-com:office:office" xmlns:r="http://schemas.openxmlformats.org/officeDocument/2006/relationships" xmlns:m="http://schemas.openxmlformats.org/officeDocument/2006/math" xmlns:v="urn:schemas-microsoft-com:vml" xmlns:wp14="http://schemas.microsoft.com/office/word/2010/wordprocessingDrawing" xmlns:wp="http://schemas.openxmlformats.org/drawingml/2006/wordprocessingDrawing" xmlns:w10="urn:schemas-microsoft-com:office:word" xmlns:w="http://schemas.openxmlformats.org/wordprocessingml/2006/main" xmlns:w14="http://schemas.microsoft.com/office/word/2010/wordml" xmlns:wpg="http://schemas.microsoft.com/office/word/2010/wordprocessingGroup" xmlns:wpi="http://schemas.microsoft.com/office/word/2010/wordprocessingInk" xmlns:wne="http://schemas.microsoft.com/office/word/2006/wordml" xmlns:wps="http://schemas.microsoft.com/office/word/2010/wordprocessingShape" mc:Ignorable="w14 wp14">
+  <w:footnote w:type="separator" w:id="-1">
+    <w:p>
+      <w:pPr>
+        <w:spacing w:after="0" w:line="240" w:lineRule="auto"/>
+      </w:pPr>
+      <w:r>
+        <w:separator/>
+      </w:r>
+    </w:p>
+  </w:footnote>
+  <w:footnote w:type="continuationSeparator" w:id="0">
+    <w:p>
+      <w:pPr>
+        <w:spacing w:after="0" w:line="240" w:lineRule="auto"/>
+      </w:pPr>
+      <w:r>
+        <w:continuationSeparator/>
+      </w:r>
+    </w:p>
+  </w:footnote>
+</w:footnotes>
+</file>
+
+<file path=word/header1.xml><?xml version="1.0" encoding="utf-8"?>
+<w:hdr xmlns:wpc="http://schemas.microsoft.com/office/word/2010/wordprocessingCanvas" xmlns:mc="http://schemas.openxmlformats.org/markup-compatibility/2006" xmlns:o="urn:schemas-microsoft-com:office:office" xmlns:r="http://schemas.openxmlformats.org/officeDocument/2006/relationships" xmlns:m="http://schemas.openxmlformats.org/officeDocument/2006/math" xmlns:v="urn:schemas-microsoft-com:vml" xmlns:wp14="http://schemas.microsoft.com/office/word/2010/wordprocessingDrawing" xmlns:wp="http://schemas.openxmlformats.org/drawingml/2006/wordprocessingDrawing" xmlns:w10="urn:schemas-microsoft-com:office:word" xmlns:w="http://schemas.openxmlformats.org/wordprocessingml/2006/main" xmlns:w14="http://schemas.microsoft.com/office/word/2010/wordml" xmlns:wpg="http://schemas.microsoft.com/office/word/2010/wordprocessingGroup" xmlns:wpi="http://schemas.microsoft.com/office/word/2010/wordprocessingInk" xmlns:wne="http://schemas.microsoft.com/office/word/2006/wordml" xmlns:wps="http://schemas.microsoft.com/office/word/2010/wordprocessingShape" mc:Ignorable="w14 wp14">
+  <w:p>
+    <w:pPr>
+      <w:pStyle w:val="En-tte"/>
+    </w:pPr>
+    <w:r>
+      <w:t>TPI</w:t>
+    </w:r>
+    <w:r>
+      <w:ptab w:relativeTo="margin" w:alignment="center" w:leader="none"/>
+    </w:r>
+    <w:r>
+      <w:t xml:space="preserve">Michael </w:t>
+    </w:r>
+    <w:proofErr w:type="spellStart"/>
+    <w:r>
+      <w:t>Ramusi</w:t>
+    </w:r>
+    <w:proofErr w:type="spellEnd"/>
+    <w:r>
+      <w:ptab w:relativeTo="margin" w:alignment="right" w:leader="none"/>
+    </w:r>
+    <w:r>
+      <w:t>juin 2017</w:t>
+    </w:r>
+  </w:p>
+</w:hdr>
 </file>
 
 <file path=word/numbering.xml><?xml version="1.0" encoding="utf-8"?>
@@ -8250,6 +8404,56 @@
       <w:ind w:left="440"/>
     </w:pPr>
   </w:style>
+  <w:style w:type="paragraph" w:styleId="En-tte">
+    <w:name w:val="header"/>
+    <w:basedOn w:val="Normal"/>
+    <w:link w:val="En-tteCar"/>
+    <w:uiPriority w:val="99"/>
+    <w:unhideWhenUsed/>
+    <w:rsid w:val="00B35942"/>
+    <w:pPr>
+      <w:tabs>
+        <w:tab w:val="center" w:pos="4536"/>
+        <w:tab w:val="right" w:pos="9072"/>
+      </w:tabs>
+      <w:spacing w:after="0" w:line="240" w:lineRule="auto"/>
+    </w:pPr>
+  </w:style>
+  <w:style w:type="character" w:customStyle="1" w:styleId="En-tteCar">
+    <w:name w:val="En-tête Car"/>
+    <w:basedOn w:val="Policepardfaut"/>
+    <w:link w:val="En-tte"/>
+    <w:uiPriority w:val="99"/>
+    <w:rsid w:val="00B35942"/>
+    <w:rPr>
+      <w:sz w:val="22"/>
+    </w:rPr>
+  </w:style>
+  <w:style w:type="paragraph" w:styleId="Pieddepage">
+    <w:name w:val="footer"/>
+    <w:basedOn w:val="Normal"/>
+    <w:link w:val="PieddepageCar"/>
+    <w:uiPriority w:val="99"/>
+    <w:unhideWhenUsed/>
+    <w:rsid w:val="00B35942"/>
+    <w:pPr>
+      <w:tabs>
+        <w:tab w:val="center" w:pos="4536"/>
+        <w:tab w:val="right" w:pos="9072"/>
+      </w:tabs>
+      <w:spacing w:after="0" w:line="240" w:lineRule="auto"/>
+    </w:pPr>
+  </w:style>
+  <w:style w:type="character" w:customStyle="1" w:styleId="PieddepageCar">
+    <w:name w:val="Pied de page Car"/>
+    <w:basedOn w:val="Policepardfaut"/>
+    <w:link w:val="Pieddepage"/>
+    <w:uiPriority w:val="99"/>
+    <w:rsid w:val="00B35942"/>
+    <w:rPr>
+      <w:sz w:val="22"/>
+    </w:rPr>
+  </w:style>
 </w:styles>
 </file>
 
@@ -9300,7 +9504,550 @@
       <w:ind w:left="440"/>
     </w:pPr>
   </w:style>
+  <w:style w:type="paragraph" w:styleId="En-tte">
+    <w:name w:val="header"/>
+    <w:basedOn w:val="Normal"/>
+    <w:link w:val="En-tteCar"/>
+    <w:uiPriority w:val="99"/>
+    <w:unhideWhenUsed/>
+    <w:rsid w:val="00B35942"/>
+    <w:pPr>
+      <w:tabs>
+        <w:tab w:val="center" w:pos="4536"/>
+        <w:tab w:val="right" w:pos="9072"/>
+      </w:tabs>
+      <w:spacing w:after="0" w:line="240" w:lineRule="auto"/>
+    </w:pPr>
+  </w:style>
+  <w:style w:type="character" w:customStyle="1" w:styleId="En-tteCar">
+    <w:name w:val="En-tête Car"/>
+    <w:basedOn w:val="Policepardfaut"/>
+    <w:link w:val="En-tte"/>
+    <w:uiPriority w:val="99"/>
+    <w:rsid w:val="00B35942"/>
+    <w:rPr>
+      <w:sz w:val="22"/>
+    </w:rPr>
+  </w:style>
+  <w:style w:type="paragraph" w:styleId="Pieddepage">
+    <w:name w:val="footer"/>
+    <w:basedOn w:val="Normal"/>
+    <w:link w:val="PieddepageCar"/>
+    <w:uiPriority w:val="99"/>
+    <w:unhideWhenUsed/>
+    <w:rsid w:val="00B35942"/>
+    <w:pPr>
+      <w:tabs>
+        <w:tab w:val="center" w:pos="4536"/>
+        <w:tab w:val="right" w:pos="9072"/>
+      </w:tabs>
+      <w:spacing w:after="0" w:line="240" w:lineRule="auto"/>
+    </w:pPr>
+  </w:style>
+  <w:style w:type="character" w:customStyle="1" w:styleId="PieddepageCar">
+    <w:name w:val="Pied de page Car"/>
+    <w:basedOn w:val="Policepardfaut"/>
+    <w:link w:val="Pieddepage"/>
+    <w:uiPriority w:val="99"/>
+    <w:rsid w:val="00B35942"/>
+    <w:rPr>
+      <w:sz w:val="22"/>
+    </w:rPr>
+  </w:style>
 </w:styles>
+</file>
+
+<file path=word/glossary/document.xml><?xml version="1.0" encoding="utf-8"?>
+<w:glossaryDocument xmlns:wpc="http://schemas.microsoft.com/office/word/2010/wordprocessingCanvas" xmlns:mc="http://schemas.openxmlformats.org/markup-compatibility/2006" xmlns:o="urn:schemas-microsoft-com:office:office" xmlns:r="http://schemas.openxmlformats.org/officeDocument/2006/relationships" xmlns:m="http://schemas.openxmlformats.org/officeDocument/2006/math" xmlns:v="urn:schemas-microsoft-com:vml" xmlns:wp14="http://schemas.microsoft.com/office/word/2010/wordprocessingDrawing" xmlns:wp="http://schemas.openxmlformats.org/drawingml/2006/wordprocessingDrawing" xmlns:w10="urn:schemas-microsoft-com:office:word" xmlns:w="http://schemas.openxmlformats.org/wordprocessingml/2006/main" xmlns:w14="http://schemas.microsoft.com/office/word/2010/wordml" xmlns:wpg="http://schemas.microsoft.com/office/word/2010/wordprocessingGroup" xmlns:wpi="http://schemas.microsoft.com/office/word/2010/wordprocessingInk" xmlns:wne="http://schemas.microsoft.com/office/word/2006/wordml" xmlns:wps="http://schemas.microsoft.com/office/word/2010/wordprocessingShape" mc:Ignorable="w14 wp14"/>
+</file>
+
+<file path=word/glossary/fontTable.xml><?xml version="1.0" encoding="utf-8"?>
+<w:fonts xmlns:mc="http://schemas.openxmlformats.org/markup-compatibility/2006" xmlns:r="http://schemas.openxmlformats.org/officeDocument/2006/relationships" xmlns:w="http://schemas.openxmlformats.org/wordprocessingml/2006/main" xmlns:w14="http://schemas.microsoft.com/office/word/2010/wordml" mc:Ignorable="w14">
+  <w:font w:name="Calibri">
+    <w:panose1 w:val="020F0502020204030204"/>
+    <w:charset w:val="00"/>
+    <w:family w:val="swiss"/>
+    <w:pitch w:val="variable"/>
+    <w:sig w:usb0="E00002FF" w:usb1="4000ACFF" w:usb2="00000001" w:usb3="00000000" w:csb0="0000019F" w:csb1="00000000"/>
+  </w:font>
+  <w:font w:name="Times New Roman">
+    <w:panose1 w:val="02020603050405020304"/>
+    <w:charset w:val="00"/>
+    <w:family w:val="roman"/>
+    <w:pitch w:val="variable"/>
+    <w:sig w:usb0="E0002AFF" w:usb1="C0007841" w:usb2="00000009" w:usb3="00000000" w:csb0="000001FF" w:csb1="00000000"/>
+  </w:font>
+  <w:font w:name="Calibri Light">
+    <w:panose1 w:val="020F0302020204030204"/>
+    <w:charset w:val="00"/>
+    <w:family w:val="swiss"/>
+    <w:pitch w:val="variable"/>
+    <w:sig w:usb0="A00002EF" w:usb1="4000207B" w:usb2="00000000" w:usb3="00000000" w:csb0="0000019F" w:csb1="00000000"/>
+  </w:font>
+  <w:font w:name="Tahoma">
+    <w:panose1 w:val="020B0604030504040204"/>
+    <w:charset w:val="00"/>
+    <w:family w:val="swiss"/>
+    <w:pitch w:val="variable"/>
+    <w:sig w:usb0="E1002EFF" w:usb1="C000605B" w:usb2="00000029" w:usb3="00000000" w:csb0="000101FF" w:csb1="00000000"/>
+  </w:font>
+  <w:font w:name="Cambria">
+    <w:panose1 w:val="02040503050406030204"/>
+    <w:charset w:val="00"/>
+    <w:family w:val="roman"/>
+    <w:pitch w:val="variable"/>
+    <w:sig w:usb0="E00002FF" w:usb1="400004FF" w:usb2="00000000" w:usb3="00000000" w:csb0="0000019F" w:csb1="00000000"/>
+  </w:font>
+</w:fonts>
+</file>
+
+<file path=word/glossary/settings.xml><?xml version="1.0" encoding="utf-8"?>
+<w:settings xmlns:mc="http://schemas.openxmlformats.org/markup-compatibility/2006" xmlns:o="urn:schemas-microsoft-com:office:office" xmlns:r="http://schemas.openxmlformats.org/officeDocument/2006/relationships" xmlns:m="http://schemas.openxmlformats.org/officeDocument/2006/math" xmlns:v="urn:schemas-microsoft-com:vml" xmlns:w10="urn:schemas-microsoft-com:office:word" xmlns:w="http://schemas.openxmlformats.org/wordprocessingml/2006/main" xmlns:w14="http://schemas.microsoft.com/office/word/2010/wordml" xmlns:sl="http://schemas.openxmlformats.org/schemaLibrary/2006/main" mc:Ignorable="w14">
+  <w:view w:val="normal"/>
+  <w:defaultTabStop w:val="708"/>
+  <w:hyphenationZone w:val="425"/>
+  <w:characterSpacingControl w:val="doNotCompress"/>
+  <w:compat>
+    <w:useFELayout/>
+    <w:compatSetting w:name="compatibilityMode" w:uri="http://schemas.microsoft.com/office/word" w:val="14"/>
+    <w:compatSetting w:name="overrideTableStyleFontSizeAndJustification" w:uri="http://schemas.microsoft.com/office/word" w:val="1"/>
+    <w:compatSetting w:name="enableOpenTypeFeatures" w:uri="http://schemas.microsoft.com/office/word" w:val="1"/>
+    <w:compatSetting w:name="doNotFlipMirrorIndents" w:uri="http://schemas.microsoft.com/office/word" w:val="1"/>
+  </w:compat>
+  <w:rsids>
+    <w:rsidRoot w:val="00F669F7"/>
+    <w:rsid w:val="00640700"/>
+    <w:rsid w:val="00F669F7"/>
+  </w:rsids>
+  <m:mathPr>
+    <m:mathFont m:val="Cambria Math"/>
+    <m:brkBin m:val="before"/>
+    <m:brkBinSub m:val="--"/>
+    <m:smallFrac m:val="0"/>
+    <m:dispDef/>
+    <m:lMargin m:val="0"/>
+    <m:rMargin m:val="0"/>
+    <m:defJc m:val="centerGroup"/>
+    <m:wrapIndent m:val="1440"/>
+    <m:intLim m:val="subSup"/>
+    <m:naryLim m:val="undOvr"/>
+  </m:mathPr>
+  <w:themeFontLang w:val="fr-CH"/>
+  <w:clrSchemeMapping w:bg1="light1" w:t1="dark1" w:bg2="light2" w:t2="dark2" w:accent1="accent1" w:accent2="accent2" w:accent3="accent3" w:accent4="accent4" w:accent5="accent5" w:accent6="accent6" w:hyperlink="hyperlink" w:followedHyperlink="followedHyperlink"/>
+  <w:decimalSymbol w:val="."/>
+  <w:listSeparator w:val=";"/>
+</w:settings>
+</file>
+
+<file path=word/glossary/styles.xml><?xml version="1.0" encoding="utf-8"?>
+<w:styles xmlns:mc="http://schemas.openxmlformats.org/markup-compatibility/2006" xmlns:r="http://schemas.openxmlformats.org/officeDocument/2006/relationships" xmlns:w="http://schemas.openxmlformats.org/wordprocessingml/2006/main" xmlns:w14="http://schemas.microsoft.com/office/word/2010/wordml" mc:Ignorable="w14">
+  <w:docDefaults>
+    <w:rPrDefault>
+      <w:rPr>
+        <w:rFonts w:asciiTheme="minorHAnsi" w:eastAsiaTheme="minorEastAsia" w:hAnsiTheme="minorHAnsi" w:cstheme="minorBidi"/>
+        <w:sz w:val="22"/>
+        <w:szCs w:val="22"/>
+        <w:lang w:val="fr-CH" w:eastAsia="fr-CH" w:bidi="ar-SA"/>
+      </w:rPr>
+    </w:rPrDefault>
+    <w:pPrDefault>
+      <w:pPr>
+        <w:spacing w:after="200" w:line="276" w:lineRule="auto"/>
+      </w:pPr>
+    </w:pPrDefault>
+  </w:docDefaults>
+  <w:latentStyles w:defLockedState="0" w:defUIPriority="99" w:defSemiHidden="1" w:defUnhideWhenUsed="1" w:defQFormat="0" w:count="267">
+    <w:lsdException w:name="Normal" w:semiHidden="0" w:uiPriority="0" w:unhideWhenUsed="0" w:qFormat="1"/>
+    <w:lsdException w:name="heading 1" w:semiHidden="0" w:uiPriority="9" w:unhideWhenUsed="0" w:qFormat="1"/>
+    <w:lsdException w:name="heading 2" w:uiPriority="9" w:qFormat="1"/>
+    <w:lsdException w:name="heading 3" w:uiPriority="9" w:qFormat="1"/>
+    <w:lsdException w:name="heading 4" w:uiPriority="9" w:qFormat="1"/>
+    <w:lsdException w:name="heading 5" w:uiPriority="9" w:qFormat="1"/>
+    <w:lsdException w:name="heading 6" w:uiPriority="9" w:qFormat="1"/>
+    <w:lsdException w:name="heading 7" w:uiPriority="9" w:qFormat="1"/>
+    <w:lsdException w:name="heading 8" w:uiPriority="9" w:qFormat="1"/>
+    <w:lsdException w:name="heading 9" w:uiPriority="9" w:qFormat="1"/>
+    <w:lsdException w:name="toc 1" w:uiPriority="39"/>
+    <w:lsdException w:name="toc 2" w:uiPriority="39"/>
+    <w:lsdException w:name="toc 3" w:uiPriority="39"/>
+    <w:lsdException w:name="toc 4" w:uiPriority="39"/>
+    <w:lsdException w:name="toc 5" w:uiPriority="39"/>
+    <w:lsdException w:name="toc 6" w:uiPriority="39"/>
+    <w:lsdException w:name="toc 7" w:uiPriority="39"/>
+    <w:lsdException w:name="toc 8" w:uiPriority="39"/>
+    <w:lsdException w:name="toc 9" w:uiPriority="39"/>
+    <w:lsdException w:name="caption" w:uiPriority="35" w:qFormat="1"/>
+    <w:lsdException w:name="Title" w:semiHidden="0" w:uiPriority="10" w:unhideWhenUsed="0" w:qFormat="1"/>
+    <w:lsdException w:name="Default Paragraph Font" w:uiPriority="1"/>
+    <w:lsdException w:name="Subtitle" w:semiHidden="0" w:uiPriority="11" w:unhideWhenUsed="0" w:qFormat="1"/>
+    <w:lsdException w:name="Strong" w:semiHidden="0" w:uiPriority="22" w:unhideWhenUsed="0" w:qFormat="1"/>
+    <w:lsdException w:name="Emphasis" w:semiHidden="0" w:uiPriority="20" w:unhideWhenUsed="0" w:qFormat="1"/>
+    <w:lsdException w:name="Table Grid" w:semiHidden="0" w:uiPriority="59" w:unhideWhenUsed="0"/>
+    <w:lsdException w:name="Placeholder Text" w:unhideWhenUsed="0"/>
+    <w:lsdException w:name="No Spacing" w:semiHidden="0" w:uiPriority="1" w:unhideWhenUsed="0" w:qFormat="1"/>
+    <w:lsdException w:name="Light Shading" w:semiHidden="0" w:uiPriority="60" w:unhideWhenUsed="0"/>
+    <w:lsdException w:name="Light List" w:semiHidden="0" w:uiPriority="61" w:unhideWhenUsed="0"/>
+    <w:lsdException w:name="Light Grid" w:semiHidden="0" w:uiPriority="62" w:unhideWhenUsed="0"/>
+    <w:lsdException w:name="Medium Shading 1" w:semiHidden="0" w:uiPriority="63" w:unhideWhenUsed="0"/>
+    <w:lsdException w:name="Medium Shading 2" w:semiHidden="0" w:uiPriority="64" w:unhideWhenUsed="0"/>
+    <w:lsdException w:name="Medium List 1" w:semiHidden="0" w:uiPriority="65" w:unhideWhenUsed="0"/>
+    <w:lsdException w:name="Medium List 2" w:semiHidden="0" w:uiPriority="66" w:unhideWhenUsed="0"/>
+    <w:lsdException w:name="Medium Grid 1" w:semiHidden="0" w:uiPriority="67" w:unhideWhenUsed="0"/>
+    <w:lsdException w:name="Medium Grid 2" w:semiHidden="0" w:uiPriority="68" w:unhideWhenUsed="0"/>
+    <w:lsdException w:name="Medium Grid 3" w:semiHidden="0" w:uiPriority="69" w:unhideWhenUsed="0"/>
+    <w:lsdException w:name="Dark List" w:semiHidden="0" w:uiPriority="70" w:unhideWhenUsed="0"/>
+    <w:lsdException w:name="Colorful Shading" w:semiHidden="0" w:uiPriority="71" w:unhideWhenUsed="0"/>
+    <w:lsdException w:name="Colorful List" w:semiHidden="0" w:uiPriority="72" w:unhideWhenUsed="0"/>
+    <w:lsdException w:name="Colorful Grid" w:semiHidden="0" w:uiPriority="73" w:unhideWhenUsed="0"/>
+    <w:lsdException w:name="Light Shading Accent 1" w:semiHidden="0" w:uiPriority="60" w:unhideWhenUsed="0"/>
+    <w:lsdException w:name="Light List Accent 1" w:semiHidden="0" w:uiPriority="61" w:unhideWhenUsed="0"/>
+    <w:lsdException w:name="Light Grid Accent 1" w:semiHidden="0" w:uiPriority="62" w:unhideWhenUsed="0"/>
+    <w:lsdException w:name="Medium Shading 1 Accent 1" w:semiHidden="0" w:uiPriority="63" w:unhideWhenUsed="0"/>
+    <w:lsdException w:name="Medium Shading 2 Accent 1" w:semiHidden="0" w:uiPriority="64" w:unhideWhenUsed="0"/>
+    <w:lsdException w:name="Medium List 1 Accent 1" w:semiHidden="0" w:uiPriority="65" w:unhideWhenUsed="0"/>
+    <w:lsdException w:name="Revision" w:unhideWhenUsed="0"/>
+    <w:lsdException w:name="List Paragraph" w:semiHidden="0" w:uiPriority="34" w:unhideWhenUsed="0" w:qFormat="1"/>
+    <w:lsdException w:name="Quote" w:semiHidden="0" w:uiPriority="29" w:unhideWhenUsed="0" w:qFormat="1"/>
+    <w:lsdException w:name="Intense Quote" w:semiHidden="0" w:uiPriority="30" w:unhideWhenUsed="0" w:qFormat="1"/>
+    <w:lsdException w:name="Medium List 2 Accent 1" w:semiHidden="0" w:uiPriority="66" w:unhideWhenUsed="0"/>
+    <w:lsdException w:name="Medium Grid 1 Accent 1" w:semiHidden="0" w:uiPriority="67" w:unhideWhenUsed="0"/>
+    <w:lsdException w:name="Medium Grid 2 Accent 1" w:semiHidden="0" w:uiPriority="68" w:unhideWhenUsed="0"/>
+    <w:lsdException w:name="Medium Grid 3 Accent 1" w:semiHidden="0" w:uiPriority="69" w:unhideWhenUsed="0"/>
+    <w:lsdException w:name="Dark List Accent 1" w:semiHidden="0" w:uiPriority="70" w:unhideWhenUsed="0"/>
+    <w:lsdException w:name="Colorful Shading Accent 1" w:semiHidden="0" w:uiPriority="71" w:unhideWhenUsed="0"/>
+    <w:lsdException w:name="Colorful List Accent 1" w:semiHidden="0" w:uiPriority="72" w:unhideWhenUsed="0"/>
+    <w:lsdException w:name="Colorful Grid Accent 1" w:semiHidden="0" w:uiPriority="73" w:unhideWhenUsed="0"/>
+    <w:lsdException w:name="Light Shading Accent 2" w:semiHidden="0" w:uiPriority="60" w:unhideWhenUsed="0"/>
+    <w:lsdException w:name="Light List Accent 2" w:semiHidden="0" w:uiPriority="61" w:unhideWhenUsed="0"/>
+    <w:lsdException w:name="Light Grid Accent 2" w:semiHidden="0" w:uiPriority="62" w:unhideWhenUsed="0"/>
+    <w:lsdException w:name="Medium Shading 1 Accent 2" w:semiHidden="0" w:uiPriority="63" w:unhideWhenUsed="0"/>
+    <w:lsdException w:name="Medium Shading 2 Accent 2" w:semiHidden="0" w:uiPriority="64" w:unhideWhenUsed="0"/>
+    <w:lsdException w:name="Medium List 1 Accent 2" w:semiHidden="0" w:uiPriority="65" w:unhideWhenUsed="0"/>
+    <w:lsdException w:name="Medium List 2 Accent 2" w:semiHidden="0" w:uiPriority="66" w:unhideWhenUsed="0"/>
+    <w:lsdException w:name="Medium Grid 1 Accent 2" w:semiHidden="0" w:uiPriority="67" w:unhideWhenUsed="0"/>
+    <w:lsdException w:name="Medium Grid 2 Accent 2" w:semiHidden="0" w:uiPriority="68" w:unhideWhenUsed="0"/>
+    <w:lsdException w:name="Medium Grid 3 Accent 2" w:semiHidden="0" w:uiPriority="69" w:unhideWhenUsed="0"/>
+    <w:lsdException w:name="Dark List Accent 2" w:semiHidden="0" w:uiPriority="70" w:unhideWhenUsed="0"/>
+    <w:lsdException w:name="Colorful Shading Accent 2" w:semiHidden="0" w:uiPriority="71" w:unhideWhenUsed="0"/>
+    <w:lsdException w:name="Colorful List Accent 2" w:semiHidden="0" w:uiPriority="72" w:unhideWhenUsed="0"/>
+    <w:lsdException w:name="Colorful Grid Accent 2" w:semiHidden="0" w:uiPriority="73" w:unhideWhenUsed="0"/>
+    <w:lsdException w:name="Light Shading Accent 3" w:semiHidden="0" w:uiPriority="60" w:unhideWhenUsed="0"/>
+    <w:lsdException w:name="Light List Accent 3" w:semiHidden="0" w:uiPriority="61" w:unhideWhenUsed="0"/>
+    <w:lsdException w:name="Light Grid Accent 3" w:semiHidden="0" w:uiPriority="62" w:unhideWhenUsed="0"/>
+    <w:lsdException w:name="Medium Shading 1 Accent 3" w:semiHidden="0" w:uiPriority="63" w:unhideWhenUsed="0"/>
+    <w:lsdException w:name="Medium Shading 2 Accent 3" w:semiHidden="0" w:uiPriority="64" w:unhideWhenUsed="0"/>
+    <w:lsdException w:name="Medium List 1 Accent 3" w:semiHidden="0" w:uiPriority="65" w:unhideWhenUsed="0"/>
+    <w:lsdException w:name="Medium List 2 Accent 3" w:semiHidden="0" w:uiPriority="66" w:unhideWhenUsed="0"/>
+    <w:lsdException w:name="Medium Grid 1 Accent 3" w:semiHidden="0" w:uiPriority="67" w:unhideWhenUsed="0"/>
+    <w:lsdException w:name="Medium Grid 2 Accent 3" w:semiHidden="0" w:uiPriority="68" w:unhideWhenUsed="0"/>
+    <w:lsdException w:name="Medium Grid 3 Accent 3" w:semiHidden="0" w:uiPriority="69" w:unhideWhenUsed="0"/>
+    <w:lsdException w:name="Dark List Accent 3" w:semiHidden="0" w:uiPriority="70" w:unhideWhenUsed="0"/>
+    <w:lsdException w:name="Colorful Shading Accent 3" w:semiHidden="0" w:uiPriority="71" w:unhideWhenUsed="0"/>
+    <w:lsdException w:name="Colorful List Accent 3" w:semiHidden="0" w:uiPriority="72" w:unhideWhenUsed="0"/>
+    <w:lsdException w:name="Colorful Grid Accent 3" w:semiHidden="0" w:uiPriority="73" w:unhideWhenUsed="0"/>
+    <w:lsdException w:name="Light Shading Accent 4" w:semiHidden="0" w:uiPriority="60" w:unhideWhenUsed="0"/>
+    <w:lsdException w:name="Light List Accent 4" w:semiHidden="0" w:uiPriority="61" w:unhideWhenUsed="0"/>
+    <w:lsdException w:name="Light Grid Accent 4" w:semiHidden="0" w:uiPriority="62" w:unhideWhenUsed="0"/>
+    <w:lsdException w:name="Medium Shading 1 Accent 4" w:semiHidden="0" w:uiPriority="63" w:unhideWhenUsed="0"/>
+    <w:lsdException w:name="Medium Shading 2 Accent 4" w:semiHidden="0" w:uiPriority="64" w:unhideWhenUsed="0"/>
+    <w:lsdException w:name="Medium List 1 Accent 4" w:semiHidden="0" w:uiPriority="65" w:unhideWhenUsed="0"/>
+    <w:lsdException w:name="Medium List 2 Accent 4" w:semiHidden="0" w:uiPriority="66" w:unhideWhenUsed="0"/>
+    <w:lsdException w:name="Medium Grid 1 Accent 4" w:semiHidden="0" w:uiPriority="67" w:unhideWhenUsed="0"/>
+    <w:lsdException w:name="Medium Grid 2 Accent 4" w:semiHidden="0" w:uiPriority="68" w:unhideWhenUsed="0"/>
+    <w:lsdException w:name="Medium Grid 3 Accent 4" w:semiHidden="0" w:uiPriority="69" w:unhideWhenUsed="0"/>
+    <w:lsdException w:name="Dark List Accent 4" w:semiHidden="0" w:uiPriority="70" w:unhideWhenUsed="0"/>
+    <w:lsdException w:name="Colorful Shading Accent 4" w:semiHidden="0" w:uiPriority="71" w:unhideWhenUsed="0"/>
+    <w:lsdException w:name="Colorful List Accent 4" w:semiHidden="0" w:uiPriority="72" w:unhideWhenUsed="0"/>
+    <w:lsdException w:name="Colorful Grid Accent 4" w:semiHidden="0" w:uiPriority="73" w:unhideWhenUsed="0"/>
+    <w:lsdException w:name="Light Shading Accent 5" w:semiHidden="0" w:uiPriority="60" w:unhideWhenUsed="0"/>
+    <w:lsdException w:name="Light List Accent 5" w:semiHidden="0" w:uiPriority="61" w:unhideWhenUsed="0"/>
+    <w:lsdException w:name="Light Grid Accent 5" w:semiHidden="0" w:uiPriority="62" w:unhideWhenUsed="0"/>
+    <w:lsdException w:name="Medium Shading 1 Accent 5" w:semiHidden="0" w:uiPriority="63" w:unhideWhenUsed="0"/>
+    <w:lsdException w:name="Medium Shading 2 Accent 5" w:semiHidden="0" w:uiPriority="64" w:unhideWhenUsed="0"/>
+    <w:lsdException w:name="Medium List 1 Accent 5" w:semiHidden="0" w:uiPriority="65" w:unhideWhenUsed="0"/>
+    <w:lsdException w:name="Medium List 2 Accent 5" w:semiHidden="0" w:uiPriority="66" w:unhideWhenUsed="0"/>
+    <w:lsdException w:name="Medium Grid 1 Accent 5" w:semiHidden="0" w:uiPriority="67" w:unhideWhenUsed="0"/>
+    <w:lsdException w:name="Medium Grid 2 Accent 5" w:semiHidden="0" w:uiPriority="68" w:unhideWhenUsed="0"/>
+    <w:lsdException w:name="Medium Grid 3 Accent 5" w:semiHidden="0" w:uiPriority="69" w:unhideWhenUsed="0"/>
+    <w:lsdException w:name="Dark List Accent 5" w:semiHidden="0" w:uiPriority="70" w:unhideWhenUsed="0"/>
+    <w:lsdException w:name="Colorful Shading Accent 5" w:semiHidden="0" w:uiPriority="71" w:unhideWhenUsed="0"/>
+    <w:lsdException w:name="Colorful List Accent 5" w:semiHidden="0" w:uiPriority="72" w:unhideWhenUsed="0"/>
+    <w:lsdException w:name="Colorful Grid Accent 5" w:semiHidden="0" w:uiPriority="73" w:unhideWhenUsed="0"/>
+    <w:lsdException w:name="Light Shading Accent 6" w:semiHidden="0" w:uiPriority="60" w:unhideWhenUsed="0"/>
+    <w:lsdException w:name="Light List Accent 6" w:semiHidden="0" w:uiPriority="61" w:unhideWhenUsed="0"/>
+    <w:lsdException w:name="Light Grid Accent 6" w:semiHidden="0" w:uiPriority="62" w:unhideWhenUsed="0"/>
+    <w:lsdException w:name="Medium Shading 1 Accent 6" w:semiHidden="0" w:uiPriority="63" w:unhideWhenUsed="0"/>
+    <w:lsdException w:name="Medium Shading 2 Accent 6" w:semiHidden="0" w:uiPriority="64" w:unhideWhenUsed="0"/>
+    <w:lsdException w:name="Medium List 1 Accent 6" w:semiHidden="0" w:uiPriority="65" w:unhideWhenUsed="0"/>
+    <w:lsdException w:name="Medium List 2 Accent 6" w:semiHidden="0" w:uiPriority="66" w:unhideWhenUsed="0"/>
+    <w:lsdException w:name="Medium Grid 1 Accent 6" w:semiHidden="0" w:uiPriority="67" w:unhideWhenUsed="0"/>
+    <w:lsdException w:name="Medium Grid 2 Accent 6" w:semiHidden="0" w:uiPriority="68" w:unhideWhenUsed="0"/>
+    <w:lsdException w:name="Medium Grid 3 Accent 6" w:semiHidden="0" w:uiPriority="69" w:unhideWhenUsed="0"/>
+    <w:lsdException w:name="Dark List Accent 6" w:semiHidden="0" w:uiPriority="70" w:unhideWhenUsed="0"/>
+    <w:lsdException w:name="Colorful Shading Accent 6" w:semiHidden="0" w:uiPriority="71" w:unhideWhenUsed="0"/>
+    <w:lsdException w:name="Colorful List Accent 6" w:semiHidden="0" w:uiPriority="72" w:unhideWhenUsed="0"/>
+    <w:lsdException w:name="Colorful Grid Accent 6" w:semiHidden="0" w:uiPriority="73" w:unhideWhenUsed="0"/>
+    <w:lsdException w:name="Subtle Emphasis" w:semiHidden="0" w:uiPriority="19" w:unhideWhenUsed="0" w:qFormat="1"/>
+    <w:lsdException w:name="Intense Emphasis" w:semiHidden="0" w:uiPriority="21" w:unhideWhenUsed="0" w:qFormat="1"/>
+    <w:lsdException w:name="Subtle Reference" w:semiHidden="0" w:uiPriority="31" w:unhideWhenUsed="0" w:qFormat="1"/>
+    <w:lsdException w:name="Intense Reference" w:semiHidden="0" w:uiPriority="32" w:unhideWhenUsed="0" w:qFormat="1"/>
+    <w:lsdException w:name="Book Title" w:semiHidden="0" w:uiPriority="33" w:unhideWhenUsed="0" w:qFormat="1"/>
+    <w:lsdException w:name="Bibliography" w:uiPriority="37"/>
+    <w:lsdException w:name="TOC Heading" w:uiPriority="39" w:qFormat="1"/>
+  </w:latentStyles>
+  <w:style w:type="paragraph" w:default="1" w:styleId="Normal">
+    <w:name w:val="Normal"/>
+    <w:qFormat/>
+  </w:style>
+  <w:style w:type="character" w:default="1" w:styleId="Policepardfaut">
+    <w:name w:val="Default Paragraph Font"/>
+    <w:uiPriority w:val="1"/>
+    <w:semiHidden/>
+    <w:unhideWhenUsed/>
+  </w:style>
+  <w:style w:type="table" w:default="1" w:styleId="TableauNormal">
+    <w:name w:val="Normal Table"/>
+    <w:uiPriority w:val="99"/>
+    <w:semiHidden/>
+    <w:unhideWhenUsed/>
+    <w:tblPr>
+      <w:tblInd w:w="0" w:type="dxa"/>
+      <w:tblCellMar>
+        <w:top w:w="0" w:type="dxa"/>
+        <w:left w:w="108" w:type="dxa"/>
+        <w:bottom w:w="0" w:type="dxa"/>
+        <w:right w:w="108" w:type="dxa"/>
+      </w:tblCellMar>
+    </w:tblPr>
+  </w:style>
+  <w:style w:type="numbering" w:default="1" w:styleId="Aucuneliste">
+    <w:name w:val="No List"/>
+    <w:uiPriority w:val="99"/>
+    <w:semiHidden/>
+    <w:unhideWhenUsed/>
+  </w:style>
+  <w:style w:type="paragraph" w:customStyle="1" w:styleId="8AB1A351AC604149AD72BD6DF772A0BE">
+    <w:name w:val="8AB1A351AC604149AD72BD6DF772A0BE"/>
+    <w:rsid w:val="00F669F7"/>
+  </w:style>
+  <w:style w:type="paragraph" w:customStyle="1" w:styleId="F9E7219E5327473DAFCDFEA0CBCE2839">
+    <w:name w:val="F9E7219E5327473DAFCDFEA0CBCE2839"/>
+    <w:rsid w:val="00F669F7"/>
+  </w:style>
+  <w:style w:type="paragraph" w:customStyle="1" w:styleId="95FFA1C174064B27A43680CBD52A6BD8">
+    <w:name w:val="95FFA1C174064B27A43680CBD52A6BD8"/>
+    <w:rsid w:val="00F669F7"/>
+  </w:style>
+</w:styles>
+</file>
+
+<file path=word/glossary/stylesWithEffects.xml><?xml version="1.0" encoding="utf-8"?>
+<w:styles xmlns:wpc="http://schemas.microsoft.com/office/word/2010/wordprocessingCanvas" xmlns:mc="http://schemas.openxmlformats.org/markup-compatibility/2006" xmlns:o="urn:schemas-microsoft-com:office:office" xmlns:r="http://schemas.openxmlformats.org/officeDocument/2006/relationships" xmlns:m="http://schemas.openxmlformats.org/officeDocument/2006/math" xmlns:v="urn:schemas-microsoft-com:vml" xmlns:wp14="http://schemas.microsoft.com/office/word/2010/wordprocessingDrawing" xmlns:wp="http://schemas.openxmlformats.org/drawingml/2006/wordprocessingDrawing" xmlns:w10="urn:schemas-microsoft-com:office:word" xmlns:w="http://schemas.openxmlformats.org/wordprocessingml/2006/main" xmlns:w14="http://schemas.microsoft.com/office/word/2010/wordml" xmlns:wpg="http://schemas.microsoft.com/office/word/2010/wordprocessingGroup" xmlns:wpi="http://schemas.microsoft.com/office/word/2010/wordprocessingInk" xmlns:wne="http://schemas.microsoft.com/office/word/2006/wordml" xmlns:wps="http://schemas.microsoft.com/office/word/2010/wordprocessingShape" mc:Ignorable="w14 wp14">
+  <w:docDefaults>
+    <w:rPrDefault>
+      <w:rPr>
+        <w:rFonts w:asciiTheme="minorHAnsi" w:eastAsiaTheme="minorEastAsia" w:hAnsiTheme="minorHAnsi" w:cstheme="minorBidi"/>
+        <w:sz w:val="22"/>
+        <w:szCs w:val="22"/>
+        <w:lang w:val="fr-CH" w:eastAsia="fr-CH" w:bidi="ar-SA"/>
+      </w:rPr>
+    </w:rPrDefault>
+    <w:pPrDefault>
+      <w:pPr>
+        <w:spacing w:after="200" w:line="276" w:lineRule="auto"/>
+      </w:pPr>
+    </w:pPrDefault>
+  </w:docDefaults>
+  <w:latentStyles w:defLockedState="0" w:defUIPriority="99" w:defSemiHidden="1" w:defUnhideWhenUsed="1" w:defQFormat="0" w:count="267">
+    <w:lsdException w:name="Normal" w:semiHidden="0" w:uiPriority="0" w:unhideWhenUsed="0" w:qFormat="1"/>
+    <w:lsdException w:name="heading 1" w:semiHidden="0" w:uiPriority="9" w:unhideWhenUsed="0" w:qFormat="1"/>
+    <w:lsdException w:name="heading 2" w:uiPriority="9" w:qFormat="1"/>
+    <w:lsdException w:name="heading 3" w:uiPriority="9" w:qFormat="1"/>
+    <w:lsdException w:name="heading 4" w:uiPriority="9" w:qFormat="1"/>
+    <w:lsdException w:name="heading 5" w:uiPriority="9" w:qFormat="1"/>
+    <w:lsdException w:name="heading 6" w:uiPriority="9" w:qFormat="1"/>
+    <w:lsdException w:name="heading 7" w:uiPriority="9" w:qFormat="1"/>
+    <w:lsdException w:name="heading 8" w:uiPriority="9" w:qFormat="1"/>
+    <w:lsdException w:name="heading 9" w:uiPriority="9" w:qFormat="1"/>
+    <w:lsdException w:name="toc 1" w:uiPriority="39"/>
+    <w:lsdException w:name="toc 2" w:uiPriority="39"/>
+    <w:lsdException w:name="toc 3" w:uiPriority="39"/>
+    <w:lsdException w:name="toc 4" w:uiPriority="39"/>
+    <w:lsdException w:name="toc 5" w:uiPriority="39"/>
+    <w:lsdException w:name="toc 6" w:uiPriority="39"/>
+    <w:lsdException w:name="toc 7" w:uiPriority="39"/>
+    <w:lsdException w:name="toc 8" w:uiPriority="39"/>
+    <w:lsdException w:name="toc 9" w:uiPriority="39"/>
+    <w:lsdException w:name="caption" w:uiPriority="35" w:qFormat="1"/>
+    <w:lsdException w:name="Title" w:semiHidden="0" w:uiPriority="10" w:unhideWhenUsed="0" w:qFormat="1"/>
+    <w:lsdException w:name="Default Paragraph Font" w:uiPriority="1"/>
+    <w:lsdException w:name="Subtitle" w:semiHidden="0" w:uiPriority="11" w:unhideWhenUsed="0" w:qFormat="1"/>
+    <w:lsdException w:name="Strong" w:semiHidden="0" w:uiPriority="22" w:unhideWhenUsed="0" w:qFormat="1"/>
+    <w:lsdException w:name="Emphasis" w:semiHidden="0" w:uiPriority="20" w:unhideWhenUsed="0" w:qFormat="1"/>
+    <w:lsdException w:name="Table Grid" w:semiHidden="0" w:uiPriority="59" w:unhideWhenUsed="0"/>
+    <w:lsdException w:name="Placeholder Text" w:unhideWhenUsed="0"/>
+    <w:lsdException w:name="No Spacing" w:semiHidden="0" w:uiPriority="1" w:unhideWhenUsed="0" w:qFormat="1"/>
+    <w:lsdException w:name="Light Shading" w:semiHidden="0" w:uiPriority="60" w:unhideWhenUsed="0"/>
+    <w:lsdException w:name="Light List" w:semiHidden="0" w:uiPriority="61" w:unhideWhenUsed="0"/>
+    <w:lsdException w:name="Light Grid" w:semiHidden="0" w:uiPriority="62" w:unhideWhenUsed="0"/>
+    <w:lsdException w:name="Medium Shading 1" w:semiHidden="0" w:uiPriority="63" w:unhideWhenUsed="0"/>
+    <w:lsdException w:name="Medium Shading 2" w:semiHidden="0" w:uiPriority="64" w:unhideWhenUsed="0"/>
+    <w:lsdException w:name="Medium List 1" w:semiHidden="0" w:uiPriority="65" w:unhideWhenUsed="0"/>
+    <w:lsdException w:name="Medium List 2" w:semiHidden="0" w:uiPriority="66" w:unhideWhenUsed="0"/>
+    <w:lsdException w:name="Medium Grid 1" w:semiHidden="0" w:uiPriority="67" w:unhideWhenUsed="0"/>
+    <w:lsdException w:name="Medium Grid 2" w:semiHidden="0" w:uiPriority="68" w:unhideWhenUsed="0"/>
+    <w:lsdException w:name="Medium Grid 3" w:semiHidden="0" w:uiPriority="69" w:unhideWhenUsed="0"/>
+    <w:lsdException w:name="Dark List" w:semiHidden="0" w:uiPriority="70" w:unhideWhenUsed="0"/>
+    <w:lsdException w:name="Colorful Shading" w:semiHidden="0" w:uiPriority="71" w:unhideWhenUsed="0"/>
+    <w:lsdException w:name="Colorful List" w:semiHidden="0" w:uiPriority="72" w:unhideWhenUsed="0"/>
+    <w:lsdException w:name="Colorful Grid" w:semiHidden="0" w:uiPriority="73" w:unhideWhenUsed="0"/>
+    <w:lsdException w:name="Light Shading Accent 1" w:semiHidden="0" w:uiPriority="60" w:unhideWhenUsed="0"/>
+    <w:lsdException w:name="Light List Accent 1" w:semiHidden="0" w:uiPriority="61" w:unhideWhenUsed="0"/>
+    <w:lsdException w:name="Light Grid Accent 1" w:semiHidden="0" w:uiPriority="62" w:unhideWhenUsed="0"/>
+    <w:lsdException w:name="Medium Shading 1 Accent 1" w:semiHidden="0" w:uiPriority="63" w:unhideWhenUsed="0"/>
+    <w:lsdException w:name="Medium Shading 2 Accent 1" w:semiHidden="0" w:uiPriority="64" w:unhideWhenUsed="0"/>
+    <w:lsdException w:name="Medium List 1 Accent 1" w:semiHidden="0" w:uiPriority="65" w:unhideWhenUsed="0"/>
+    <w:lsdException w:name="Revision" w:unhideWhenUsed="0"/>
+    <w:lsdException w:name="List Paragraph" w:semiHidden="0" w:uiPriority="34" w:unhideWhenUsed="0" w:qFormat="1"/>
+    <w:lsdException w:name="Quote" w:semiHidden="0" w:uiPriority="29" w:unhideWhenUsed="0" w:qFormat="1"/>
+    <w:lsdException w:name="Intense Quote" w:semiHidden="0" w:uiPriority="30" w:unhideWhenUsed="0" w:qFormat="1"/>
+    <w:lsdException w:name="Medium List 2 Accent 1" w:semiHidden="0" w:uiPriority="66" w:unhideWhenUsed="0"/>
+    <w:lsdException w:name="Medium Grid 1 Accent 1" w:semiHidden="0" w:uiPriority="67" w:unhideWhenUsed="0"/>
+    <w:lsdException w:name="Medium Grid 2 Accent 1" w:semiHidden="0" w:uiPriority="68" w:unhideWhenUsed="0"/>
+    <w:lsdException w:name="Medium Grid 3 Accent 1" w:semiHidden="0" w:uiPriority="69" w:unhideWhenUsed="0"/>
+    <w:lsdException w:name="Dark List Accent 1" w:semiHidden="0" w:uiPriority="70" w:unhideWhenUsed="0"/>
+    <w:lsdException w:name="Colorful Shading Accent 1" w:semiHidden="0" w:uiPriority="71" w:unhideWhenUsed="0"/>
+    <w:lsdException w:name="Colorful List Accent 1" w:semiHidden="0" w:uiPriority="72" w:unhideWhenUsed="0"/>
+    <w:lsdException w:name="Colorful Grid Accent 1" w:semiHidden="0" w:uiPriority="73" w:unhideWhenUsed="0"/>
+    <w:lsdException w:name="Light Shading Accent 2" w:semiHidden="0" w:uiPriority="60" w:unhideWhenUsed="0"/>
+    <w:lsdException w:name="Light List Accent 2" w:semiHidden="0" w:uiPriority="61" w:unhideWhenUsed="0"/>
+    <w:lsdException w:name="Light Grid Accent 2" w:semiHidden="0" w:uiPriority="62" w:unhideWhenUsed="0"/>
+    <w:lsdException w:name="Medium Shading 1 Accent 2" w:semiHidden="0" w:uiPriority="63" w:unhideWhenUsed="0"/>
+    <w:lsdException w:name="Medium Shading 2 Accent 2" w:semiHidden="0" w:uiPriority="64" w:unhideWhenUsed="0"/>
+    <w:lsdException w:name="Medium List 1 Accent 2" w:semiHidden="0" w:uiPriority="65" w:unhideWhenUsed="0"/>
+    <w:lsdException w:name="Medium List 2 Accent 2" w:semiHidden="0" w:uiPriority="66" w:unhideWhenUsed="0"/>
+    <w:lsdException w:name="Medium Grid 1 Accent 2" w:semiHidden="0" w:uiPriority="67" w:unhideWhenUsed="0"/>
+    <w:lsdException w:name="Medium Grid 2 Accent 2" w:semiHidden="0" w:uiPriority="68" w:unhideWhenUsed="0"/>
+    <w:lsdException w:name="Medium Grid 3 Accent 2" w:semiHidden="0" w:uiPriority="69" w:unhideWhenUsed="0"/>
+    <w:lsdException w:name="Dark List Accent 2" w:semiHidden="0" w:uiPriority="70" w:unhideWhenUsed="0"/>
+    <w:lsdException w:name="Colorful Shading Accent 2" w:semiHidden="0" w:uiPriority="71" w:unhideWhenUsed="0"/>
+    <w:lsdException w:name="Colorful List Accent 2" w:semiHidden="0" w:uiPriority="72" w:unhideWhenUsed="0"/>
+    <w:lsdException w:name="Colorful Grid Accent 2" w:semiHidden="0" w:uiPriority="73" w:unhideWhenUsed="0"/>
+    <w:lsdException w:name="Light Shading Accent 3" w:semiHidden="0" w:uiPriority="60" w:unhideWhenUsed="0"/>
+    <w:lsdException w:name="Light List Accent 3" w:semiHidden="0" w:uiPriority="61" w:unhideWhenUsed="0"/>
+    <w:lsdException w:name="Light Grid Accent 3" w:semiHidden="0" w:uiPriority="62" w:unhideWhenUsed="0"/>
+    <w:lsdException w:name="Medium Shading 1 Accent 3" w:semiHidden="0" w:uiPriority="63" w:unhideWhenUsed="0"/>
+    <w:lsdException w:name="Medium Shading 2 Accent 3" w:semiHidden="0" w:uiPriority="64" w:unhideWhenUsed="0"/>
+    <w:lsdException w:name="Medium List 1 Accent 3" w:semiHidden="0" w:uiPriority="65" w:unhideWhenUsed="0"/>
+    <w:lsdException w:name="Medium List 2 Accent 3" w:semiHidden="0" w:uiPriority="66" w:unhideWhenUsed="0"/>
+    <w:lsdException w:name="Medium Grid 1 Accent 3" w:semiHidden="0" w:uiPriority="67" w:unhideWhenUsed="0"/>
+    <w:lsdException w:name="Medium Grid 2 Accent 3" w:semiHidden="0" w:uiPriority="68" w:unhideWhenUsed="0"/>
+    <w:lsdException w:name="Medium Grid 3 Accent 3" w:semiHidden="0" w:uiPriority="69" w:unhideWhenUsed="0"/>
+    <w:lsdException w:name="Dark List Accent 3" w:semiHidden="0" w:uiPriority="70" w:unhideWhenUsed="0"/>
+    <w:lsdException w:name="Colorful Shading Accent 3" w:semiHidden="0" w:uiPriority="71" w:unhideWhenUsed="0"/>
+    <w:lsdException w:name="Colorful List Accent 3" w:semiHidden="0" w:uiPriority="72" w:unhideWhenUsed="0"/>
+    <w:lsdException w:name="Colorful Grid Accent 3" w:semiHidden="0" w:uiPriority="73" w:unhideWhenUsed="0"/>
+    <w:lsdException w:name="Light Shading Accent 4" w:semiHidden="0" w:uiPriority="60" w:unhideWhenUsed="0"/>
+    <w:lsdException w:name="Light List Accent 4" w:semiHidden="0" w:uiPriority="61" w:unhideWhenUsed="0"/>
+    <w:lsdException w:name="Light Grid Accent 4" w:semiHidden="0" w:uiPriority="62" w:unhideWhenUsed="0"/>
+    <w:lsdException w:name="Medium Shading 1 Accent 4" w:semiHidden="0" w:uiPriority="63" w:unhideWhenUsed="0"/>
+    <w:lsdException w:name="Medium Shading 2 Accent 4" w:semiHidden="0" w:uiPriority="64" w:unhideWhenUsed="0"/>
+    <w:lsdException w:name="Medium List 1 Accent 4" w:semiHidden="0" w:uiPriority="65" w:unhideWhenUsed="0"/>
+    <w:lsdException w:name="Medium List 2 Accent 4" w:semiHidden="0" w:uiPriority="66" w:unhideWhenUsed="0"/>
+    <w:lsdException w:name="Medium Grid 1 Accent 4" w:semiHidden="0" w:uiPriority="67" w:unhideWhenUsed="0"/>
+    <w:lsdException w:name="Medium Grid 2 Accent 4" w:semiHidden="0" w:uiPriority="68" w:unhideWhenUsed="0"/>
+    <w:lsdException w:name="Medium Grid 3 Accent 4" w:semiHidden="0" w:uiPriority="69" w:unhideWhenUsed="0"/>
+    <w:lsdException w:name="Dark List Accent 4" w:semiHidden="0" w:uiPriority="70" w:unhideWhenUsed="0"/>
+    <w:lsdException w:name="Colorful Shading Accent 4" w:semiHidden="0" w:uiPriority="71" w:unhideWhenUsed="0"/>
+    <w:lsdException w:name="Colorful List Accent 4" w:semiHidden="0" w:uiPriority="72" w:unhideWhenUsed="0"/>
+    <w:lsdException w:name="Colorful Grid Accent 4" w:semiHidden="0" w:uiPriority="73" w:unhideWhenUsed="0"/>
+    <w:lsdException w:name="Light Shading Accent 5" w:semiHidden="0" w:uiPriority="60" w:unhideWhenUsed="0"/>
+    <w:lsdException w:name="Light List Accent 5" w:semiHidden="0" w:uiPriority="61" w:unhideWhenUsed="0"/>
+    <w:lsdException w:name="Light Grid Accent 5" w:semiHidden="0" w:uiPriority="62" w:unhideWhenUsed="0"/>
+    <w:lsdException w:name="Medium Shading 1 Accent 5" w:semiHidden="0" w:uiPriority="63" w:unhideWhenUsed="0"/>
+    <w:lsdException w:name="Medium Shading 2 Accent 5" w:semiHidden="0" w:uiPriority="64" w:unhideWhenUsed="0"/>
+    <w:lsdException w:name="Medium List 1 Accent 5" w:semiHidden="0" w:uiPriority="65" w:unhideWhenUsed="0"/>
+    <w:lsdException w:name="Medium List 2 Accent 5" w:semiHidden="0" w:uiPriority="66" w:unhideWhenUsed="0"/>
+    <w:lsdException w:name="Medium Grid 1 Accent 5" w:semiHidden="0" w:uiPriority="67" w:unhideWhenUsed="0"/>
+    <w:lsdException w:name="Medium Grid 2 Accent 5" w:semiHidden="0" w:uiPriority="68" w:unhideWhenUsed="0"/>
+    <w:lsdException w:name="Medium Grid 3 Accent 5" w:semiHidden="0" w:uiPriority="69" w:unhideWhenUsed="0"/>
+    <w:lsdException w:name="Dark List Accent 5" w:semiHidden="0" w:uiPriority="70" w:unhideWhenUsed="0"/>
+    <w:lsdException w:name="Colorful Shading Accent 5" w:semiHidden="0" w:uiPriority="71" w:unhideWhenUsed="0"/>
+    <w:lsdException w:name="Colorful List Accent 5" w:semiHidden="0" w:uiPriority="72" w:unhideWhenUsed="0"/>
+    <w:lsdException w:name="Colorful Grid Accent 5" w:semiHidden="0" w:uiPriority="73" w:unhideWhenUsed="0"/>
+    <w:lsdException w:name="Light Shading Accent 6" w:semiHidden="0" w:uiPriority="60" w:unhideWhenUsed="0"/>
+    <w:lsdException w:name="Light List Accent 6" w:semiHidden="0" w:uiPriority="61" w:unhideWhenUsed="0"/>
+    <w:lsdException w:name="Light Grid Accent 6" w:semiHidden="0" w:uiPriority="62" w:unhideWhenUsed="0"/>
+    <w:lsdException w:name="Medium Shading 1 Accent 6" w:semiHidden="0" w:uiPriority="63" w:unhideWhenUsed="0"/>
+    <w:lsdException w:name="Medium Shading 2 Accent 6" w:semiHidden="0" w:uiPriority="64" w:unhideWhenUsed="0"/>
+    <w:lsdException w:name="Medium List 1 Accent 6" w:semiHidden="0" w:uiPriority="65" w:unhideWhenUsed="0"/>
+    <w:lsdException w:name="Medium List 2 Accent 6" w:semiHidden="0" w:uiPriority="66" w:unhideWhenUsed="0"/>
+    <w:lsdException w:name="Medium Grid 1 Accent 6" w:semiHidden="0" w:uiPriority="67" w:unhideWhenUsed="0"/>
+    <w:lsdException w:name="Medium Grid 2 Accent 6" w:semiHidden="0" w:uiPriority="68" w:unhideWhenUsed="0"/>
+    <w:lsdException w:name="Medium Grid 3 Accent 6" w:semiHidden="0" w:uiPriority="69" w:unhideWhenUsed="0"/>
+    <w:lsdException w:name="Dark List Accent 6" w:semiHidden="0" w:uiPriority="70" w:unhideWhenUsed="0"/>
+    <w:lsdException w:name="Colorful Shading Accent 6" w:semiHidden="0" w:uiPriority="71" w:unhideWhenUsed="0"/>
+    <w:lsdException w:name="Colorful List Accent 6" w:semiHidden="0" w:uiPriority="72" w:unhideWhenUsed="0"/>
+    <w:lsdException w:name="Colorful Grid Accent 6" w:semiHidden="0" w:uiPriority="73" w:unhideWhenUsed="0"/>
+    <w:lsdException w:name="Subtle Emphasis" w:semiHidden="0" w:uiPriority="19" w:unhideWhenUsed="0" w:qFormat="1"/>
+    <w:lsdException w:name="Intense Emphasis" w:semiHidden="0" w:uiPriority="21" w:unhideWhenUsed="0" w:qFormat="1"/>
+    <w:lsdException w:name="Subtle Reference" w:semiHidden="0" w:uiPriority="31" w:unhideWhenUsed="0" w:qFormat="1"/>
+    <w:lsdException w:name="Intense Reference" w:semiHidden="0" w:uiPriority="32" w:unhideWhenUsed="0" w:qFormat="1"/>
+    <w:lsdException w:name="Book Title" w:semiHidden="0" w:uiPriority="33" w:unhideWhenUsed="0" w:qFormat="1"/>
+    <w:lsdException w:name="Bibliography" w:uiPriority="37"/>
+    <w:lsdException w:name="TOC Heading" w:uiPriority="39" w:qFormat="1"/>
+  </w:latentStyles>
+  <w:style w:type="paragraph" w:default="1" w:styleId="Normal">
+    <w:name w:val="Normal"/>
+    <w:qFormat/>
+  </w:style>
+  <w:style w:type="character" w:default="1" w:styleId="Policepardfaut">
+    <w:name w:val="Default Paragraph Font"/>
+    <w:uiPriority w:val="1"/>
+    <w:semiHidden/>
+    <w:unhideWhenUsed/>
+  </w:style>
+  <w:style w:type="table" w:default="1" w:styleId="TableauNormal">
+    <w:name w:val="Normal Table"/>
+    <w:uiPriority w:val="99"/>
+    <w:semiHidden/>
+    <w:unhideWhenUsed/>
+    <w:tblPr>
+      <w:tblInd w:w="0" w:type="dxa"/>
+      <w:tblCellMar>
+        <w:top w:w="0" w:type="dxa"/>
+        <w:left w:w="108" w:type="dxa"/>
+        <w:bottom w:w="0" w:type="dxa"/>
+        <w:right w:w="108" w:type="dxa"/>
+      </w:tblCellMar>
+    </w:tblPr>
+  </w:style>
+  <w:style w:type="numbering" w:default="1" w:styleId="Aucuneliste">
+    <w:name w:val="No List"/>
+    <w:uiPriority w:val="99"/>
+    <w:semiHidden/>
+    <w:unhideWhenUsed/>
+  </w:style>
+  <w:style w:type="paragraph" w:customStyle="1" w:styleId="8AB1A351AC604149AD72BD6DF772A0BE">
+    <w:name w:val="8AB1A351AC604149AD72BD6DF772A0BE"/>
+    <w:rsid w:val="00F669F7"/>
+  </w:style>
+  <w:style w:type="paragraph" w:customStyle="1" w:styleId="F9E7219E5327473DAFCDFEA0CBCE2839">
+    <w:name w:val="F9E7219E5327473DAFCDFEA0CBCE2839"/>
+    <w:rsid w:val="00F669F7"/>
+  </w:style>
+  <w:style w:type="paragraph" w:customStyle="1" w:styleId="95FFA1C174064B27A43680CBD52A6BD8">
+    <w:name w:val="95FFA1C174064B27A43680CBD52A6BD8"/>
+    <w:rsid w:val="00F669F7"/>
+  </w:style>
+</w:styles>
+</file>
+
+<file path=word/glossary/webSettings.xml><?xml version="1.0" encoding="utf-8"?>
+<w:webSettings xmlns:mc="http://schemas.openxmlformats.org/markup-compatibility/2006" xmlns:r="http://schemas.openxmlformats.org/officeDocument/2006/relationships" xmlns:w="http://schemas.openxmlformats.org/wordprocessingml/2006/main" xmlns:w14="http://schemas.microsoft.com/office/word/2010/wordml" mc:Ignorable="w14">
+  <w:optimizeForBrowser/>
+  <w:allowPNG/>
+</w:webSettings>
 </file>
 
 <file path=word/theme/theme1.xml><?xml version="1.0" encoding="utf-8"?>
@@ -9592,7 +10339,7 @@
   <a:extraClrSchemeLst/>
   <a:extLst>
     <a:ext uri="{05A4C25C-085E-4340-85A3-A5531E510DB2}">
-      <thm15:themeFamily xmlns:thm15="http://schemas.microsoft.com/office/thememl/2012/main" xmlns="" name="Office Theme" id="{62F939B6-93AF-4DB8-9C6B-D6C7DFDC589F}" vid="{4A3C46E8-61CC-4603-A589-7422A47A8E4A}"/>
+      <thm15:themeFamily xmlns="" xmlns:thm15="http://schemas.microsoft.com/office/thememl/2012/main" name="Office Theme" id="{62F939B6-93AF-4DB8-9C6B-D6C7DFDC589F}" vid="{4A3C46E8-61CC-4603-A589-7422A47A8E4A}"/>
     </a:ext>
   </a:extLst>
 </a:theme>
@@ -9622,7 +10369,7 @@
 </file>
 
 <file path=customXml/itemProps2.xml><?xml version="1.0" encoding="utf-8"?>
-<ds:datastoreItem xmlns:ds="http://schemas.openxmlformats.org/officeDocument/2006/customXml" ds:itemID="{09C12EFC-B7D7-4C63-9B90-DF493E778991}">
+<ds:datastoreItem xmlns:ds="http://schemas.openxmlformats.org/officeDocument/2006/customXml" ds:itemID="{FE1E38CA-2B47-4173-B6D3-4D88102EC114}">
   <ds:schemaRefs>
     <ds:schemaRef ds:uri="http://schemas.openxmlformats.org/officeDocument/2006/bibliography"/>
   </ds:schemaRefs>

</xml_diff>